<commit_message>
Updated final.doc and wxClient weird grey panel at the upper left corner of the gui.
</commit_message>
<xml_diff>
--- a/doc/final.docx
+++ b/doc/final.docx
@@ -22,8 +22,8 @@
         <w:jc w:val="center"/>
         <w:rPr>
           <w:rFonts w:asciiTheme="majorBidi" w:hAnsiTheme="majorBidi" w:cstheme="majorBidi"/>
-          <w:sz w:val="56"/>
-          <w:szCs w:val="56"/>
+          <w:sz w:val="40"/>
+          <w:szCs w:val="40"/>
         </w:rPr>
       </w:pPr>
     </w:p>
@@ -33,14 +33,14 @@
         <w:ind w:left="-2268" w:right="-2359"/>
         <w:jc w:val="center"/>
         <w:rPr>
-          <w:sz w:val="72"/>
-          <w:szCs w:val="72"/>
-        </w:rPr>
-      </w:pPr>
-      <w:r>
-        <w:rPr>
-          <w:sz w:val="72"/>
-          <w:szCs w:val="72"/>
+          <w:sz w:val="44"/>
+          <w:szCs w:val="44"/>
+        </w:rPr>
+      </w:pPr>
+      <w:r>
+        <w:rPr>
+          <w:sz w:val="44"/>
+          <w:szCs w:val="44"/>
         </w:rPr>
         <w:t>Functional Programing in Concurrent Distributed Systems</w:t>
       </w:r>
@@ -106,19 +106,122 @@
     <w:p>
       <w:pPr>
         <w:ind w:left="-2268" w:right="-2359"/>
-        <w:rPr>
-          <w:rFonts w:asciiTheme="majorBidi" w:hAnsiTheme="majorBidi" w:cstheme="majorBidi"/>
-          <w:sz w:val="48"/>
-          <w:szCs w:val="48"/>
-          <w:rtl/>
-        </w:rPr>
-      </w:pPr>
+        <w:jc w:val="center"/>
+        <w:rPr>
+          <w:sz w:val="32"/>
+          <w:szCs w:val="32"/>
+          <w:rtl/>
+        </w:rPr>
+      </w:pPr>
+      <w:r>
+        <w:rPr>
+          <w:rFonts w:hint="cs"/>
+          <w:sz w:val="32"/>
+          <w:szCs w:val="32"/>
+          <w:rtl/>
+        </w:rPr>
+        <w:t xml:space="preserve">פרויקט 7 </w:t>
+      </w:r>
     </w:p>
     <w:p>
       <w:pPr>
         <w:ind w:left="-2268" w:right="-2359"/>
-        <w:rPr>
-          <w:rFonts w:asciiTheme="majorBidi" w:hAnsiTheme="majorBidi" w:cstheme="majorBidi"/>
+        <w:jc w:val="center"/>
+        <w:rPr>
+          <w:sz w:val="32"/>
+          <w:szCs w:val="32"/>
+          <w:rtl/>
+        </w:rPr>
+      </w:pPr>
+      <w:r>
+        <w:rPr>
+          <w:rFonts w:hint="cs"/>
+          <w:sz w:val="32"/>
+          <w:szCs w:val="32"/>
+          <w:rtl/>
+        </w:rPr>
+        <w:t xml:space="preserve"> </w:t>
+      </w:r>
+      <w:r>
+        <w:rPr>
+          <w:sz w:val="32"/>
+          <w:szCs w:val="32"/>
+          <w:rtl/>
+        </w:rPr>
+        <w:t>עיבוד מקבילי ומבוזר של</w:t>
+      </w:r>
+      <w:r>
+        <w:rPr>
+          <w:sz w:val="32"/>
+          <w:szCs w:val="32"/>
+        </w:rPr>
+        <w:t xml:space="preserve"> </w:t>
+      </w:r>
+      <w:r>
+        <w:rPr>
+          <w:sz w:val="32"/>
+          <w:szCs w:val="32"/>
+        </w:rPr>
+        <w:t>Big Data</w:t>
+      </w:r>
+      <w:r>
+        <w:rPr>
+          <w:sz w:val="32"/>
+          <w:szCs w:val="32"/>
+        </w:rPr>
+        <w:t xml:space="preserve"> </w:t>
+      </w:r>
+      <w:r>
+        <w:rPr>
+          <w:rFonts w:hint="cs"/>
+          <w:sz w:val="32"/>
+          <w:szCs w:val="32"/>
+          <w:rtl/>
+        </w:rPr>
+        <w:t>מ-</w:t>
+      </w:r>
+      <w:r>
+        <w:rPr>
+          <w:sz w:val="32"/>
+          <w:szCs w:val="32"/>
+        </w:rPr>
+        <w:t>IMDB</w:t>
+      </w:r>
+      <w:r>
+        <w:rPr>
+          <w:rFonts w:hint="cs"/>
+          <w:rtl/>
+        </w:rPr>
+        <w:t xml:space="preserve"> </w:t>
+      </w:r>
+      <w:r>
+        <w:rPr>
+          <w:sz w:val="32"/>
+          <w:szCs w:val="32"/>
+          <w:rtl/>
+        </w:rPr>
+        <w:t>באמצעות אלגוריתם</w:t>
+      </w:r>
+      <w:r>
+        <w:rPr>
+          <w:sz w:val="32"/>
+          <w:szCs w:val="32"/>
+        </w:rPr>
+        <w:t xml:space="preserve"> MapReduce</w:t>
+      </w:r>
+      <w:r>
+        <w:rPr>
+          <w:sz w:val="32"/>
+          <w:szCs w:val="32"/>
+        </w:rPr>
+        <w:t xml:space="preserve"> </w:t>
+      </w:r>
+    </w:p>
+    <w:p>
+      <w:pPr>
+        <w:ind w:left="-2268" w:right="-2359"/>
+        <w:rPr>
+          <w:rFonts w:asciiTheme="majorBidi" w:hAnsiTheme="majorBidi" w:cstheme="majorBidi" w:hint="cs"/>
           <w:sz w:val="48"/>
           <w:szCs w:val="48"/>
         </w:rPr>
@@ -479,7 +582,7 @@
         <w:ind w:left="-1225" w:right="-1701"/>
         <w:jc w:val="both"/>
         <w:rPr>
-          <w:rFonts w:ascii="David" w:hAnsi="David" w:cs="David" w:hint="cs"/>
+          <w:rFonts w:ascii="David" w:hAnsi="David" w:cs="David"/>
           <w:sz w:val="24"/>
           <w:szCs w:val="24"/>
           <w:rtl/>
@@ -551,6 +654,7 @@
       <w:pPr>
         <w:spacing w:line="360" w:lineRule="auto"/>
         <w:ind w:left="-1225" w:right="-1701"/>
+        <w:jc w:val="both"/>
         <w:rPr>
           <w:rFonts w:ascii="David" w:hAnsi="David" w:cs="David"/>
           <w:sz w:val="24"/>
@@ -607,6 +711,7 @@
       <w:pPr>
         <w:spacing w:line="360" w:lineRule="auto"/>
         <w:ind w:left="-1225" w:right="-1701"/>
+        <w:jc w:val="both"/>
         <w:rPr>
           <w:rFonts w:ascii="David" w:hAnsi="David" w:cs="David"/>
           <w:sz w:val="24"/>
@@ -646,6 +751,7 @@
       <w:pPr>
         <w:spacing w:line="360" w:lineRule="auto"/>
         <w:ind w:left="-1225" w:right="-1701"/>
+        <w:jc w:val="both"/>
         <w:rPr>
           <w:rFonts w:ascii="David" w:hAnsi="David" w:cs="David"/>
           <w:sz w:val="24"/>
@@ -684,6 +790,7 @@
       <w:pPr>
         <w:spacing w:line="360" w:lineRule="auto"/>
         <w:ind w:left="-1225" w:right="-1701"/>
+        <w:jc w:val="both"/>
         <w:rPr>
           <w:rFonts w:ascii="David" w:hAnsi="David" w:cs="David"/>
           <w:sz w:val="24"/>
@@ -749,6 +856,7 @@
       <w:pPr>
         <w:spacing w:after="0"/>
         <w:rPr>
+          <w:rFonts w:hint="cs"/>
           <w:rtl/>
         </w:rPr>
       </w:pPr>
@@ -758,20 +866,56 @@
         <w:spacing w:line="360" w:lineRule="auto"/>
         <w:ind w:left="-1225" w:right="-1701"/>
         <w:rPr>
-          <w:rFonts w:ascii="David" w:hAnsi="David" w:cs="David"/>
-          <w:sz w:val="24"/>
-          <w:szCs w:val="24"/>
-          <w:rtl/>
-        </w:rPr>
-      </w:pPr>
-      <w:r>
-        <w:rPr>
-          <w:rFonts w:ascii="David" w:hAnsi="David" w:cs="David" w:hint="cs"/>
-          <w:sz w:val="24"/>
-          <w:szCs w:val="24"/>
-          <w:rtl/>
-        </w:rPr>
-        <w:t xml:space="preserve">מטרת הפרויקט הראשונית הייתה ליצור את המערכת הנ"ל באמצעות </w:t>
+          <w:rFonts w:ascii="David" w:hAnsi="David" w:cs="David" w:hint="cs"/>
+          <w:sz w:val="24"/>
+          <w:szCs w:val="24"/>
+          <w:rtl/>
+        </w:rPr>
+      </w:pPr>
+      <w:r>
+        <w:rPr>
+          <w:rFonts w:ascii="David" w:hAnsi="David" w:cs="David" w:hint="cs"/>
+          <w:sz w:val="24"/>
+          <w:szCs w:val="24"/>
+          <w:rtl/>
+        </w:rPr>
+        <w:t xml:space="preserve">מטרת הפרויקט הראשונית הייתה </w:t>
+      </w:r>
+      <w:r>
+        <w:rPr>
+          <w:rFonts w:ascii="David" w:hAnsi="David" w:cs="David" w:hint="cs"/>
+          <w:sz w:val="24"/>
+          <w:szCs w:val="24"/>
+          <w:rtl/>
+        </w:rPr>
+        <w:t>לפתח</w:t>
+      </w:r>
+      <w:r>
+        <w:rPr>
+          <w:rFonts w:ascii="David" w:hAnsi="David" w:cs="David" w:hint="cs"/>
+          <w:sz w:val="24"/>
+          <w:szCs w:val="24"/>
+          <w:rtl/>
+        </w:rPr>
+        <w:t xml:space="preserve"> את המערכת הנ"ל ב</w:t>
+      </w:r>
+      <w:r>
+        <w:rPr>
+          <w:rFonts w:ascii="David" w:hAnsi="David" w:cs="David" w:hint="cs"/>
+          <w:sz w:val="24"/>
+          <w:szCs w:val="24"/>
+          <w:rtl/>
+        </w:rPr>
+        <w:t>עזרת מערכת ה-</w:t>
+      </w:r>
+      <w:r>
+        <w:rPr>
+          <w:rStyle w:val="ae"/>
+          <w:rFonts w:ascii="David" w:hAnsi="David" w:cs="David"/>
+          <w:sz w:val="24"/>
+          <w:szCs w:val="24"/>
+        </w:rPr>
+        <w:footnoteReference w:id="1"/>
       </w:r>
       <w:r>
         <w:rPr>
@@ -788,37 +932,7 @@
           <w:szCs w:val="24"/>
           <w:rtl/>
         </w:rPr>
-        <w:t xml:space="preserve"> (מתוך: </w:t>
-      </w:r>
-      <w:hyperlink r:id="rId9" w:history="1">
-        <w:r>
-          <w:rPr>
-            <w:rStyle w:val="Hyperlink"/>
-            <w:rFonts w:ascii="David" w:hAnsi="David" w:cs="David"/>
-            <w:sz w:val="24"/>
-            <w:szCs w:val="24"/>
-          </w:rPr>
-          <w:t>http://discoproject.org</w:t>
-        </w:r>
-        <w:r>
-          <w:rPr>
-            <w:rStyle w:val="Hyperlink"/>
-            <w:rFonts w:ascii="David" w:hAnsi="David" w:cs="David"/>
-            <w:sz w:val="24"/>
-            <w:szCs w:val="24"/>
-            <w:rtl/>
-          </w:rPr>
-          <w:t>/</w:t>
-        </w:r>
-      </w:hyperlink>
-      <w:r>
-        <w:rPr>
-          <w:rFonts w:ascii="David" w:hAnsi="David" w:cs="David" w:hint="cs"/>
-          <w:sz w:val="24"/>
-          <w:szCs w:val="24"/>
-          <w:rtl/>
-        </w:rPr>
-        <w:t>)</w:t>
+        <w:t>.</w:t>
       </w:r>
     </w:p>
     <w:p>
@@ -876,7 +990,7 @@
         <w:spacing w:line="360" w:lineRule="auto"/>
         <w:ind w:left="-1225" w:right="-1701"/>
         <w:rPr>
-          <w:rFonts w:ascii="David" w:hAnsi="David" w:cs="David" w:hint="cs"/>
+          <w:rFonts w:ascii="David" w:hAnsi="David" w:cs="David"/>
           <w:sz w:val="24"/>
           <w:szCs w:val="24"/>
           <w:rtl/>
@@ -899,7 +1013,7 @@
             <wp:cNvGraphicFramePr/>
             <a:graphic xmlns:a="http://schemas.openxmlformats.org/drawingml/2006/main">
               <a:graphicData uri="http://schemas.openxmlformats.org/drawingml/2006/diagram">
-                <dgm:relIds xmlns:dgm="http://schemas.openxmlformats.org/drawingml/2006/diagram" xmlns:r="http://schemas.openxmlformats.org/officeDocument/2006/relationships" r:dm="rId10" r:lo="rId11" r:qs="rId12" r:cs="rId13"/>
+                <dgm:relIds xmlns:dgm="http://schemas.openxmlformats.org/drawingml/2006/diagram" xmlns:r="http://schemas.openxmlformats.org/officeDocument/2006/relationships" r:dm="rId9" r:lo="rId10" r:qs="rId11" r:cs="rId12"/>
               </a:graphicData>
             </a:graphic>
           </wp:inline>
@@ -910,6 +1024,7 @@
       <w:pPr>
         <w:spacing w:line="360" w:lineRule="auto"/>
         <w:ind w:left="-1225" w:right="-1701"/>
+        <w:jc w:val="both"/>
         <w:rPr>
           <w:rFonts w:ascii="David" w:hAnsi="David" w:cs="David"/>
           <w:sz w:val="24"/>
@@ -940,6 +1055,7 @@
       <w:pPr>
         <w:spacing w:line="360" w:lineRule="auto"/>
         <w:ind w:left="-1225" w:right="-1701"/>
+        <w:jc w:val="both"/>
         <w:rPr>
           <w:rFonts w:ascii="David" w:hAnsi="David" w:cs="David"/>
           <w:sz w:val="24"/>
@@ -1009,16 +1125,7 @@
           <w:szCs w:val="24"/>
           <w:rtl/>
         </w:rPr>
-        <w:t>)</w:t>
-      </w:r>
-      <w:r>
-        <w:rPr>
-          <w:rFonts w:ascii="David" w:hAnsi="David" w:cs="David" w:hint="cs"/>
-          <w:sz w:val="24"/>
-          <w:szCs w:val="24"/>
-          <w:rtl/>
-        </w:rPr>
-        <w:t>.</w:t>
+        <w:t>).</w:t>
       </w:r>
     </w:p>
     <w:p>
@@ -1030,6 +1137,7 @@
         </w:numPr>
         <w:spacing w:line="360" w:lineRule="auto"/>
         <w:ind w:right="-1701"/>
+        <w:jc w:val="both"/>
         <w:rPr>
           <w:rFonts w:ascii="David" w:hAnsi="David" w:cs="David"/>
           <w:sz w:val="24"/>
@@ -1196,6 +1304,7 @@
         </w:numPr>
         <w:spacing w:line="360" w:lineRule="auto"/>
         <w:ind w:right="-1701"/>
+        <w:jc w:val="both"/>
         <w:rPr>
           <w:rFonts w:ascii="David" w:hAnsi="David" w:cs="David"/>
           <w:sz w:val="24"/>
@@ -1239,6 +1348,7 @@
         </w:numPr>
         <w:spacing w:line="360" w:lineRule="auto"/>
         <w:ind w:right="-1701"/>
+        <w:jc w:val="both"/>
         <w:rPr>
           <w:rFonts w:ascii="David" w:hAnsi="David" w:cs="David"/>
           <w:sz w:val="24"/>
@@ -1282,6 +1392,7 @@
         </w:numPr>
         <w:spacing w:line="360" w:lineRule="auto"/>
         <w:ind w:right="-1701"/>
+        <w:jc w:val="both"/>
         <w:rPr>
           <w:rFonts w:ascii="David" w:hAnsi="David" w:cs="David"/>
           <w:sz w:val="24"/>
@@ -1380,6 +1491,7 @@
       <w:pPr>
         <w:spacing w:line="360" w:lineRule="auto"/>
         <w:ind w:left="-505" w:right="-1701"/>
+        <w:jc w:val="both"/>
         <w:rPr>
           <w:rFonts w:ascii="David" w:hAnsi="David" w:cs="David"/>
           <w:sz w:val="24"/>
@@ -1417,6 +1529,16 @@
           <w:rtl/>
         </w:rPr>
         <w:t xml:space="preserve"> צד </w:t>
+      </w:r>
+      <w:r>
+        <w:rPr>
+          <w:rFonts w:ascii="David" w:hAnsi="David" w:cs="David" w:hint="cs"/>
+          <w:sz w:val="24"/>
+          <w:szCs w:val="24"/>
+          <w:u w:val="single"/>
+          <w:rtl/>
+        </w:rPr>
+        <w:t>ה</w:t>
       </w:r>
       <w:r>
         <w:rPr>
@@ -1433,13 +1555,23 @@
       <w:pPr>
         <w:spacing w:line="360" w:lineRule="auto"/>
         <w:ind w:left="-505" w:right="-1701"/>
-        <w:rPr>
-          <w:rFonts w:ascii="David" w:hAnsi="David" w:cs="David"/>
-          <w:sz w:val="24"/>
-          <w:szCs w:val="24"/>
-          <w:rtl/>
-        </w:rPr>
-      </w:pPr>
+        <w:jc w:val="both"/>
+        <w:rPr>
+          <w:rFonts w:ascii="David" w:hAnsi="David" w:cs="David"/>
+          <w:sz w:val="24"/>
+          <w:szCs w:val="24"/>
+          <w:rtl/>
+        </w:rPr>
+      </w:pPr>
+      <w:r>
+        <w:rPr>
+          <w:rFonts w:ascii="David" w:hAnsi="David" w:cs="David" w:hint="cs"/>
+          <w:sz w:val="24"/>
+          <w:szCs w:val="24"/>
+          <w:rtl/>
+        </w:rPr>
+        <w:t>ה</w:t>
+      </w:r>
       <w:r>
         <w:rPr>
           <w:rFonts w:ascii="David" w:hAnsi="David" w:cs="David" w:hint="cs"/>
@@ -1509,7 +1641,17 @@
           <w:szCs w:val="24"/>
           <w:rtl/>
         </w:rPr>
-        <w:t xml:space="preserve"> הודעה זו היא התשובה של השרת לשאילתה שהמאסטר שלח, את התשובה הזאת נשלח </w:t>
+        <w:t xml:space="preserve"> הודעה זו היא התשובה של השרת </w:t>
+      </w:r>
+      <w:r>
+        <w:rPr>
+          <w:rFonts w:ascii="David" w:hAnsi="David" w:cs="David" w:hint="cs"/>
+          <w:sz w:val="24"/>
+          <w:szCs w:val="24"/>
+          <w:rtl/>
+        </w:rPr>
+        <w:lastRenderedPageBreak/>
+        <w:t xml:space="preserve">לשאילתה שהמאסטר שלח, את התשובה הזאת נשלח </w:t>
       </w:r>
       <w:r>
         <w:rPr>
@@ -1534,21 +1676,21 @@
       <w:pPr>
         <w:spacing w:line="360" w:lineRule="auto"/>
         <w:ind w:left="-505" w:right="-1701"/>
-        <w:rPr>
-          <w:rFonts w:ascii="David" w:hAnsi="David" w:cs="David" w:hint="cs"/>
-          <w:sz w:val="24"/>
-          <w:szCs w:val="24"/>
-          <w:rtl/>
-        </w:rPr>
-      </w:pPr>
-      <w:r>
-        <w:rPr>
-          <w:rFonts w:ascii="David" w:hAnsi="David" w:cs="David" w:hint="cs"/>
-          <w:sz w:val="24"/>
-          <w:szCs w:val="24"/>
-          <w:rtl/>
-        </w:rPr>
-        <w:lastRenderedPageBreak/>
+        <w:jc w:val="both"/>
+        <w:rPr>
+          <w:rFonts w:ascii="David" w:hAnsi="David" w:cs="David"/>
+          <w:sz w:val="24"/>
+          <w:szCs w:val="24"/>
+          <w:rtl/>
+        </w:rPr>
+      </w:pPr>
+      <w:r>
+        <w:rPr>
+          <w:rFonts w:ascii="David" w:hAnsi="David" w:cs="David" w:hint="cs"/>
+          <w:sz w:val="24"/>
+          <w:szCs w:val="24"/>
+          <w:rtl/>
+        </w:rPr>
         <w:t xml:space="preserve">בנוסף המאסטר מקבל הודעות </w:t>
       </w:r>
       <w:r>
@@ -1629,6 +1771,7 @@
         </w:numPr>
         <w:spacing w:line="360" w:lineRule="auto"/>
         <w:ind w:right="-1701"/>
+        <w:jc w:val="both"/>
         <w:rPr>
           <w:rFonts w:ascii="David" w:hAnsi="David" w:cs="David"/>
           <w:sz w:val="24"/>
@@ -1773,6 +1916,7 @@
         </w:numPr>
         <w:spacing w:line="360" w:lineRule="auto"/>
         <w:ind w:right="-1701"/>
+        <w:jc w:val="both"/>
         <w:rPr>
           <w:rFonts w:ascii="David" w:hAnsi="David" w:cs="David"/>
           <w:sz w:val="24"/>
@@ -1798,6 +1942,7 @@
         </w:numPr>
         <w:spacing w:line="360" w:lineRule="auto"/>
         <w:ind w:right="-1701"/>
+        <w:jc w:val="both"/>
         <w:rPr>
           <w:rFonts w:ascii="David" w:hAnsi="David" w:cs="David"/>
           <w:sz w:val="24"/>
@@ -1840,6 +1985,7 @@
         </w:numPr>
         <w:spacing w:line="360" w:lineRule="auto"/>
         <w:ind w:right="-1701"/>
+        <w:jc w:val="both"/>
         <w:rPr>
           <w:rFonts w:ascii="David" w:hAnsi="David" w:cs="David"/>
           <w:sz w:val="24"/>
@@ -1865,6 +2011,7 @@
         </w:numPr>
         <w:spacing w:line="360" w:lineRule="auto"/>
         <w:ind w:right="-1701"/>
+        <w:jc w:val="both"/>
         <w:rPr>
           <w:rFonts w:ascii="David" w:hAnsi="David" w:cs="David"/>
           <w:sz w:val="24"/>
@@ -1919,6 +2066,7 @@
       <w:pPr>
         <w:spacing w:line="360" w:lineRule="auto"/>
         <w:ind w:left="-505" w:right="-1701"/>
+        <w:jc w:val="both"/>
         <w:rPr>
           <w:rFonts w:ascii="David" w:hAnsi="David" w:cs="David"/>
           <w:sz w:val="24"/>
@@ -1972,6 +2120,7 @@
       <w:pPr>
         <w:spacing w:line="360" w:lineRule="auto"/>
         <w:ind w:left="-505" w:right="-1701"/>
+        <w:jc w:val="both"/>
         <w:rPr>
           <w:rFonts w:ascii="David" w:hAnsi="David" w:cs="David"/>
           <w:sz w:val="24"/>
@@ -2045,8 +2194,9 @@
       <w:pPr>
         <w:spacing w:line="360" w:lineRule="auto"/>
         <w:ind w:left="-505" w:right="-1701"/>
-        <w:rPr>
-          <w:rFonts w:ascii="David" w:hAnsi="David" w:cs="David" w:hint="cs"/>
+        <w:jc w:val="both"/>
+        <w:rPr>
+          <w:rFonts w:ascii="David" w:hAnsi="David" w:cs="David"/>
           <w:sz w:val="24"/>
           <w:szCs w:val="24"/>
           <w:rtl/>
@@ -2123,6 +2273,7 @@
         </w:numPr>
         <w:spacing w:line="360" w:lineRule="auto"/>
         <w:ind w:right="-1701"/>
+        <w:jc w:val="both"/>
         <w:rPr>
           <w:rFonts w:ascii="David" w:hAnsi="David" w:cs="David"/>
           <w:sz w:val="24"/>
@@ -2276,6 +2427,7 @@
         </w:numPr>
         <w:spacing w:line="360" w:lineRule="auto"/>
         <w:ind w:right="-1701"/>
+        <w:jc w:val="both"/>
         <w:rPr>
           <w:rFonts w:ascii="David" w:hAnsi="David" w:cs="David"/>
           <w:sz w:val="24"/>
@@ -2301,6 +2453,7 @@
         </w:numPr>
         <w:spacing w:line="360" w:lineRule="auto"/>
         <w:ind w:right="-1701"/>
+        <w:jc w:val="both"/>
         <w:rPr>
           <w:rFonts w:ascii="David" w:hAnsi="David" w:cs="David"/>
           <w:sz w:val="24"/>
@@ -2326,6 +2479,7 @@
         </w:numPr>
         <w:spacing w:line="360" w:lineRule="auto"/>
         <w:ind w:right="-1701"/>
+        <w:jc w:val="both"/>
         <w:rPr>
           <w:rFonts w:ascii="David" w:hAnsi="David" w:cs="David"/>
           <w:sz w:val="24"/>
@@ -2351,6 +2505,7 @@
         </w:numPr>
         <w:spacing w:line="360" w:lineRule="auto"/>
         <w:ind w:right="-1701"/>
+        <w:jc w:val="both"/>
         <w:rPr>
           <w:rFonts w:ascii="David" w:hAnsi="David" w:cs="David"/>
           <w:sz w:val="24"/>
@@ -2371,6 +2526,7 @@
       <w:pPr>
         <w:spacing w:line="360" w:lineRule="auto"/>
         <w:ind w:left="-505" w:right="-1701"/>
+        <w:jc w:val="both"/>
         <w:rPr>
           <w:rFonts w:ascii="David" w:hAnsi="David" w:cs="David"/>
           <w:sz w:val="24"/>
@@ -2414,8 +2570,9 @@
       <w:pPr>
         <w:spacing w:line="360" w:lineRule="auto"/>
         <w:ind w:left="-505" w:right="-1701"/>
-        <w:rPr>
-          <w:rFonts w:ascii="David" w:hAnsi="David" w:cs="David" w:hint="cs"/>
+        <w:jc w:val="both"/>
+        <w:rPr>
+          <w:rFonts w:ascii="David" w:hAnsi="David" w:cs="David"/>
           <w:sz w:val="24"/>
           <w:szCs w:val="24"/>
           <w:rtl/>
@@ -2578,30 +2735,22 @@
       <w:pPr>
         <w:spacing w:line="360" w:lineRule="auto"/>
         <w:ind w:left="-1225" w:right="-1701"/>
-        <w:rPr>
-          <w:rFonts w:ascii="David" w:hAnsi="David" w:cs="David"/>
-          <w:sz w:val="24"/>
-          <w:szCs w:val="24"/>
-          <w:rtl/>
-        </w:rPr>
-      </w:pPr>
-      <w:r>
-        <w:rPr>
-          <w:rFonts w:ascii="David" w:hAnsi="David" w:cs="David" w:hint="cs"/>
-          <w:sz w:val="24"/>
-          <w:szCs w:val="24"/>
-          <w:rtl/>
-        </w:rPr>
-        <w:t xml:space="preserve">כאשר המערכת עולה (הכוונה למאסטר) </w:t>
-      </w:r>
-      <w:r>
-        <w:rPr>
-          <w:rFonts w:ascii="David" w:hAnsi="David" w:cs="David" w:hint="cs"/>
-          <w:sz w:val="24"/>
-          <w:szCs w:val="24"/>
-          <w:rtl/>
-        </w:rPr>
-        <w:t xml:space="preserve">המאסטר מבזר את המידע ההתחלתי המוצג כקובץ </w:t>
+        <w:jc w:val="both"/>
+        <w:rPr>
+          <w:rFonts w:ascii="David" w:hAnsi="David" w:cs="David"/>
+          <w:sz w:val="24"/>
+          <w:szCs w:val="24"/>
+          <w:rtl/>
+        </w:rPr>
+      </w:pPr>
+      <w:r>
+        <w:rPr>
+          <w:rFonts w:ascii="David" w:hAnsi="David" w:cs="David" w:hint="cs"/>
+          <w:sz w:val="24"/>
+          <w:szCs w:val="24"/>
+          <w:rtl/>
+        </w:rPr>
+        <w:t xml:space="preserve">כאשר המערכת עולה (הכוונה למאסטר) המאסטר מבזר את המידע ההתחלתי המוצג כקובץ </w:t>
       </w:r>
       <w:r>
         <w:rPr>
@@ -2682,16 +2831,7 @@
           <w:szCs w:val="24"/>
           <w:rtl/>
         </w:rPr>
-        <w:t>-ים של מידע בגודל זהה.</w:t>
-      </w:r>
-      <w:r>
-        <w:rPr>
-          <w:rFonts w:ascii="David" w:hAnsi="David" w:cs="David" w:hint="cs"/>
-          <w:sz w:val="24"/>
-          <w:szCs w:val="24"/>
-          <w:rtl/>
-        </w:rPr>
-        <w:t xml:space="preserve"> מאותה עת, כל פעם שיעלה או ייפול </w:t>
+        <w:t xml:space="preserve">-ים של מידע בגודל זהה. מאותה עת, כל פעם שיעלה או ייפול </w:t>
       </w:r>
       <w:r>
         <w:rPr>
@@ -2715,6 +2855,7 @@
       <w:pPr>
         <w:spacing w:line="360" w:lineRule="auto"/>
         <w:ind w:left="-1225" w:right="-1701"/>
+        <w:jc w:val="both"/>
         <w:rPr>
           <w:rFonts w:ascii="David" w:hAnsi="David" w:cs="David"/>
           <w:sz w:val="24"/>
@@ -2770,6 +2911,7 @@
       <w:pPr>
         <w:spacing w:line="360" w:lineRule="auto"/>
         <w:ind w:left="-1225" w:right="-1701"/>
+        <w:jc w:val="both"/>
         <w:rPr>
           <w:rFonts w:ascii="David" w:hAnsi="David" w:cs="David"/>
           <w:sz w:val="24"/>
@@ -2846,6 +2988,7 @@
     <w:p>
       <w:pPr>
         <w:spacing w:after="0"/>
+        <w:jc w:val="both"/>
         <w:rPr>
           <w:rtl/>
         </w:rPr>
@@ -2855,6 +2998,7 @@
       <w:pPr>
         <w:spacing w:line="360" w:lineRule="auto"/>
         <w:ind w:left="-1225" w:right="-1701"/>
+        <w:jc w:val="both"/>
         <w:rPr>
           <w:rFonts w:ascii="David" w:hAnsi="David" w:cs="David"/>
           <w:sz w:val="24"/>
@@ -2876,6 +3020,7 @@
       <w:pPr>
         <w:spacing w:line="360" w:lineRule="auto"/>
         <w:ind w:left="-1225" w:right="-1701"/>
+        <w:jc w:val="both"/>
         <w:rPr>
           <w:rFonts w:ascii="David" w:hAnsi="David" w:cs="David"/>
           <w:sz w:val="24"/>
@@ -2914,6 +3059,7 @@
       <w:pPr>
         <w:spacing w:line="360" w:lineRule="auto"/>
         <w:ind w:left="-1225" w:right="-1701"/>
+        <w:jc w:val="both"/>
         <w:rPr>
           <w:rFonts w:ascii="David" w:hAnsi="David" w:cs="David"/>
           <w:sz w:val="24"/>
@@ -2935,6 +3081,7 @@
       <w:pPr>
         <w:spacing w:line="360" w:lineRule="auto"/>
         <w:ind w:left="-1225" w:right="-1701"/>
+        <w:jc w:val="both"/>
         <w:rPr>
           <w:rFonts w:ascii="David" w:hAnsi="David" w:cs="David"/>
           <w:sz w:val="24"/>
@@ -3025,6 +3172,7 @@
       <w:pPr>
         <w:spacing w:line="360" w:lineRule="auto"/>
         <w:ind w:left="-1225" w:right="-1701"/>
+        <w:jc w:val="both"/>
         <w:rPr>
           <w:rFonts w:ascii="David" w:hAnsi="David" w:cs="David"/>
           <w:sz w:val="24"/>
@@ -3102,6 +3250,7 @@
       <w:pPr>
         <w:spacing w:line="360" w:lineRule="auto"/>
         <w:ind w:left="-1225" w:right="-1701"/>
+        <w:jc w:val="both"/>
         <w:rPr>
           <w:rFonts w:ascii="David" w:hAnsi="David" w:cs="David"/>
           <w:sz w:val="24"/>
@@ -3210,6 +3359,7 @@
       <w:pPr>
         <w:spacing w:line="360" w:lineRule="auto"/>
         <w:ind w:left="-1225" w:right="-1701"/>
+        <w:jc w:val="both"/>
         <w:rPr>
           <w:rFonts w:ascii="David" w:hAnsi="David" w:cs="David"/>
           <w:sz w:val="24"/>
@@ -3282,6 +3432,372 @@
           <w:rtl/>
         </w:rPr>
         <w:t>):</w:t>
+      </w:r>
+    </w:p>
+    <w:p>
+      <w:pPr>
+        <w:bidi w:val="0"/>
+        <w:spacing w:line="360" w:lineRule="auto"/>
+        <w:ind w:left="-1225" w:right="-1225"/>
+        <w:jc w:val="both"/>
+        <w:rPr>
+          <w:rFonts w:ascii="David" w:hAnsi="David" w:cs="David"/>
+          <w:sz w:val="24"/>
+          <w:szCs w:val="24"/>
+        </w:rPr>
+      </w:pPr>
+      <w:proofErr w:type="spellStart"/>
+      <w:r>
+        <w:rPr>
+          <w:rFonts w:ascii="David" w:hAnsi="David" w:cs="David"/>
+          <w:sz w:val="24"/>
+          <w:szCs w:val="24"/>
+        </w:rPr>
+        <w:t>movie_data</w:t>
+      </w:r>
+      <w:proofErr w:type="spellEnd"/>
+      <w:r>
+        <w:rPr>
+          <w:rFonts w:ascii="David" w:hAnsi="David" w:cs="David" w:hint="cs"/>
+          <w:sz w:val="24"/>
+          <w:szCs w:val="24"/>
+          <w:rtl/>
+        </w:rPr>
+        <w:t xml:space="preserve"> </w:t>
+      </w:r>
+      <w:r>
+        <w:rPr>
+          <w:rFonts w:ascii="David" w:hAnsi="David" w:cs="David"/>
+          <w:sz w:val="24"/>
+          <w:szCs w:val="24"/>
+        </w:rPr>
+        <w:t xml:space="preserve"> </w:t>
+      </w:r>
+      <w:r>
+        <w:rPr>
+          <w:rFonts w:ascii="David" w:hAnsi="David" w:cs="David"/>
+          <w:sz w:val="24"/>
+          <w:szCs w:val="24"/>
+        </w:rPr>
+        <w:t xml:space="preserve">= </w:t>
+      </w:r>
+      <w:r>
+        <w:rPr>
+          <w:rFonts w:ascii="David" w:hAnsi="David" w:cs="David"/>
+          <w:sz w:val="24"/>
+          <w:szCs w:val="24"/>
+        </w:rPr>
+        <w:t xml:space="preserve">{id, title, </w:t>
+      </w:r>
+      <w:proofErr w:type="spellStart"/>
+      <w:r>
+        <w:rPr>
+          <w:rFonts w:ascii="David" w:hAnsi="David" w:cs="David"/>
+          <w:sz w:val="24"/>
+          <w:szCs w:val="24"/>
+        </w:rPr>
+        <w:t>original_title</w:t>
+      </w:r>
+      <w:proofErr w:type="spellEnd"/>
+      <w:r>
+        <w:rPr>
+          <w:rFonts w:ascii="David" w:hAnsi="David" w:cs="David"/>
+          <w:sz w:val="24"/>
+          <w:szCs w:val="24"/>
+        </w:rPr>
+        <w:t xml:space="preserve">, year,  </w:t>
+      </w:r>
+      <w:proofErr w:type="spellStart"/>
+      <w:r>
+        <w:rPr>
+          <w:rFonts w:ascii="David" w:hAnsi="David" w:cs="David"/>
+          <w:sz w:val="24"/>
+          <w:szCs w:val="24"/>
+        </w:rPr>
+        <w:t>date_published</w:t>
+      </w:r>
+      <w:proofErr w:type="spellEnd"/>
+      <w:r>
+        <w:rPr>
+          <w:rFonts w:ascii="David" w:hAnsi="David" w:cs="David"/>
+          <w:sz w:val="24"/>
+          <w:szCs w:val="24"/>
+        </w:rPr>
+        <w:t xml:space="preserve">, genre, duration, country, language, director,  writer, </w:t>
+      </w:r>
+      <w:proofErr w:type="spellStart"/>
+      <w:r>
+        <w:rPr>
+          <w:rFonts w:ascii="David" w:hAnsi="David" w:cs="David"/>
+          <w:sz w:val="24"/>
+          <w:szCs w:val="24"/>
+        </w:rPr>
+        <w:t>production_company</w:t>
+      </w:r>
+      <w:proofErr w:type="spellEnd"/>
+      <w:r>
+        <w:rPr>
+          <w:rFonts w:ascii="David" w:hAnsi="David" w:cs="David"/>
+          <w:sz w:val="24"/>
+          <w:szCs w:val="24"/>
+        </w:rPr>
+        <w:t xml:space="preserve">, actors, description, </w:t>
+      </w:r>
+      <w:proofErr w:type="spellStart"/>
+      <w:r>
+        <w:rPr>
+          <w:rFonts w:ascii="David" w:hAnsi="David" w:cs="David"/>
+          <w:sz w:val="24"/>
+          <w:szCs w:val="24"/>
+        </w:rPr>
+        <w:t>avg_vote</w:t>
+      </w:r>
+      <w:proofErr w:type="spellEnd"/>
+      <w:r>
+        <w:rPr>
+          <w:rFonts w:ascii="David" w:hAnsi="David" w:cs="David"/>
+          <w:sz w:val="24"/>
+          <w:szCs w:val="24"/>
+        </w:rPr>
+        <w:t xml:space="preserve">,  votes, budget, </w:t>
+      </w:r>
+      <w:proofErr w:type="spellStart"/>
+      <w:r>
+        <w:rPr>
+          <w:rFonts w:ascii="David" w:hAnsi="David" w:cs="David"/>
+          <w:sz w:val="24"/>
+          <w:szCs w:val="24"/>
+        </w:rPr>
+        <w:t>usa_gross_income</w:t>
+      </w:r>
+      <w:proofErr w:type="spellEnd"/>
+      <w:r>
+        <w:rPr>
+          <w:rFonts w:ascii="David" w:hAnsi="David" w:cs="David"/>
+          <w:sz w:val="24"/>
+          <w:szCs w:val="24"/>
+        </w:rPr>
+        <w:t xml:space="preserve">, </w:t>
+      </w:r>
+      <w:proofErr w:type="spellStart"/>
+      <w:r>
+        <w:rPr>
+          <w:rFonts w:ascii="David" w:hAnsi="David" w:cs="David"/>
+          <w:sz w:val="24"/>
+          <w:szCs w:val="24"/>
+        </w:rPr>
+        <w:t>worlwide_gross_income</w:t>
+      </w:r>
+      <w:proofErr w:type="spellEnd"/>
+      <w:r>
+        <w:rPr>
+          <w:rFonts w:ascii="David" w:hAnsi="David" w:cs="David"/>
+          <w:sz w:val="24"/>
+          <w:szCs w:val="24"/>
+        </w:rPr>
+        <w:t xml:space="preserve">,  </w:t>
+      </w:r>
+      <w:proofErr w:type="spellStart"/>
+      <w:r>
+        <w:rPr>
+          <w:rFonts w:ascii="David" w:hAnsi="David" w:cs="David"/>
+          <w:sz w:val="24"/>
+          <w:szCs w:val="24"/>
+        </w:rPr>
+        <w:t>metascore</w:t>
+      </w:r>
+      <w:proofErr w:type="spellEnd"/>
+      <w:r>
+        <w:rPr>
+          <w:rFonts w:ascii="David" w:hAnsi="David" w:cs="David"/>
+          <w:sz w:val="24"/>
+          <w:szCs w:val="24"/>
+        </w:rPr>
+        <w:t xml:space="preserve">, </w:t>
+      </w:r>
+      <w:proofErr w:type="spellStart"/>
+      <w:r>
+        <w:rPr>
+          <w:rFonts w:ascii="David" w:hAnsi="David" w:cs="David"/>
+          <w:sz w:val="24"/>
+          <w:szCs w:val="24"/>
+        </w:rPr>
+        <w:t>reviews_from_users</w:t>
+      </w:r>
+      <w:proofErr w:type="spellEnd"/>
+      <w:r>
+        <w:rPr>
+          <w:rFonts w:ascii="David" w:hAnsi="David" w:cs="David"/>
+          <w:sz w:val="24"/>
+          <w:szCs w:val="24"/>
+        </w:rPr>
+        <w:t xml:space="preserve">, </w:t>
+      </w:r>
+      <w:proofErr w:type="spellStart"/>
+      <w:r>
+        <w:rPr>
+          <w:rFonts w:ascii="David" w:hAnsi="David" w:cs="David"/>
+          <w:sz w:val="24"/>
+          <w:szCs w:val="24"/>
+        </w:rPr>
+        <w:t>eviews_from_critics</w:t>
+      </w:r>
+      <w:proofErr w:type="spellEnd"/>
+      <w:r>
+        <w:rPr>
+          <w:rFonts w:ascii="David" w:hAnsi="David" w:cs="David"/>
+          <w:sz w:val="24"/>
+          <w:szCs w:val="24"/>
+        </w:rPr>
+        <w:t>}</w:t>
+      </w:r>
+    </w:p>
+    <w:p>
+      <w:pPr>
+        <w:spacing w:line="360" w:lineRule="auto"/>
+        <w:ind w:left="-1225" w:right="-1701"/>
+        <w:jc w:val="both"/>
+        <w:rPr>
+          <w:rFonts w:ascii="David" w:hAnsi="David" w:cs="David"/>
+          <w:sz w:val="24"/>
+          <w:szCs w:val="24"/>
+          <w:rtl/>
+        </w:rPr>
+      </w:pPr>
+      <w:r>
+        <w:rPr>
+          <w:rFonts w:ascii="David" w:hAnsi="David" w:cs="David" w:hint="cs"/>
+          <w:sz w:val="24"/>
+          <w:szCs w:val="24"/>
+          <w:rtl/>
+        </w:rPr>
+        <w:t xml:space="preserve">מאחר וכל רשומה מכילה הרבה פרמטרים, </w:t>
+      </w:r>
+      <w:r>
+        <w:rPr>
+          <w:rFonts w:ascii="David" w:hAnsi="David" w:cs="David" w:hint="cs"/>
+          <w:sz w:val="24"/>
+          <w:szCs w:val="24"/>
+          <w:rtl/>
+        </w:rPr>
+        <w:t>ה</w:t>
+      </w:r>
+      <w:r>
+        <w:rPr>
+          <w:rFonts w:ascii="David" w:hAnsi="David" w:cs="David" w:hint="cs"/>
+          <w:sz w:val="24"/>
+          <w:szCs w:val="24"/>
+          <w:rtl/>
+        </w:rPr>
+        <w:t xml:space="preserve">שימוש </w:t>
+      </w:r>
+      <w:r>
+        <w:rPr>
+          <w:rFonts w:ascii="David" w:hAnsi="David" w:cs="David" w:hint="cs"/>
+          <w:sz w:val="24"/>
+          <w:szCs w:val="24"/>
+          <w:rtl/>
+        </w:rPr>
+        <w:t>ה</w:t>
+      </w:r>
+      <w:r>
+        <w:rPr>
+          <w:rFonts w:ascii="David" w:hAnsi="David" w:cs="David" w:hint="cs"/>
+          <w:sz w:val="24"/>
+          <w:szCs w:val="24"/>
+          <w:rtl/>
+        </w:rPr>
+        <w:t>נ"ל עוזר לנו בניתוח המידע באופן ישיר.</w:t>
+      </w:r>
+      <w:r>
+        <w:rPr>
+          <w:rFonts w:ascii="David" w:hAnsi="David" w:cs="David" w:hint="cs"/>
+          <w:sz w:val="24"/>
+          <w:szCs w:val="24"/>
+          <w:rtl/>
+        </w:rPr>
+        <w:t xml:space="preserve"> את המידע הזה אנו שולחים מהשרתים למאסטר ומהמאסטר ללקוח.</w:t>
+      </w:r>
+    </w:p>
+    <w:p>
+      <w:pPr>
+        <w:spacing w:line="360" w:lineRule="auto"/>
+        <w:ind w:left="-1225" w:right="-1701"/>
+        <w:jc w:val="both"/>
+        <w:rPr>
+          <w:rFonts w:ascii="David" w:hAnsi="David" w:cs="David"/>
+          <w:sz w:val="24"/>
+          <w:szCs w:val="24"/>
+          <w:rtl/>
+        </w:rPr>
+      </w:pPr>
+    </w:p>
+    <w:p>
+      <w:pPr>
+        <w:spacing w:line="360" w:lineRule="auto"/>
+        <w:ind w:left="-1225" w:right="-1701"/>
+        <w:jc w:val="both"/>
+        <w:rPr>
+          <w:rFonts w:ascii="David" w:hAnsi="David" w:cs="David"/>
+          <w:sz w:val="24"/>
+          <w:szCs w:val="24"/>
+          <w:rtl/>
+        </w:rPr>
+      </w:pPr>
+      <w:r>
+        <w:rPr>
+          <w:rFonts w:ascii="David" w:hAnsi="David" w:cs="David" w:hint="cs"/>
+          <w:sz w:val="24"/>
+          <w:szCs w:val="24"/>
+          <w:rtl/>
+        </w:rPr>
+        <w:t xml:space="preserve">את </w:t>
+      </w:r>
+      <w:r>
+        <w:rPr>
+          <w:rFonts w:ascii="David" w:hAnsi="David" w:cs="David" w:hint="cs"/>
+          <w:b/>
+          <w:bCs/>
+          <w:sz w:val="24"/>
+          <w:szCs w:val="24"/>
+          <w:rtl/>
+        </w:rPr>
+        <w:t>השאילתות</w:t>
+      </w:r>
+      <w:r>
+        <w:rPr>
+          <w:rFonts w:ascii="David" w:hAnsi="David" w:cs="David" w:hint="cs"/>
+          <w:sz w:val="24"/>
+          <w:szCs w:val="24"/>
+          <w:rtl/>
+        </w:rPr>
+        <w:t xml:space="preserve"> אנו שולחים במערכת ב</w:t>
+      </w:r>
+      <w:r>
+        <w:rPr>
+          <w:rFonts w:ascii="David" w:hAnsi="David" w:cs="David" w:hint="cs"/>
+          <w:sz w:val="24"/>
+          <w:szCs w:val="24"/>
+          <w:rtl/>
+        </w:rPr>
+        <w:t>-</w:t>
+      </w:r>
+      <w:r>
+        <w:rPr>
+          <w:rFonts w:ascii="David" w:hAnsi="David" w:cs="David"/>
+          <w:sz w:val="24"/>
+          <w:szCs w:val="24"/>
+        </w:rPr>
+        <w:t>record</w:t>
+      </w:r>
+      <w:r>
+        <w:rPr>
+          <w:rFonts w:ascii="David" w:hAnsi="David" w:cs="David" w:hint="cs"/>
+          <w:sz w:val="24"/>
+          <w:szCs w:val="24"/>
+          <w:rtl/>
+        </w:rPr>
+        <w:t xml:space="preserve"> אחר המכיל את המידע הבא:</w:t>
       </w:r>
     </w:p>
     <w:p>
@@ -3289,12 +3805,21 @@
         <w:bidi w:val="0"/>
         <w:spacing w:line="360" w:lineRule="auto"/>
         <w:ind w:left="-1225" w:right="-1701"/>
-        <w:rPr>
-          <w:rFonts w:ascii="David" w:hAnsi="David" w:cs="David"/>
-          <w:sz w:val="24"/>
-          <w:szCs w:val="24"/>
-        </w:rPr>
-      </w:pPr>
+        <w:jc w:val="both"/>
+        <w:rPr>
+          <w:rFonts w:ascii="David" w:hAnsi="David" w:cs="David"/>
+          <w:sz w:val="24"/>
+          <w:szCs w:val="24"/>
+        </w:rPr>
+      </w:pPr>
+      <w:r>
+        <w:rPr>
+          <w:rFonts w:ascii="David" w:hAnsi="David" w:cs="David"/>
+          <w:sz w:val="24"/>
+          <w:szCs w:val="24"/>
+        </w:rPr>
+        <w:t xml:space="preserve">query = {type, </w:t>
+      </w:r>
       <w:proofErr w:type="spellStart"/>
       <w:r>
         <w:rPr>
@@ -3302,41 +3827,16 @@
           <w:sz w:val="24"/>
           <w:szCs w:val="24"/>
         </w:rPr>
-        <w:t>movie_data</w:t>
+        <w:t>searchVal</w:t>
       </w:r>
       <w:proofErr w:type="spellEnd"/>
       <w:r>
         <w:rPr>
-          <w:rFonts w:ascii="David" w:hAnsi="David" w:cs="David" w:hint="cs"/>
-          <w:sz w:val="24"/>
-          <w:szCs w:val="24"/>
-          <w:rtl/>
-        </w:rPr>
-        <w:t xml:space="preserve"> </w:t>
-      </w:r>
-      <w:r>
-        <w:rPr>
-          <w:rFonts w:ascii="David" w:hAnsi="David" w:cs="David"/>
-          <w:sz w:val="24"/>
-          <w:szCs w:val="24"/>
-        </w:rPr>
-        <w:t xml:space="preserve"> </w:t>
-      </w:r>
-      <w:r>
-        <w:rPr>
-          <w:rFonts w:ascii="David" w:hAnsi="David" w:cs="David"/>
-          <w:sz w:val="24"/>
-          <w:szCs w:val="24"/>
-        </w:rPr>
-        <w:t xml:space="preserve">= </w:t>
-      </w:r>
-      <w:r>
-        <w:rPr>
-          <w:rFonts w:ascii="David" w:hAnsi="David" w:cs="David"/>
-          <w:sz w:val="24"/>
-          <w:szCs w:val="24"/>
-        </w:rPr>
-        <w:t xml:space="preserve">{id, title, </w:t>
+          <w:rFonts w:ascii="David" w:hAnsi="David" w:cs="David"/>
+          <w:sz w:val="24"/>
+          <w:szCs w:val="24"/>
+        </w:rPr>
+        <w:t xml:space="preserve">, </w:t>
       </w:r>
       <w:proofErr w:type="spellStart"/>
       <w:r>
@@ -3345,7 +3845,7 @@
           <w:sz w:val="24"/>
           <w:szCs w:val="24"/>
         </w:rPr>
-        <w:t>original_title</w:t>
+        <w:t>searchCategory</w:t>
       </w:r>
       <w:proofErr w:type="spellEnd"/>
       <w:r>
@@ -3354,7 +3854,7 @@
           <w:sz w:val="24"/>
           <w:szCs w:val="24"/>
         </w:rPr>
-        <w:t xml:space="preserve">, year,  </w:t>
+        <w:t xml:space="preserve">, </w:t>
       </w:r>
       <w:proofErr w:type="spellStart"/>
       <w:r>
@@ -3363,133 +3863,7 @@
           <w:sz w:val="24"/>
           <w:szCs w:val="24"/>
         </w:rPr>
-        <w:t>date_published</w:t>
-      </w:r>
-      <w:proofErr w:type="spellEnd"/>
-      <w:r>
-        <w:rPr>
-          <w:rFonts w:ascii="David" w:hAnsi="David" w:cs="David"/>
-          <w:sz w:val="24"/>
-          <w:szCs w:val="24"/>
-        </w:rPr>
-        <w:t xml:space="preserve">, genre, duration, country, language, director,  writer, </w:t>
-      </w:r>
-      <w:proofErr w:type="spellStart"/>
-      <w:r>
-        <w:rPr>
-          <w:rFonts w:ascii="David" w:hAnsi="David" w:cs="David"/>
-          <w:sz w:val="24"/>
-          <w:szCs w:val="24"/>
-        </w:rPr>
-        <w:t>production_company</w:t>
-      </w:r>
-      <w:proofErr w:type="spellEnd"/>
-      <w:r>
-        <w:rPr>
-          <w:rFonts w:ascii="David" w:hAnsi="David" w:cs="David"/>
-          <w:sz w:val="24"/>
-          <w:szCs w:val="24"/>
-        </w:rPr>
-        <w:t xml:space="preserve">, actors, description, </w:t>
-      </w:r>
-      <w:proofErr w:type="spellStart"/>
-      <w:r>
-        <w:rPr>
-          <w:rFonts w:ascii="David" w:hAnsi="David" w:cs="David"/>
-          <w:sz w:val="24"/>
-          <w:szCs w:val="24"/>
-        </w:rPr>
-        <w:t>avg_vote</w:t>
-      </w:r>
-      <w:proofErr w:type="spellEnd"/>
-      <w:r>
-        <w:rPr>
-          <w:rFonts w:ascii="David" w:hAnsi="David" w:cs="David"/>
-          <w:sz w:val="24"/>
-          <w:szCs w:val="24"/>
-        </w:rPr>
-        <w:t xml:space="preserve">,  votes, budget, </w:t>
-      </w:r>
-      <w:proofErr w:type="spellStart"/>
-      <w:r>
-        <w:rPr>
-          <w:rFonts w:ascii="David" w:hAnsi="David" w:cs="David"/>
-          <w:sz w:val="24"/>
-          <w:szCs w:val="24"/>
-        </w:rPr>
-        <w:t>usa_gross_income</w:t>
-      </w:r>
-      <w:proofErr w:type="spellEnd"/>
-      <w:r>
-        <w:rPr>
-          <w:rFonts w:ascii="David" w:hAnsi="David" w:cs="David"/>
-          <w:sz w:val="24"/>
-          <w:szCs w:val="24"/>
-        </w:rPr>
-        <w:t xml:space="preserve">, </w:t>
-      </w:r>
-      <w:proofErr w:type="spellStart"/>
-      <w:r>
-        <w:rPr>
-          <w:rFonts w:ascii="David" w:hAnsi="David" w:cs="David"/>
-          <w:sz w:val="24"/>
-          <w:szCs w:val="24"/>
-        </w:rPr>
-        <w:t>worlwide_gross_income</w:t>
-      </w:r>
-      <w:proofErr w:type="spellEnd"/>
-      <w:r>
-        <w:rPr>
-          <w:rFonts w:ascii="David" w:hAnsi="David" w:cs="David"/>
-          <w:sz w:val="24"/>
-          <w:szCs w:val="24"/>
-        </w:rPr>
-        <w:t xml:space="preserve">,  </w:t>
-      </w:r>
-      <w:proofErr w:type="spellStart"/>
-      <w:r>
-        <w:rPr>
-          <w:rFonts w:ascii="David" w:hAnsi="David" w:cs="David"/>
-          <w:sz w:val="24"/>
-          <w:szCs w:val="24"/>
-        </w:rPr>
-        <w:t>metascore</w:t>
-      </w:r>
-      <w:proofErr w:type="spellEnd"/>
-      <w:r>
-        <w:rPr>
-          <w:rFonts w:ascii="David" w:hAnsi="David" w:cs="David"/>
-          <w:sz w:val="24"/>
-          <w:szCs w:val="24"/>
-        </w:rPr>
-        <w:t xml:space="preserve">, </w:t>
-      </w:r>
-      <w:proofErr w:type="spellStart"/>
-      <w:r>
-        <w:rPr>
-          <w:rFonts w:ascii="David" w:hAnsi="David" w:cs="David"/>
-          <w:sz w:val="24"/>
-          <w:szCs w:val="24"/>
-        </w:rPr>
-        <w:t>reviews_from_users</w:t>
-      </w:r>
-      <w:proofErr w:type="spellEnd"/>
-      <w:r>
-        <w:rPr>
-          <w:rFonts w:ascii="David" w:hAnsi="David" w:cs="David"/>
-          <w:sz w:val="24"/>
-          <w:szCs w:val="24"/>
-        </w:rPr>
-        <w:t xml:space="preserve">, </w:t>
-      </w:r>
-      <w:proofErr w:type="spellStart"/>
-      <w:r>
-        <w:rPr>
-          <w:rFonts w:ascii="David" w:hAnsi="David" w:cs="David"/>
-          <w:sz w:val="24"/>
-          <w:szCs w:val="24"/>
-        </w:rPr>
-        <w:t>eviews_from_critics</w:t>
+        <w:t>resultCategory</w:t>
       </w:r>
       <w:proofErr w:type="spellEnd"/>
       <w:r>
@@ -3505,218 +3879,9 @@
       <w:pPr>
         <w:spacing w:line="360" w:lineRule="auto"/>
         <w:ind w:left="-1225" w:right="-1701"/>
-        <w:rPr>
-          <w:rFonts w:ascii="David" w:hAnsi="David" w:cs="David"/>
-          <w:sz w:val="24"/>
-          <w:szCs w:val="24"/>
-          <w:rtl/>
-        </w:rPr>
-      </w:pPr>
-      <w:r>
-        <w:rPr>
-          <w:rFonts w:ascii="David" w:hAnsi="David" w:cs="David" w:hint="cs"/>
-          <w:sz w:val="24"/>
-          <w:szCs w:val="24"/>
-          <w:rtl/>
-        </w:rPr>
-        <w:t xml:space="preserve">מאחר וכל רשומה מכילה הרבה פרמטרים, </w:t>
-      </w:r>
-      <w:r>
-        <w:rPr>
-          <w:rFonts w:ascii="David" w:hAnsi="David" w:cs="David" w:hint="cs"/>
-          <w:sz w:val="24"/>
-          <w:szCs w:val="24"/>
-          <w:rtl/>
-        </w:rPr>
-        <w:t>ה</w:t>
-      </w:r>
-      <w:r>
-        <w:rPr>
-          <w:rFonts w:ascii="David" w:hAnsi="David" w:cs="David" w:hint="cs"/>
-          <w:sz w:val="24"/>
-          <w:szCs w:val="24"/>
-          <w:rtl/>
-        </w:rPr>
-        <w:t xml:space="preserve">שימוש </w:t>
-      </w:r>
-      <w:r>
-        <w:rPr>
-          <w:rFonts w:ascii="David" w:hAnsi="David" w:cs="David" w:hint="cs"/>
-          <w:sz w:val="24"/>
-          <w:szCs w:val="24"/>
-          <w:rtl/>
-        </w:rPr>
-        <w:t>ה</w:t>
-      </w:r>
-      <w:r>
-        <w:rPr>
-          <w:rFonts w:ascii="David" w:hAnsi="David" w:cs="David" w:hint="cs"/>
-          <w:sz w:val="24"/>
-          <w:szCs w:val="24"/>
-          <w:rtl/>
-        </w:rPr>
-        <w:t>נ"ל עוזר לנו בניתוח המידע באופן ישיר.</w:t>
-      </w:r>
-      <w:r>
-        <w:rPr>
-          <w:rFonts w:ascii="David" w:hAnsi="David" w:cs="David" w:hint="cs"/>
-          <w:sz w:val="24"/>
-          <w:szCs w:val="24"/>
-          <w:rtl/>
-        </w:rPr>
-        <w:t xml:space="preserve"> את המידע הזה אנו שולחים מהשרתים למאסטר ומהמאסטר ללקוח.</w:t>
-      </w:r>
-    </w:p>
-    <w:p>
-      <w:pPr>
-        <w:spacing w:line="360" w:lineRule="auto"/>
-        <w:ind w:left="-1225" w:right="-1701"/>
-        <w:rPr>
-          <w:rFonts w:ascii="David" w:hAnsi="David" w:cs="David"/>
-          <w:sz w:val="24"/>
-          <w:szCs w:val="24"/>
-          <w:rtl/>
-        </w:rPr>
-      </w:pPr>
-    </w:p>
-    <w:p>
-      <w:pPr>
-        <w:spacing w:line="360" w:lineRule="auto"/>
-        <w:ind w:left="-1225" w:right="-1701"/>
-        <w:rPr>
-          <w:rFonts w:ascii="David" w:hAnsi="David" w:cs="David"/>
-          <w:sz w:val="24"/>
-          <w:szCs w:val="24"/>
-          <w:rtl/>
-        </w:rPr>
-      </w:pPr>
-      <w:r>
-        <w:rPr>
-          <w:rFonts w:ascii="David" w:hAnsi="David" w:cs="David" w:hint="cs"/>
-          <w:sz w:val="24"/>
-          <w:szCs w:val="24"/>
-          <w:rtl/>
-        </w:rPr>
-        <w:t xml:space="preserve">את </w:t>
-      </w:r>
-      <w:r>
-        <w:rPr>
-          <w:rFonts w:ascii="David" w:hAnsi="David" w:cs="David" w:hint="cs"/>
-          <w:b/>
-          <w:bCs/>
-          <w:sz w:val="24"/>
-          <w:szCs w:val="24"/>
-          <w:rtl/>
-        </w:rPr>
-        <w:t>השאילתות</w:t>
-      </w:r>
-      <w:r>
-        <w:rPr>
-          <w:rFonts w:ascii="David" w:hAnsi="David" w:cs="David" w:hint="cs"/>
-          <w:sz w:val="24"/>
-          <w:szCs w:val="24"/>
-          <w:rtl/>
-        </w:rPr>
-        <w:t xml:space="preserve"> אנו שולחים במערכת ב</w:t>
-      </w:r>
-      <w:r>
-        <w:rPr>
-          <w:rFonts w:ascii="David" w:hAnsi="David" w:cs="David"/>
-          <w:sz w:val="24"/>
-          <w:szCs w:val="24"/>
-        </w:rPr>
-        <w:t>record</w:t>
-      </w:r>
-      <w:r>
-        <w:rPr>
-          <w:rFonts w:ascii="David" w:hAnsi="David" w:cs="David" w:hint="cs"/>
-          <w:sz w:val="24"/>
-          <w:szCs w:val="24"/>
-          <w:rtl/>
-        </w:rPr>
-        <w:t xml:space="preserve"> אחר המכיל את המידע הבא:</w:t>
-      </w:r>
-    </w:p>
-    <w:p>
-      <w:pPr>
-        <w:bidi w:val="0"/>
-        <w:spacing w:line="360" w:lineRule="auto"/>
-        <w:ind w:left="-1225" w:right="-1701"/>
-        <w:rPr>
-          <w:rFonts w:ascii="David" w:hAnsi="David" w:cs="David"/>
-          <w:sz w:val="24"/>
-          <w:szCs w:val="24"/>
-        </w:rPr>
-      </w:pPr>
-      <w:r>
-        <w:rPr>
-          <w:rFonts w:ascii="David" w:hAnsi="David" w:cs="David"/>
-          <w:sz w:val="24"/>
-          <w:szCs w:val="24"/>
-        </w:rPr>
-        <w:t xml:space="preserve">query = {type, </w:t>
-      </w:r>
-      <w:proofErr w:type="spellStart"/>
-      <w:r>
-        <w:rPr>
-          <w:rFonts w:ascii="David" w:hAnsi="David" w:cs="David"/>
-          <w:sz w:val="24"/>
-          <w:szCs w:val="24"/>
-        </w:rPr>
-        <w:t>searchVal</w:t>
-      </w:r>
-      <w:proofErr w:type="spellEnd"/>
-      <w:r>
-        <w:rPr>
-          <w:rFonts w:ascii="David" w:hAnsi="David" w:cs="David"/>
-          <w:sz w:val="24"/>
-          <w:szCs w:val="24"/>
-        </w:rPr>
-        <w:t xml:space="preserve">, </w:t>
-      </w:r>
-      <w:proofErr w:type="spellStart"/>
-      <w:r>
-        <w:rPr>
-          <w:rFonts w:ascii="David" w:hAnsi="David" w:cs="David"/>
-          <w:sz w:val="24"/>
-          <w:szCs w:val="24"/>
-        </w:rPr>
-        <w:t>searchCategory</w:t>
-      </w:r>
-      <w:proofErr w:type="spellEnd"/>
-      <w:r>
-        <w:rPr>
-          <w:rFonts w:ascii="David" w:hAnsi="David" w:cs="David"/>
-          <w:sz w:val="24"/>
-          <w:szCs w:val="24"/>
-        </w:rPr>
-        <w:t xml:space="preserve">, </w:t>
-      </w:r>
-      <w:proofErr w:type="spellStart"/>
-      <w:r>
-        <w:rPr>
-          <w:rFonts w:ascii="David" w:hAnsi="David" w:cs="David"/>
-          <w:sz w:val="24"/>
-          <w:szCs w:val="24"/>
-        </w:rPr>
-        <w:t>resultCategory</w:t>
-      </w:r>
-      <w:proofErr w:type="spellEnd"/>
-      <w:r>
-        <w:rPr>
-          <w:rFonts w:ascii="David" w:hAnsi="David" w:cs="David"/>
-          <w:sz w:val="24"/>
-          <w:szCs w:val="24"/>
-        </w:rPr>
-        <w:t>}</w:t>
-      </w:r>
-    </w:p>
-    <w:p>
-      <w:pPr>
-        <w:spacing w:line="360" w:lineRule="auto"/>
-        <w:ind w:left="-1225" w:right="-1701"/>
-        <w:rPr>
-          <w:rFonts w:ascii="David" w:hAnsi="David" w:cs="David" w:hint="cs"/>
+        <w:jc w:val="both"/>
+        <w:rPr>
+          <w:rFonts w:ascii="David" w:hAnsi="David" w:cs="David"/>
           <w:sz w:val="24"/>
           <w:szCs w:val="24"/>
           <w:rtl/>
@@ -3965,7 +4130,9 @@
           <w:ilvl w:val="0"/>
           <w:numId w:val="15"/>
         </w:numPr>
+        <w:spacing w:line="276" w:lineRule="auto"/>
         <w:ind w:right="-1701"/>
+        <w:jc w:val="both"/>
         <w:rPr>
           <w:rFonts w:ascii="David" w:hAnsi="David" w:cs="David"/>
           <w:sz w:val="24"/>
@@ -3989,7 +4156,9 @@
           <w:ilvl w:val="0"/>
           <w:numId w:val="15"/>
         </w:numPr>
+        <w:spacing w:line="276" w:lineRule="auto"/>
         <w:ind w:right="-1701"/>
+        <w:jc w:val="both"/>
         <w:rPr>
           <w:rFonts w:ascii="David" w:hAnsi="David" w:cs="David"/>
           <w:sz w:val="24"/>
@@ -4031,7 +4200,9 @@
           <w:ilvl w:val="0"/>
           <w:numId w:val="15"/>
         </w:numPr>
+        <w:spacing w:line="276" w:lineRule="auto"/>
         <w:ind w:right="-1701"/>
+        <w:jc w:val="both"/>
         <w:rPr>
           <w:rFonts w:ascii="David" w:hAnsi="David" w:cs="David"/>
           <w:sz w:val="24"/>
@@ -4085,7 +4256,9 @@
     <w:p>
       <w:pPr>
         <w:pStyle w:val="a3"/>
+        <w:spacing w:line="276" w:lineRule="auto"/>
         <w:ind w:left="-505" w:right="-1701"/>
+        <w:jc w:val="both"/>
         <w:rPr>
           <w:rFonts w:ascii="David" w:hAnsi="David" w:cs="David"/>
           <w:sz w:val="24"/>
@@ -4140,7 +4313,9 @@
           <w:ilvl w:val="0"/>
           <w:numId w:val="15"/>
         </w:numPr>
+        <w:spacing w:line="276" w:lineRule="auto"/>
         <w:ind w:right="-1701"/>
+        <w:jc w:val="both"/>
         <w:rPr>
           <w:rFonts w:ascii="David" w:hAnsi="David" w:cs="David"/>
           <w:sz w:val="24"/>
@@ -4234,6 +4409,7 @@
       <w:r>
         <w:rPr>
           <w:rFonts w:ascii="David" w:hAnsi="David" w:cs="David"/>
+          <w:noProof/>
           <w:sz w:val="24"/>
           <w:szCs w:val="24"/>
           <w:rtl/>
@@ -4262,7 +4438,7 @@
                     <pic:cNvPicPr/>
                   </pic:nvPicPr>
                   <pic:blipFill>
-                    <a:blip r:embed="rId15">
+                    <a:blip r:embed="rId14">
                       <a:extLst>
                         <a:ext uri="{28A0092B-C50C-407E-A947-70E740481C1C}">
                           <a14:useLocalDpi xmlns:a14="http://schemas.microsoft.com/office/drawing/2010/main" val="0"/>
@@ -4515,7 +4691,7 @@
       </w:pPr>
     </w:p>
     <w:sectPr>
-      <w:headerReference w:type="default" r:id="rId16"/>
+      <w:headerReference w:type="default" r:id="rId15"/>
       <w:pgSz w:w="11906" w:h="16838"/>
       <w:pgMar w:top="1440" w:right="2880" w:bottom="1440" w:left="2880" w:header="708" w:footer="708" w:gutter="0"/>
       <w:cols w:space="708"/>
@@ -4572,6 +4748,71 @@
       <w:r>
         <w:continuationSeparator/>
       </w:r>
+    </w:p>
+  </w:footnote>
+  <w:footnote w:id="1">
+    <w:p>
+      <w:pPr>
+        <w:spacing w:line="360" w:lineRule="auto"/>
+        <w:ind w:left="-1225" w:right="-1701"/>
+        <w:rPr>
+          <w:rFonts w:ascii="David" w:hAnsi="David" w:cs="David"/>
+          <w:sz w:val="24"/>
+          <w:szCs w:val="24"/>
+        </w:rPr>
+      </w:pPr>
+      <w:r>
+        <w:rPr>
+          <w:rStyle w:val="ae"/>
+        </w:rPr>
+        <w:footnoteRef/>
+      </w:r>
+      <w:r>
+        <w:rPr>
+          <w:rFonts w:ascii="David" w:hAnsi="David" w:cs="David"/>
+          <w:sz w:val="24"/>
+          <w:szCs w:val="24"/>
+        </w:rPr>
+        <w:t xml:space="preserve"> </w:t>
+      </w:r>
+      <w:r>
+        <w:rPr>
+          <w:rFonts w:ascii="David" w:hAnsi="David" w:cs="David" w:hint="cs"/>
+          <w:sz w:val="20"/>
+          <w:szCs w:val="20"/>
+          <w:rtl/>
+        </w:rPr>
+        <w:t xml:space="preserve">מתוך: </w:t>
+      </w:r>
+      <w:hyperlink r:id="rId1" w:history="1">
+        <w:r>
+          <w:rPr>
+            <w:rStyle w:val="Hyperlink"/>
+            <w:rFonts w:ascii="David" w:hAnsi="David" w:cs="David"/>
+            <w:sz w:val="20"/>
+            <w:szCs w:val="20"/>
+          </w:rPr>
+          <w:t>http://discoproject.org</w:t>
+        </w:r>
+        <w:r>
+          <w:rPr>
+            <w:rStyle w:val="Hyperlink"/>
+            <w:rFonts w:ascii="David" w:hAnsi="David" w:cs="David"/>
+            <w:sz w:val="20"/>
+            <w:szCs w:val="20"/>
+            <w:rtl/>
+          </w:rPr>
+          <w:t>/</w:t>
+        </w:r>
+      </w:hyperlink>
+    </w:p>
+    <w:p>
+      <w:pPr>
+        <w:pStyle w:val="ac"/>
+        <w:rPr>
+          <w:rFonts w:hint="cs"/>
+        </w:rPr>
+      </w:pPr>
     </w:p>
   </w:footnote>
 </w:footnotes>
@@ -6960,6 +7201,45 @@
       <w:rFonts w:ascii="Courier New" w:eastAsia="Times New Roman" w:hAnsi="Courier New" w:cs="Courier New"/>
       <w:sz w:val="20"/>
       <w:szCs w:val="20"/>
+    </w:rPr>
+  </w:style>
+  <w:style w:type="paragraph" w:styleId="ac">
+    <w:name w:val="footnote text"/>
+    <w:basedOn w:val="a"/>
+    <w:link w:val="ad"/>
+    <w:uiPriority w:val="99"/>
+    <w:semiHidden/>
+    <w:unhideWhenUsed/>
+    <w:rsid w:val="00B72945"/>
+    <w:pPr>
+      <w:spacing w:after="0" w:line="240" w:lineRule="auto"/>
+    </w:pPr>
+    <w:rPr>
+      <w:sz w:val="20"/>
+      <w:szCs w:val="20"/>
+    </w:rPr>
+  </w:style>
+  <w:style w:type="character" w:customStyle="1" w:styleId="ad">
+    <w:name w:val="טקסט הערת שוליים תו"/>
+    <w:basedOn w:val="a0"/>
+    <w:link w:val="ac"/>
+    <w:uiPriority w:val="99"/>
+    <w:semiHidden/>
+    <w:rsid w:val="00B72945"/>
+    <w:rPr>
+      <w:sz w:val="20"/>
+      <w:szCs w:val="20"/>
+    </w:rPr>
+  </w:style>
+  <w:style w:type="character" w:styleId="ae">
+    <w:name w:val="footnote reference"/>
+    <w:basedOn w:val="a0"/>
+    <w:uiPriority w:val="99"/>
+    <w:semiHidden/>
+    <w:unhideWhenUsed/>
+    <w:rsid w:val="00B72945"/>
+    <w:rPr>
+      <w:vertAlign w:val="superscript"/>
     </w:rPr>
   </w:style>
 </w:styles>
@@ -8451,7 +8731,7 @@
   <dgm:whole/>
   <dgm:extLst>
     <a:ext uri="http://schemas.microsoft.com/office/drawing/2008/diagram">
-      <dsp:dataModelExt xmlns:dsp="http://schemas.microsoft.com/office/drawing/2008/diagram" relId="rId14" minVer="http://schemas.openxmlformats.org/drawingml/2006/diagram"/>
+      <dsp:dataModelExt xmlns:dsp="http://schemas.microsoft.com/office/drawing/2008/diagram" relId="rId13" minVer="http://schemas.openxmlformats.org/drawingml/2006/diagram"/>
     </a:ext>
   </dgm:extLst>
 </dgm:dataModel>

</xml_diff>

<commit_message>
updated doc with query window image
</commit_message>
<xml_diff>
--- a/doc/final.docx
+++ b/doc/final.docx
@@ -221,7 +221,7 @@
       <w:pPr>
         <w:ind w:left="-2268" w:right="-2359"/>
         <w:rPr>
-          <w:rFonts w:asciiTheme="majorBidi" w:hAnsiTheme="majorBidi" w:cstheme="majorBidi" w:hint="cs"/>
+          <w:rFonts w:asciiTheme="majorBidi" w:hAnsiTheme="majorBidi" w:cstheme="majorBidi"/>
           <w:sz w:val="48"/>
           <w:szCs w:val="48"/>
         </w:rPr>
@@ -856,17 +856,16 @@
       <w:pPr>
         <w:spacing w:after="0"/>
         <w:rPr>
-          <w:rFonts w:hint="cs"/>
-          <w:rtl/>
-        </w:rPr>
-      </w:pPr>
-    </w:p>
-    <w:p>
-      <w:pPr>
-        <w:spacing w:line="360" w:lineRule="auto"/>
+          <w:rtl/>
+        </w:rPr>
+      </w:pPr>
+    </w:p>
+    <w:p>
+      <w:pPr>
+        <w:spacing w:after="0" w:line="360" w:lineRule="auto"/>
         <w:ind w:left="-1225" w:right="-1701"/>
         <w:rPr>
-          <w:rFonts w:ascii="David" w:hAnsi="David" w:cs="David" w:hint="cs"/>
+          <w:rFonts w:ascii="David" w:hAnsi="David" w:cs="David"/>
           <w:sz w:val="24"/>
           <w:szCs w:val="24"/>
           <w:rtl/>
@@ -1764,6 +1763,81 @@
     </w:p>
     <w:p>
       <w:pPr>
+        <w:spacing w:line="360" w:lineRule="auto"/>
+        <w:ind w:left="-505" w:right="-1701"/>
+        <w:jc w:val="both"/>
+        <w:rPr>
+          <w:rFonts w:ascii="David" w:hAnsi="David" w:cs="David" w:hint="cs"/>
+          <w:sz w:val="24"/>
+          <w:szCs w:val="24"/>
+          <w:rtl/>
+        </w:rPr>
+      </w:pPr>
+      <w:r>
+        <w:rPr>
+          <w:rFonts w:ascii="David" w:hAnsi="David" w:cs="David" w:hint="cs"/>
+          <w:sz w:val="24"/>
+          <w:szCs w:val="24"/>
+          <w:rtl/>
+        </w:rPr>
+        <w:t xml:space="preserve">במידה ונפל שרת בזמן עבודה על שאילתה, כלומר בזמן שהמאסטר מחכה לתשובה ממנו, המאסטר יקבל הודעת </w:t>
+      </w:r>
+      <w:r>
+        <w:rPr>
+          <w:rFonts w:ascii="David" w:hAnsi="David" w:cs="David"/>
+          <w:sz w:val="24"/>
+          <w:szCs w:val="24"/>
+        </w:rPr>
+        <w:t>nodedown</w:t>
+      </w:r>
+      <w:r>
+        <w:rPr>
+          <w:rFonts w:ascii="David" w:hAnsi="David" w:cs="David" w:hint="cs"/>
+          <w:sz w:val="24"/>
+          <w:szCs w:val="24"/>
+          <w:rtl/>
+        </w:rPr>
+        <w:t xml:space="preserve"> בתהליך ייעודי לניטור שרת זה </w:t>
+      </w:r>
+      <w:r>
+        <w:rPr>
+          <w:rFonts w:ascii="David" w:hAnsi="David" w:cs="David"/>
+          <w:sz w:val="24"/>
+          <w:szCs w:val="24"/>
+          <w:rtl/>
+        </w:rPr>
+        <w:t>–</w:t>
+      </w:r>
+      <w:r>
+        <w:rPr>
+          <w:rFonts w:ascii="David" w:hAnsi="David" w:cs="David" w:hint="cs"/>
+          <w:sz w:val="24"/>
+          <w:szCs w:val="24"/>
+          <w:rtl/>
+        </w:rPr>
+        <w:t xml:space="preserve"> שיעביר הודעה לתהליך הראשי כי אין עליו להמשיך לחכות לתשובה משרת זה </w:t>
+      </w:r>
+      <w:r>
+        <w:rPr>
+          <w:rFonts w:ascii="David" w:hAnsi="David" w:cs="David"/>
+          <w:sz w:val="24"/>
+          <w:szCs w:val="24"/>
+          <w:rtl/>
+        </w:rPr>
+        <w:t>–</w:t>
+      </w:r>
+      <w:r>
+        <w:rPr>
+          <w:rFonts w:ascii="David" w:hAnsi="David" w:cs="David" w:hint="cs"/>
+          <w:sz w:val="24"/>
+          <w:szCs w:val="24"/>
+          <w:rtl/>
+        </w:rPr>
+        <w:t xml:space="preserve"> והמאסטר יחזיר ללקוח את התוצאות משאר השרתים.</w:t>
+      </w:r>
+    </w:p>
+    <w:p>
+      <w:pPr>
         <w:pStyle w:val="a3"/>
         <w:numPr>
           <w:ilvl w:val="0"/>
@@ -2670,6 +2744,109 @@
     <w:p>
       <w:pPr>
         <w:spacing w:line="360" w:lineRule="auto"/>
+        <w:ind w:left="-505" w:right="-1701"/>
+        <w:jc w:val="both"/>
+        <w:rPr>
+          <w:rFonts w:ascii="David" w:hAnsi="David" w:cs="David"/>
+          <w:sz w:val="24"/>
+          <w:szCs w:val="24"/>
+          <w:rtl/>
+        </w:rPr>
+      </w:pPr>
+      <w:r>
+        <w:rPr>
+          <w:rFonts w:ascii="David" w:hAnsi="David" w:cs="David" w:hint="cs"/>
+          <w:sz w:val="24"/>
+          <w:szCs w:val="24"/>
+          <w:rtl/>
+        </w:rPr>
+        <w:lastRenderedPageBreak/>
+        <w:t xml:space="preserve">במידה והמאסטר נפל טרם שליחת השאילתה, או במהלכה </w:t>
+      </w:r>
+      <w:r>
+        <w:rPr>
+          <w:rFonts w:ascii="David" w:hAnsi="David" w:cs="David"/>
+          <w:sz w:val="24"/>
+          <w:szCs w:val="24"/>
+          <w:rtl/>
+        </w:rPr>
+        <w:t>–</w:t>
+      </w:r>
+      <w:r>
+        <w:rPr>
+          <w:rFonts w:ascii="David" w:hAnsi="David" w:cs="David" w:hint="cs"/>
+          <w:sz w:val="24"/>
+          <w:szCs w:val="24"/>
+          <w:rtl/>
+        </w:rPr>
+        <w:t xml:space="preserve"> הקליינט יקבל הודעת </w:t>
+      </w:r>
+      <w:r>
+        <w:rPr>
+          <w:rFonts w:ascii="David" w:hAnsi="David" w:cs="David"/>
+          <w:sz w:val="24"/>
+          <w:szCs w:val="24"/>
+        </w:rPr>
+        <w:t>nodedown</w:t>
+      </w:r>
+      <w:r>
+        <w:rPr>
+          <w:rFonts w:ascii="David" w:hAnsi="David" w:cs="David" w:hint="cs"/>
+          <w:sz w:val="24"/>
+          <w:szCs w:val="24"/>
+          <w:rtl/>
+        </w:rPr>
+        <w:t xml:space="preserve"> בתהליך ייעודי לניטור </w:t>
+      </w:r>
+      <w:r>
+        <w:rPr>
+          <w:rFonts w:ascii="David" w:hAnsi="David" w:cs="David" w:hint="cs"/>
+          <w:sz w:val="24"/>
+          <w:szCs w:val="24"/>
+          <w:rtl/>
+        </w:rPr>
+        <w:t>המאסטר</w:t>
+      </w:r>
+      <w:r>
+        <w:rPr>
+          <w:rFonts w:ascii="David" w:hAnsi="David" w:cs="David" w:hint="cs"/>
+          <w:sz w:val="24"/>
+          <w:szCs w:val="24"/>
+          <w:rtl/>
+        </w:rPr>
+        <w:t xml:space="preserve"> </w:t>
+      </w:r>
+      <w:r>
+        <w:rPr>
+          <w:rFonts w:ascii="David" w:hAnsi="David" w:cs="David"/>
+          <w:sz w:val="24"/>
+          <w:szCs w:val="24"/>
+          <w:rtl/>
+        </w:rPr>
+        <w:t>–</w:t>
+      </w:r>
+      <w:r>
+        <w:rPr>
+          <w:rFonts w:ascii="David" w:hAnsi="David" w:cs="David" w:hint="cs"/>
+          <w:sz w:val="24"/>
+          <w:szCs w:val="24"/>
+          <w:rtl/>
+        </w:rPr>
+        <w:t xml:space="preserve"> שיעביר הודעה לתהליך הראשי כי אין עליו להמשיך לחכות לתשובה</w:t>
+      </w:r>
+      <w:r>
+        <w:rPr>
+          <w:rFonts w:ascii="David" w:hAnsi="David" w:cs="David" w:hint="cs"/>
+          <w:sz w:val="24"/>
+          <w:szCs w:val="24"/>
+          <w:rtl/>
+        </w:rPr>
+        <w:t xml:space="preserve"> וכי המאסטר לא זמין.</w:t>
+      </w:r>
+    </w:p>
+    <w:p>
+      <w:pPr>
+        <w:spacing w:line="360" w:lineRule="auto"/>
         <w:ind w:left="-1225" w:right="-1701"/>
         <w:rPr>
           <w:rFonts w:ascii="David" w:hAnsi="David" w:cs="David"/>
@@ -2932,6 +3109,32 @@
     <w:p>
       <w:pPr>
         <w:spacing w:line="360" w:lineRule="auto"/>
+        <w:ind w:left="-1225" w:right="-1701"/>
+        <w:jc w:val="both"/>
+        <w:rPr>
+          <w:rFonts w:ascii="David" w:hAnsi="David" w:cs="David"/>
+          <w:sz w:val="24"/>
+          <w:szCs w:val="24"/>
+          <w:rtl/>
+        </w:rPr>
+      </w:pPr>
+    </w:p>
+    <w:p>
+      <w:pPr>
+        <w:spacing w:line="360" w:lineRule="auto"/>
+        <w:ind w:left="-1225" w:right="-1701"/>
+        <w:jc w:val="both"/>
+        <w:rPr>
+          <w:rFonts w:ascii="David" w:hAnsi="David" w:cs="David"/>
+          <w:sz w:val="24"/>
+          <w:szCs w:val="24"/>
+          <w:rtl/>
+        </w:rPr>
+      </w:pPr>
+    </w:p>
+    <w:p>
+      <w:pPr>
+        <w:spacing w:line="360" w:lineRule="auto"/>
         <w:ind w:right="-1701"/>
         <w:rPr>
           <w:rFonts w:ascii="David" w:hAnsi="David" w:cs="David"/>
@@ -2996,7 +3199,7 @@
     </w:p>
     <w:p>
       <w:pPr>
-        <w:spacing w:line="360" w:lineRule="auto"/>
+        <w:spacing w:after="0" w:line="360" w:lineRule="auto"/>
         <w:ind w:left="-1225" w:right="-1701"/>
         <w:jc w:val="both"/>
         <w:rPr>
@@ -3018,7 +3221,7 @@
     </w:p>
     <w:p>
       <w:pPr>
-        <w:spacing w:line="360" w:lineRule="auto"/>
+        <w:spacing w:after="0" w:line="360" w:lineRule="auto"/>
         <w:ind w:left="-1225" w:right="-1701"/>
         <w:jc w:val="both"/>
         <w:rPr>
@@ -3057,7 +3260,7 @@
     </w:p>
     <w:p>
       <w:pPr>
-        <w:spacing w:line="360" w:lineRule="auto"/>
+        <w:spacing w:after="0" w:line="360" w:lineRule="auto"/>
         <w:ind w:left="-1225" w:right="-1701"/>
         <w:jc w:val="both"/>
         <w:rPr>
@@ -3079,7 +3282,7 @@
     </w:p>
     <w:p>
       <w:pPr>
-        <w:spacing w:line="360" w:lineRule="auto"/>
+        <w:spacing w:after="0" w:line="360" w:lineRule="auto"/>
         <w:ind w:left="-1225" w:right="-1701"/>
         <w:jc w:val="both"/>
         <w:rPr>
@@ -3089,31 +3292,103 @@
           <w:rtl/>
         </w:rPr>
       </w:pPr>
-      <w:r>
-        <w:rPr>
-          <w:rFonts w:ascii="David" w:hAnsi="David" w:cs="David" w:hint="cs"/>
-          <w:sz w:val="24"/>
-          <w:szCs w:val="24"/>
-          <w:rtl/>
-        </w:rPr>
-        <w:t>*** להוסיף תמונה של ה</w:t>
-      </w:r>
-      <w:r>
-        <w:rPr>
-          <w:rFonts w:ascii="David" w:hAnsi="David" w:cs="David" w:hint="cs"/>
-          <w:sz w:val="24"/>
-          <w:szCs w:val="24"/>
-        </w:rPr>
-        <w:t>GUI</w:t>
-      </w:r>
-      <w:r>
-        <w:rPr>
-          <w:rFonts w:ascii="David" w:hAnsi="David" w:cs="David" w:hint="cs"/>
-          <w:sz w:val="24"/>
-          <w:szCs w:val="24"/>
-          <w:rtl/>
-        </w:rPr>
-        <w:t xml:space="preserve"> *****</w:t>
+    </w:p>
+    <w:p>
+      <w:pPr>
+        <w:pStyle w:val="a3"/>
+        <w:numPr>
+          <w:ilvl w:val="0"/>
+          <w:numId w:val="16"/>
+        </w:numPr>
+        <w:spacing w:line="360" w:lineRule="auto"/>
+        <w:ind w:right="-1701"/>
+        <w:jc w:val="both"/>
+        <w:rPr>
+          <w:rFonts w:ascii="David" w:hAnsi="David" w:cs="David"/>
+          <w:b/>
+          <w:bCs/>
+          <w:sz w:val="24"/>
+          <w:szCs w:val="24"/>
+          <w:rtl/>
+        </w:rPr>
+      </w:pPr>
+      <w:r>
+        <w:rPr>
+          <w:noProof/>
+        </w:rPr>
+        <w:drawing>
+          <wp:anchor distT="0" distB="0" distL="114300" distR="114300" simplePos="0" relativeHeight="251657215" behindDoc="0" locked="0" layoutInCell="1" allowOverlap="1" wp14:anchorId="239FEF63" wp14:editId="77900C1A">
+            <wp:simplePos x="0" y="0"/>
+            <wp:positionH relativeFrom="column">
+              <wp:posOffset>-1420349</wp:posOffset>
+            </wp:positionH>
+            <wp:positionV relativeFrom="paragraph">
+              <wp:posOffset>336013</wp:posOffset>
+            </wp:positionV>
+            <wp:extent cx="2686288" cy="6485059"/>
+            <wp:effectExtent l="0" t="0" r="0" b="0"/>
+            <wp:wrapNone/>
+            <wp:docPr id="6" name="תמונה 6"/>
+            <wp:cNvGraphicFramePr>
+              <a:graphicFrameLocks xmlns:a="http://schemas.openxmlformats.org/drawingml/2006/main" noChangeAspect="1"/>
+            </wp:cNvGraphicFramePr>
+            <a:graphic xmlns:a="http://schemas.openxmlformats.org/drawingml/2006/main">
+              <a:graphicData uri="http://schemas.openxmlformats.org/drawingml/2006/picture">
+                <pic:pic xmlns:pic="http://schemas.openxmlformats.org/drawingml/2006/picture">
+                  <pic:nvPicPr>
+                    <pic:cNvPr id="0" name="Picture 1"/>
+                    <pic:cNvPicPr>
+                      <a:picLocks noChangeAspect="1" noChangeArrowheads="1"/>
+                    </pic:cNvPicPr>
+                  </pic:nvPicPr>
+                  <pic:blipFill>
+                    <a:blip r:embed="rId14">
+                      <a:extLst>
+                        <a:ext uri="{28A0092B-C50C-407E-A947-70E740481C1C}">
+                          <a14:useLocalDpi xmlns:a14="http://schemas.microsoft.com/office/drawing/2010/main" val="0"/>
+                        </a:ext>
+                      </a:extLst>
+                    </a:blip>
+                    <a:srcRect/>
+                    <a:stretch>
+                      <a:fillRect/>
+                    </a:stretch>
+                  </pic:blipFill>
+                  <pic:spPr bwMode="auto">
+                    <a:xfrm>
+                      <a:off x="0" y="0"/>
+                      <a:ext cx="2686288" cy="6485059"/>
+                    </a:xfrm>
+                    <a:prstGeom prst="rect">
+                      <a:avLst/>
+                    </a:prstGeom>
+                    <a:noFill/>
+                    <a:ln>
+                      <a:noFill/>
+                    </a:ln>
+                  </pic:spPr>
+                </pic:pic>
+              </a:graphicData>
+            </a:graphic>
+            <wp14:sizeRelH relativeFrom="margin">
+              <wp14:pctWidth>0</wp14:pctWidth>
+            </wp14:sizeRelH>
+            <wp14:sizeRelV relativeFrom="margin">
+              <wp14:pctHeight>0</wp14:pctHeight>
+            </wp14:sizeRelV>
+          </wp:anchor>
+        </w:drawing>
+      </w:r>
+      <w:r>
+        <w:rPr>
+          <w:rFonts w:ascii="David" w:hAnsi="David" w:cs="David" w:hint="cs"/>
+          <w:b/>
+          <w:bCs/>
+          <w:sz w:val="24"/>
+          <w:szCs w:val="24"/>
+          <w:rtl/>
+        </w:rPr>
+        <w:t>חלון בקשת השאילתה:</w:t>
       </w:r>
     </w:p>
     <w:p>
@@ -3123,9 +3398,881 @@
           <w:rFonts w:ascii="David" w:hAnsi="David" w:cs="David"/>
           <w:sz w:val="24"/>
           <w:szCs w:val="24"/>
-          <w:rtl/>
-        </w:rPr>
-      </w:pPr>
+        </w:rPr>
+      </w:pPr>
+      <w:r>
+        <w:rPr>
+          <w:rFonts w:ascii="David" w:hAnsi="David" w:cs="David"/>
+          <w:noProof/>
+          <w:sz w:val="24"/>
+          <w:szCs w:val="24"/>
+          <w:rtl/>
+          <w:lang w:val="he-IL"/>
+        </w:rPr>
+        <mc:AlternateContent>
+          <mc:Choice Requires="wps">
+            <w:drawing>
+              <wp:anchor distT="0" distB="0" distL="114300" distR="114300" simplePos="0" relativeHeight="251665408" behindDoc="0" locked="0" layoutInCell="1" allowOverlap="1" wp14:anchorId="4E8B18E6" wp14:editId="2D90634C">
+                <wp:simplePos x="0" y="0"/>
+                <wp:positionH relativeFrom="column">
+                  <wp:posOffset>866580</wp:posOffset>
+                </wp:positionH>
+                <wp:positionV relativeFrom="paragraph">
+                  <wp:posOffset>5448935</wp:posOffset>
+                </wp:positionV>
+                <wp:extent cx="1596390" cy="13970"/>
+                <wp:effectExtent l="0" t="95250" r="0" b="100330"/>
+                <wp:wrapNone/>
+                <wp:docPr id="5" name="מחבר חץ ישר 5"/>
+                <wp:cNvGraphicFramePr/>
+                <a:graphic xmlns:a="http://schemas.openxmlformats.org/drawingml/2006/main">
+                  <a:graphicData uri="http://schemas.microsoft.com/office/word/2010/wordprocessingShape">
+                    <wps:wsp>
+                      <wps:cNvCnPr/>
+                      <wps:spPr>
+                        <a:xfrm flipV="1">
+                          <a:off x="0" y="0"/>
+                          <a:ext cx="1596390" cy="13970"/>
+                        </a:xfrm>
+                        <a:prstGeom prst="straightConnector1">
+                          <a:avLst/>
+                        </a:prstGeom>
+                        <a:ln w="38100">
+                          <a:tailEnd type="triangle"/>
+                        </a:ln>
+                      </wps:spPr>
+                      <wps:style>
+                        <a:lnRef idx="2">
+                          <a:schemeClr val="accent4"/>
+                        </a:lnRef>
+                        <a:fillRef idx="0">
+                          <a:schemeClr val="accent4"/>
+                        </a:fillRef>
+                        <a:effectRef idx="1">
+                          <a:schemeClr val="accent4"/>
+                        </a:effectRef>
+                        <a:fontRef idx="minor">
+                          <a:schemeClr val="tx1"/>
+                        </a:fontRef>
+                      </wps:style>
+                      <wps:bodyPr/>
+                    </wps:wsp>
+                  </a:graphicData>
+                </a:graphic>
+              </wp:anchor>
+            </w:drawing>
+          </mc:Choice>
+          <mc:Fallback>
+            <w:pict>
+              <v:shapetype w14:anchorId="1CC99050" id="_x0000_t32" coordsize="21600,21600" o:spt="32" o:oned="t" path="m,l21600,21600e" filled="f">
+                <v:path arrowok="t" fillok="f" o:connecttype="none"/>
+                <o:lock v:ext="edit" shapetype="t"/>
+              </v:shapetype>
+              <v:shape id="מחבר חץ ישר 5" o:spid="_x0000_s1026" type="#_x0000_t32" style="position:absolute;left:0;text-align:left;margin-left:68.25pt;margin-top:429.05pt;width:125.7pt;height:1.1pt;flip:y;z-index:251665408;visibility:visible;mso-wrap-style:square;mso-wrap-distance-left:9pt;mso-wrap-distance-top:0;mso-wrap-distance-right:9pt;mso-wrap-distance-bottom:0;mso-position-horizontal:absolute;mso-position-horizontal-relative:text;mso-position-vertical:absolute;mso-position-vertical-relative:text" o:gfxdata="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" strokecolor="#ffc000 [3207]" strokeweight="3pt">
+                <v:stroke endarrow="block" joinstyle="miter"/>
+              </v:shape>
+            </w:pict>
+          </mc:Fallback>
+        </mc:AlternateContent>
+      </w:r>
+      <w:r>
+        <w:rPr>
+          <w:rFonts w:ascii="David" w:hAnsi="David" w:cs="David"/>
+          <w:noProof/>
+          <w:sz w:val="24"/>
+          <w:szCs w:val="24"/>
+          <w:rtl/>
+          <w:lang w:val="he-IL"/>
+        </w:rPr>
+        <mc:AlternateContent>
+          <mc:Choice Requires="wps">
+            <w:drawing>
+              <wp:anchor distT="0" distB="0" distL="114300" distR="114300" simplePos="0" relativeHeight="251667456" behindDoc="0" locked="0" layoutInCell="1" allowOverlap="1" wp14:anchorId="69F1369C" wp14:editId="6D8245BD">
+                <wp:simplePos x="0" y="0"/>
+                <wp:positionH relativeFrom="column">
+                  <wp:posOffset>872930</wp:posOffset>
+                </wp:positionH>
+                <wp:positionV relativeFrom="paragraph">
+                  <wp:posOffset>6181090</wp:posOffset>
+                </wp:positionV>
+                <wp:extent cx="1596390" cy="13970"/>
+                <wp:effectExtent l="0" t="95250" r="0" b="100330"/>
+                <wp:wrapNone/>
+                <wp:docPr id="7" name="מחבר חץ ישר 7"/>
+                <wp:cNvGraphicFramePr/>
+                <a:graphic xmlns:a="http://schemas.openxmlformats.org/drawingml/2006/main">
+                  <a:graphicData uri="http://schemas.microsoft.com/office/word/2010/wordprocessingShape">
+                    <wps:wsp>
+                      <wps:cNvCnPr/>
+                      <wps:spPr>
+                        <a:xfrm flipV="1">
+                          <a:off x="0" y="0"/>
+                          <a:ext cx="1596390" cy="13970"/>
+                        </a:xfrm>
+                        <a:prstGeom prst="straightConnector1">
+                          <a:avLst/>
+                        </a:prstGeom>
+                        <a:ln w="38100">
+                          <a:tailEnd type="triangle"/>
+                        </a:ln>
+                      </wps:spPr>
+                      <wps:style>
+                        <a:lnRef idx="2">
+                          <a:schemeClr val="accent4"/>
+                        </a:lnRef>
+                        <a:fillRef idx="0">
+                          <a:schemeClr val="accent4"/>
+                        </a:fillRef>
+                        <a:effectRef idx="1">
+                          <a:schemeClr val="accent4"/>
+                        </a:effectRef>
+                        <a:fontRef idx="minor">
+                          <a:schemeClr val="tx1"/>
+                        </a:fontRef>
+                      </wps:style>
+                      <wps:bodyPr/>
+                    </wps:wsp>
+                  </a:graphicData>
+                </a:graphic>
+              </wp:anchor>
+            </w:drawing>
+          </mc:Choice>
+          <mc:Fallback>
+            <w:pict>
+              <v:shape w14:anchorId="295258CA" id="מחבר חץ ישר 7" o:spid="_x0000_s1026" type="#_x0000_t32" style="position:absolute;left:0;text-align:left;margin-left:68.75pt;margin-top:486.7pt;width:125.7pt;height:1.1pt;flip:y;z-index:251667456;visibility:visible;mso-wrap-style:square;mso-wrap-distance-left:9pt;mso-wrap-distance-top:0;mso-wrap-distance-right:9pt;mso-wrap-distance-bottom:0;mso-position-horizontal:absolute;mso-position-horizontal-relative:text;mso-position-vertical:absolute;mso-position-vertical-relative:text" o:gfxdata="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" strokecolor="#ffc000 [3207]" strokeweight="3pt">
+                <v:stroke endarrow="block" joinstyle="miter"/>
+              </v:shape>
+            </w:pict>
+          </mc:Fallback>
+        </mc:AlternateContent>
+      </w:r>
+      <w:r>
+        <w:rPr>
+          <w:rFonts w:ascii="David" w:hAnsi="David" w:cs="David"/>
+          <w:noProof/>
+          <w:sz w:val="24"/>
+          <w:szCs w:val="24"/>
+          <w:rtl/>
+          <w:lang w:val="he-IL"/>
+        </w:rPr>
+        <mc:AlternateContent>
+          <mc:Choice Requires="wps">
+            <w:drawing>
+              <wp:anchor distT="0" distB="0" distL="114300" distR="114300" simplePos="0" relativeHeight="251663360" behindDoc="0" locked="0" layoutInCell="1" allowOverlap="1" wp14:anchorId="0B9F1DBA" wp14:editId="4EE83B44">
+                <wp:simplePos x="0" y="0"/>
+                <wp:positionH relativeFrom="column">
+                  <wp:posOffset>836490</wp:posOffset>
+                </wp:positionH>
+                <wp:positionV relativeFrom="paragraph">
+                  <wp:posOffset>3486785</wp:posOffset>
+                </wp:positionV>
+                <wp:extent cx="1596390" cy="13970"/>
+                <wp:effectExtent l="0" t="95250" r="0" b="100330"/>
+                <wp:wrapNone/>
+                <wp:docPr id="4" name="מחבר חץ ישר 4"/>
+                <wp:cNvGraphicFramePr/>
+                <a:graphic xmlns:a="http://schemas.openxmlformats.org/drawingml/2006/main">
+                  <a:graphicData uri="http://schemas.microsoft.com/office/word/2010/wordprocessingShape">
+                    <wps:wsp>
+                      <wps:cNvCnPr/>
+                      <wps:spPr>
+                        <a:xfrm flipV="1">
+                          <a:off x="0" y="0"/>
+                          <a:ext cx="1596390" cy="13970"/>
+                        </a:xfrm>
+                        <a:prstGeom prst="straightConnector1">
+                          <a:avLst/>
+                        </a:prstGeom>
+                        <a:ln w="38100">
+                          <a:tailEnd type="triangle"/>
+                        </a:ln>
+                      </wps:spPr>
+                      <wps:style>
+                        <a:lnRef idx="2">
+                          <a:schemeClr val="accent4"/>
+                        </a:lnRef>
+                        <a:fillRef idx="0">
+                          <a:schemeClr val="accent4"/>
+                        </a:fillRef>
+                        <a:effectRef idx="1">
+                          <a:schemeClr val="accent4"/>
+                        </a:effectRef>
+                        <a:fontRef idx="minor">
+                          <a:schemeClr val="tx1"/>
+                        </a:fontRef>
+                      </wps:style>
+                      <wps:bodyPr/>
+                    </wps:wsp>
+                  </a:graphicData>
+                </a:graphic>
+              </wp:anchor>
+            </w:drawing>
+          </mc:Choice>
+          <mc:Fallback>
+            <w:pict>
+              <v:shape w14:anchorId="6355A18B" id="מחבר חץ ישר 4" o:spid="_x0000_s1026" type="#_x0000_t32" style="position:absolute;left:0;text-align:left;margin-left:65.85pt;margin-top:274.55pt;width:125.7pt;height:1.1pt;flip:y;z-index:251663360;visibility:visible;mso-wrap-style:square;mso-wrap-distance-left:9pt;mso-wrap-distance-top:0;mso-wrap-distance-right:9pt;mso-wrap-distance-bottom:0;mso-position-horizontal:absolute;mso-position-horizontal-relative:text;mso-position-vertical:absolute;mso-position-vertical-relative:text" o:gfxdata="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" strokecolor="#ffc000 [3207]" strokeweight="3pt">
+                <v:stroke endarrow="block" joinstyle="miter"/>
+              </v:shape>
+            </w:pict>
+          </mc:Fallback>
+        </mc:AlternateContent>
+      </w:r>
+      <w:r>
+        <w:rPr>
+          <w:rFonts w:ascii="David" w:hAnsi="David" w:cs="David"/>
+          <w:noProof/>
+          <w:sz w:val="24"/>
+          <w:szCs w:val="24"/>
+          <w:rtl/>
+        </w:rPr>
+        <mc:AlternateContent>
+          <mc:Choice Requires="wps">
+            <w:drawing>
+              <wp:anchor distT="45720" distB="45720" distL="114300" distR="114300" simplePos="0" relativeHeight="251677696" behindDoc="0" locked="0" layoutInCell="1" allowOverlap="1" wp14:anchorId="1E2EA5A1" wp14:editId="3AA9BEE2">
+                <wp:simplePos x="0" y="0"/>
+                <wp:positionH relativeFrom="column">
+                  <wp:posOffset>2496820</wp:posOffset>
+                </wp:positionH>
+                <wp:positionV relativeFrom="paragraph">
+                  <wp:posOffset>5989467</wp:posOffset>
+                </wp:positionV>
+                <wp:extent cx="2360930" cy="1404620"/>
+                <wp:effectExtent l="0" t="0" r="20320" b="20955"/>
+                <wp:wrapSquare wrapText="bothSides"/>
+                <wp:docPr id="13" name="תיבת טקסט 2"/>
+                <wp:cNvGraphicFramePr>
+                  <a:graphicFrameLocks xmlns:a="http://schemas.openxmlformats.org/drawingml/2006/main"/>
+                </wp:cNvGraphicFramePr>
+                <a:graphic xmlns:a="http://schemas.openxmlformats.org/drawingml/2006/main">
+                  <a:graphicData uri="http://schemas.microsoft.com/office/word/2010/wordprocessingShape">
+                    <wps:wsp>
+                      <wps:cNvSpPr txBox="1">
+                        <a:spLocks noChangeArrowheads="1"/>
+                      </wps:cNvSpPr>
+                      <wps:spPr bwMode="auto">
+                        <a:xfrm flipH="1">
+                          <a:off x="0" y="0"/>
+                          <a:ext cx="2360930" cy="1404620"/>
+                        </a:xfrm>
+                        <a:prstGeom prst="rect">
+                          <a:avLst/>
+                        </a:prstGeom>
+                        <a:solidFill>
+                          <a:srgbClr val="FFFFFF"/>
+                        </a:solidFill>
+                        <a:ln w="9525">
+                          <a:solidFill>
+                            <a:srgbClr val="000000"/>
+                          </a:solidFill>
+                          <a:miter lim="800000"/>
+                          <a:headEnd/>
+                          <a:tailEnd/>
+                        </a:ln>
+                      </wps:spPr>
+                      <wps:txbx>
+                        <w:txbxContent>
+                          <w:p>
+                            <w:r>
+                              <w:rPr>
+                                <w:rFonts w:hint="cs"/>
+                                <w:rtl/>
+                              </w:rPr>
+                              <w:t>שליחת השאילתה</w:t>
+                            </w:r>
+                          </w:p>
+                        </w:txbxContent>
+                      </wps:txbx>
+                      <wps:bodyPr rot="0" vert="horz" wrap="square" lIns="91440" tIns="45720" rIns="91440" bIns="45720" anchor="t" anchorCtr="0">
+                        <a:spAutoFit/>
+                      </wps:bodyPr>
+                    </wps:wsp>
+                  </a:graphicData>
+                </a:graphic>
+                <wp14:sizeRelH relativeFrom="margin">
+                  <wp14:pctWidth>40000</wp14:pctWidth>
+                </wp14:sizeRelH>
+                <wp14:sizeRelV relativeFrom="margin">
+                  <wp14:pctHeight>20000</wp14:pctHeight>
+                </wp14:sizeRelV>
+              </wp:anchor>
+            </w:drawing>
+          </mc:Choice>
+          <mc:Fallback>
+            <w:pict>
+              <v:shapetype w14:anchorId="1E2EA5A1" id="_x0000_t202" coordsize="21600,21600" o:spt="202" path="m,l,21600r21600,l21600,xe">
+                <v:stroke joinstyle="miter"/>
+                <v:path gradientshapeok="t" o:connecttype="rect"/>
+              </v:shapetype>
+              <v:shape id="תיבת טקסט 2" o:spid="_x0000_s1026" type="#_x0000_t202" style="position:absolute;margin-left:196.6pt;margin-top:471.6pt;width:185.9pt;height:110.6pt;flip:x;z-index:251677696;visibility:visible;mso-wrap-style:square;mso-width-percent:400;mso-height-percent:200;mso-wrap-distance-left:9pt;mso-wrap-distance-top:3.6pt;mso-wrap-distance-right:9pt;mso-wrap-distance-bottom:3.6pt;mso-position-horizontal:absolute;mso-position-horizontal-relative:text;mso-position-vertical:absolute;mso-position-vertical-relative:text;mso-width-percent:400;mso-height-percent:200;mso-width-relative:margin;mso-height-relative:margin;v-text-anchor:top" o:gfxdata="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">
+                <v:textbox style="mso-fit-shape-to-text:t">
+                  <w:txbxContent>
+                    <w:p>
+                      <w:r>
+                        <w:rPr>
+                          <w:rFonts w:hint="cs"/>
+                          <w:rtl/>
+                        </w:rPr>
+                        <w:t>שליחת השאילתה</w:t>
+                      </w:r>
+                    </w:p>
+                  </w:txbxContent>
+                </v:textbox>
+                <w10:wrap type="square"/>
+              </v:shape>
+            </w:pict>
+          </mc:Fallback>
+        </mc:AlternateContent>
+      </w:r>
+      <w:r>
+        <w:rPr>
+          <w:rFonts w:ascii="David" w:hAnsi="David" w:cs="David"/>
+          <w:noProof/>
+          <w:sz w:val="24"/>
+          <w:szCs w:val="24"/>
+          <w:rtl/>
+        </w:rPr>
+        <mc:AlternateContent>
+          <mc:Choice Requires="wps">
+            <w:drawing>
+              <wp:anchor distT="45720" distB="45720" distL="114300" distR="114300" simplePos="0" relativeHeight="251675648" behindDoc="0" locked="0" layoutInCell="1" allowOverlap="1" wp14:anchorId="0595F74C" wp14:editId="30F5170E">
+                <wp:simplePos x="0" y="0"/>
+                <wp:positionH relativeFrom="column">
+                  <wp:posOffset>2496820</wp:posOffset>
+                </wp:positionH>
+                <wp:positionV relativeFrom="paragraph">
+                  <wp:posOffset>5179109</wp:posOffset>
+                </wp:positionV>
+                <wp:extent cx="2360930" cy="1404620"/>
+                <wp:effectExtent l="0" t="0" r="20320" b="22860"/>
+                <wp:wrapSquare wrapText="bothSides"/>
+                <wp:docPr id="12" name="תיבת טקסט 2"/>
+                <wp:cNvGraphicFramePr>
+                  <a:graphicFrameLocks xmlns:a="http://schemas.openxmlformats.org/drawingml/2006/main"/>
+                </wp:cNvGraphicFramePr>
+                <a:graphic xmlns:a="http://schemas.openxmlformats.org/drawingml/2006/main">
+                  <a:graphicData uri="http://schemas.microsoft.com/office/word/2010/wordprocessingShape">
+                    <wps:wsp>
+                      <wps:cNvSpPr txBox="1">
+                        <a:spLocks noChangeArrowheads="1"/>
+                      </wps:cNvSpPr>
+                      <wps:spPr bwMode="auto">
+                        <a:xfrm flipH="1">
+                          <a:off x="0" y="0"/>
+                          <a:ext cx="2360930" cy="1404620"/>
+                        </a:xfrm>
+                        <a:prstGeom prst="rect">
+                          <a:avLst/>
+                        </a:prstGeom>
+                        <a:solidFill>
+                          <a:srgbClr val="FFFFFF"/>
+                        </a:solidFill>
+                        <a:ln w="9525">
+                          <a:solidFill>
+                            <a:srgbClr val="000000"/>
+                          </a:solidFill>
+                          <a:miter lim="800000"/>
+                          <a:headEnd/>
+                          <a:tailEnd/>
+                        </a:ln>
+                      </wps:spPr>
+                      <wps:txbx>
+                        <w:txbxContent>
+                          <w:p>
+                            <w:r>
+                              <w:rPr>
+                                <w:rFonts w:hint="cs"/>
+                                <w:rtl/>
+                              </w:rPr>
+                              <w:t>בחירת קטגוריה לפיה ימוינו הרשומות בחלון התוצאות</w:t>
+                            </w:r>
+                          </w:p>
+                        </w:txbxContent>
+                      </wps:txbx>
+                      <wps:bodyPr rot="0" vert="horz" wrap="square" lIns="91440" tIns="45720" rIns="91440" bIns="45720" anchor="t" anchorCtr="0">
+                        <a:spAutoFit/>
+                      </wps:bodyPr>
+                    </wps:wsp>
+                  </a:graphicData>
+                </a:graphic>
+                <wp14:sizeRelH relativeFrom="margin">
+                  <wp14:pctWidth>40000</wp14:pctWidth>
+                </wp14:sizeRelH>
+                <wp14:sizeRelV relativeFrom="margin">
+                  <wp14:pctHeight>20000</wp14:pctHeight>
+                </wp14:sizeRelV>
+              </wp:anchor>
+            </w:drawing>
+          </mc:Choice>
+          <mc:Fallback>
+            <w:pict>
+              <v:shape w14:anchorId="0595F74C" id="_x0000_s1027" type="#_x0000_t202" style="position:absolute;margin-left:196.6pt;margin-top:407.8pt;width:185.9pt;height:110.6pt;flip:x;z-index:251675648;visibility:visible;mso-wrap-style:square;mso-width-percent:400;mso-height-percent:200;mso-wrap-distance-left:9pt;mso-wrap-distance-top:3.6pt;mso-wrap-distance-right:9pt;mso-wrap-distance-bottom:3.6pt;mso-position-horizontal:absolute;mso-position-horizontal-relative:text;mso-position-vertical:absolute;mso-position-vertical-relative:text;mso-width-percent:400;mso-height-percent:200;mso-width-relative:margin;mso-height-relative:margin;v-text-anchor:top" o:gfxdata="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">
+                <v:textbox style="mso-fit-shape-to-text:t">
+                  <w:txbxContent>
+                    <w:p>
+                      <w:r>
+                        <w:rPr>
+                          <w:rFonts w:hint="cs"/>
+                          <w:rtl/>
+                        </w:rPr>
+                        <w:t>בחירת קטגוריה לפיה ימוינו הרשומות בחלון התוצאות</w:t>
+                      </w:r>
+                    </w:p>
+                  </w:txbxContent>
+                </v:textbox>
+                <w10:wrap type="square"/>
+              </v:shape>
+            </w:pict>
+          </mc:Fallback>
+        </mc:AlternateContent>
+      </w:r>
+      <w:r>
+        <w:rPr>
+          <w:rFonts w:ascii="David" w:hAnsi="David" w:cs="David"/>
+          <w:noProof/>
+          <w:sz w:val="24"/>
+          <w:szCs w:val="24"/>
+          <w:rtl/>
+        </w:rPr>
+        <mc:AlternateContent>
+          <mc:Choice Requires="wps">
+            <w:drawing>
+              <wp:anchor distT="45720" distB="45720" distL="114300" distR="114300" simplePos="0" relativeHeight="251673600" behindDoc="0" locked="0" layoutInCell="1" allowOverlap="1" wp14:anchorId="53E3B841" wp14:editId="54B380B3">
+                <wp:simplePos x="0" y="0"/>
+                <wp:positionH relativeFrom="column">
+                  <wp:posOffset>2498725</wp:posOffset>
+                </wp:positionH>
+                <wp:positionV relativeFrom="paragraph">
+                  <wp:posOffset>3150919</wp:posOffset>
+                </wp:positionV>
+                <wp:extent cx="2360930" cy="1404620"/>
+                <wp:effectExtent l="0" t="0" r="20320" b="22860"/>
+                <wp:wrapSquare wrapText="bothSides"/>
+                <wp:docPr id="10" name="תיבת טקסט 2"/>
+                <wp:cNvGraphicFramePr>
+                  <a:graphicFrameLocks xmlns:a="http://schemas.openxmlformats.org/drawingml/2006/main"/>
+                </wp:cNvGraphicFramePr>
+                <a:graphic xmlns:a="http://schemas.openxmlformats.org/drawingml/2006/main">
+                  <a:graphicData uri="http://schemas.microsoft.com/office/word/2010/wordprocessingShape">
+                    <wps:wsp>
+                      <wps:cNvSpPr txBox="1">
+                        <a:spLocks noChangeArrowheads="1"/>
+                      </wps:cNvSpPr>
+                      <wps:spPr bwMode="auto">
+                        <a:xfrm flipH="1">
+                          <a:off x="0" y="0"/>
+                          <a:ext cx="2360930" cy="1404620"/>
+                        </a:xfrm>
+                        <a:prstGeom prst="rect">
+                          <a:avLst/>
+                        </a:prstGeom>
+                        <a:solidFill>
+                          <a:srgbClr val="FFFFFF"/>
+                        </a:solidFill>
+                        <a:ln w="9525">
+                          <a:solidFill>
+                            <a:srgbClr val="000000"/>
+                          </a:solidFill>
+                          <a:miter lim="800000"/>
+                          <a:headEnd/>
+                          <a:tailEnd/>
+                        </a:ln>
+                      </wps:spPr>
+                      <wps:txbx>
+                        <w:txbxContent>
+                          <w:p>
+                            <w:r>
+                              <w:rPr>
+                                <w:rFonts w:hint="cs"/>
+                                <w:rtl/>
+                              </w:rPr>
+                              <w:t>בחירת המידע שיוצג בחלון התוצאות על כל הסרטים התואמים לחיפוש</w:t>
+                            </w:r>
+                          </w:p>
+                        </w:txbxContent>
+                      </wps:txbx>
+                      <wps:bodyPr rot="0" vert="horz" wrap="square" lIns="91440" tIns="45720" rIns="91440" bIns="45720" anchor="t" anchorCtr="0">
+                        <a:spAutoFit/>
+                      </wps:bodyPr>
+                    </wps:wsp>
+                  </a:graphicData>
+                </a:graphic>
+                <wp14:sizeRelH relativeFrom="margin">
+                  <wp14:pctWidth>40000</wp14:pctWidth>
+                </wp14:sizeRelH>
+                <wp14:sizeRelV relativeFrom="margin">
+                  <wp14:pctHeight>20000</wp14:pctHeight>
+                </wp14:sizeRelV>
+              </wp:anchor>
+            </w:drawing>
+          </mc:Choice>
+          <mc:Fallback>
+            <w:pict>
+              <v:shape w14:anchorId="53E3B841" id="_x0000_s1028" type="#_x0000_t202" style="position:absolute;margin-left:196.75pt;margin-top:248.1pt;width:185.9pt;height:110.6pt;flip:x;z-index:251673600;visibility:visible;mso-wrap-style:square;mso-width-percent:400;mso-height-percent:200;mso-wrap-distance-left:9pt;mso-wrap-distance-top:3.6pt;mso-wrap-distance-right:9pt;mso-wrap-distance-bottom:3.6pt;mso-position-horizontal:absolute;mso-position-horizontal-relative:text;mso-position-vertical:absolute;mso-position-vertical-relative:text;mso-width-percent:400;mso-height-percent:200;mso-width-relative:margin;mso-height-relative:margin;v-text-anchor:top" o:gfxdata="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">
+                <v:textbox style="mso-fit-shape-to-text:t">
+                  <w:txbxContent>
+                    <w:p>
+                      <w:r>
+                        <w:rPr>
+                          <w:rFonts w:hint="cs"/>
+                          <w:rtl/>
+                        </w:rPr>
+                        <w:t>בחירת המידע שיוצג בחלון התוצאות על כל הסרטים התואמים לחיפוש</w:t>
+                      </w:r>
+                    </w:p>
+                  </w:txbxContent>
+                </v:textbox>
+                <w10:wrap type="square"/>
+              </v:shape>
+            </w:pict>
+          </mc:Fallback>
+        </mc:AlternateContent>
+      </w:r>
+      <w:r>
+        <w:rPr>
+          <w:rFonts w:ascii="David" w:hAnsi="David" w:cs="David"/>
+          <w:noProof/>
+          <w:sz w:val="24"/>
+          <w:szCs w:val="24"/>
+          <w:rtl/>
+        </w:rPr>
+        <mc:AlternateContent>
+          <mc:Choice Requires="wps">
+            <w:drawing>
+              <wp:anchor distT="45720" distB="45720" distL="114300" distR="114300" simplePos="0" relativeHeight="251671552" behindDoc="0" locked="0" layoutInCell="1" allowOverlap="1" wp14:anchorId="67C7E047" wp14:editId="7DB5B44D">
+                <wp:simplePos x="0" y="0"/>
+                <wp:positionH relativeFrom="column">
+                  <wp:posOffset>2473325</wp:posOffset>
+                </wp:positionH>
+                <wp:positionV relativeFrom="paragraph">
+                  <wp:posOffset>1753235</wp:posOffset>
+                </wp:positionV>
+                <wp:extent cx="2360930" cy="1404620"/>
+                <wp:effectExtent l="22860" t="0" r="0" b="11430"/>
+                <wp:wrapSquare wrapText="bothSides"/>
+                <wp:docPr id="8" name="תיבת טקסט 2"/>
+                <wp:cNvGraphicFramePr>
+                  <a:graphicFrameLocks xmlns:a="http://schemas.openxmlformats.org/drawingml/2006/main"/>
+                </wp:cNvGraphicFramePr>
+                <a:graphic xmlns:a="http://schemas.openxmlformats.org/drawingml/2006/main">
+                  <a:graphicData uri="http://schemas.microsoft.com/office/word/2010/wordprocessingShape">
+                    <wps:wsp>
+                      <wps:cNvSpPr txBox="1">
+                        <a:spLocks noChangeArrowheads="1"/>
+                      </wps:cNvSpPr>
+                      <wps:spPr bwMode="auto">
+                        <a:xfrm flipH="1">
+                          <a:off x="0" y="0"/>
+                          <a:ext cx="2360930" cy="1404620"/>
+                        </a:xfrm>
+                        <a:prstGeom prst="rect">
+                          <a:avLst/>
+                        </a:prstGeom>
+                        <a:solidFill>
+                          <a:srgbClr val="FFFFFF"/>
+                        </a:solidFill>
+                        <a:ln w="9525">
+                          <a:solidFill>
+                            <a:srgbClr val="000000"/>
+                          </a:solidFill>
+                          <a:miter lim="800000"/>
+                          <a:headEnd/>
+                          <a:tailEnd/>
+                        </a:ln>
+                      </wps:spPr>
+                      <wps:txbx>
+                        <w:txbxContent>
+                          <w:p>
+                            <w:r>
+                              <w:rPr>
+                                <w:rFonts w:hint="cs"/>
+                                <w:rtl/>
+                              </w:rPr>
+                              <w:t>הקטגוריה של הערך אותו מחפשים</w:t>
+                            </w:r>
+                          </w:p>
+                        </w:txbxContent>
+                      </wps:txbx>
+                      <wps:bodyPr rot="0" vert="horz" wrap="square" lIns="91440" tIns="45720" rIns="91440" bIns="45720" anchor="t" anchorCtr="0">
+                        <a:spAutoFit/>
+                      </wps:bodyPr>
+                    </wps:wsp>
+                  </a:graphicData>
+                </a:graphic>
+                <wp14:sizeRelH relativeFrom="margin">
+                  <wp14:pctWidth>40000</wp14:pctWidth>
+                </wp14:sizeRelH>
+                <wp14:sizeRelV relativeFrom="margin">
+                  <wp14:pctHeight>20000</wp14:pctHeight>
+                </wp14:sizeRelV>
+              </wp:anchor>
+            </w:drawing>
+          </mc:Choice>
+          <mc:Fallback>
+            <w:pict>
+              <v:shape w14:anchorId="67C7E047" id="_x0000_s1029" type="#_x0000_t202" style="position:absolute;margin-left:194.75pt;margin-top:138.05pt;width:185.9pt;height:110.6pt;flip:x;z-index:251671552;visibility:visible;mso-wrap-style:square;mso-width-percent:400;mso-height-percent:200;mso-wrap-distance-left:9pt;mso-wrap-distance-top:3.6pt;mso-wrap-distance-right:9pt;mso-wrap-distance-bottom:3.6pt;mso-position-horizontal:absolute;mso-position-horizontal-relative:text;mso-position-vertical:absolute;mso-position-vertical-relative:text;mso-width-percent:400;mso-height-percent:200;mso-width-relative:margin;mso-height-relative:margin;v-text-anchor:top" o:gfxdata="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">
+                <v:textbox style="mso-fit-shape-to-text:t">
+                  <w:txbxContent>
+                    <w:p>
+                      <w:r>
+                        <w:rPr>
+                          <w:rFonts w:hint="cs"/>
+                          <w:rtl/>
+                        </w:rPr>
+                        <w:t>הקטגוריה של הערך אותו מחפשים</w:t>
+                      </w:r>
+                    </w:p>
+                  </w:txbxContent>
+                </v:textbox>
+                <w10:wrap type="square"/>
+              </v:shape>
+            </w:pict>
+          </mc:Fallback>
+        </mc:AlternateContent>
+      </w:r>
+      <w:r>
+        <w:rPr>
+          <w:rFonts w:ascii="David" w:hAnsi="David" w:cs="David"/>
+          <w:noProof/>
+          <w:sz w:val="24"/>
+          <w:szCs w:val="24"/>
+          <w:rtl/>
+        </w:rPr>
+        <mc:AlternateContent>
+          <mc:Choice Requires="wps">
+            <w:drawing>
+              <wp:anchor distT="45720" distB="45720" distL="114300" distR="114300" simplePos="0" relativeHeight="251669504" behindDoc="0" locked="0" layoutInCell="1" allowOverlap="1" wp14:anchorId="296655C9" wp14:editId="79C70543">
+                <wp:simplePos x="0" y="0"/>
+                <wp:positionH relativeFrom="column">
+                  <wp:posOffset>2477184</wp:posOffset>
+                </wp:positionH>
+                <wp:positionV relativeFrom="paragraph">
+                  <wp:posOffset>1143635</wp:posOffset>
+                </wp:positionV>
+                <wp:extent cx="2360930" cy="1404620"/>
+                <wp:effectExtent l="22860" t="0" r="0" b="11430"/>
+                <wp:wrapSquare wrapText="bothSides"/>
+                <wp:docPr id="217" name="תיבת טקסט 2"/>
+                <wp:cNvGraphicFramePr>
+                  <a:graphicFrameLocks xmlns:a="http://schemas.openxmlformats.org/drawingml/2006/main"/>
+                </wp:cNvGraphicFramePr>
+                <a:graphic xmlns:a="http://schemas.openxmlformats.org/drawingml/2006/main">
+                  <a:graphicData uri="http://schemas.microsoft.com/office/word/2010/wordprocessingShape">
+                    <wps:wsp>
+                      <wps:cNvSpPr txBox="1">
+                        <a:spLocks noChangeArrowheads="1"/>
+                      </wps:cNvSpPr>
+                      <wps:spPr bwMode="auto">
+                        <a:xfrm flipH="1">
+                          <a:off x="0" y="0"/>
+                          <a:ext cx="2360930" cy="1404620"/>
+                        </a:xfrm>
+                        <a:prstGeom prst="rect">
+                          <a:avLst/>
+                        </a:prstGeom>
+                        <a:solidFill>
+                          <a:srgbClr val="FFFFFF"/>
+                        </a:solidFill>
+                        <a:ln w="9525">
+                          <a:solidFill>
+                            <a:srgbClr val="000000"/>
+                          </a:solidFill>
+                          <a:miter lim="800000"/>
+                          <a:headEnd/>
+                          <a:tailEnd/>
+                        </a:ln>
+                      </wps:spPr>
+                      <wps:txbx>
+                        <w:txbxContent>
+                          <w:p>
+                            <w:r>
+                              <w:rPr>
+                                <w:rFonts w:hint="cs"/>
+                                <w:rtl/>
+                              </w:rPr>
+                              <w:t>הכנסת הערך לפיו מחפשים מידע</w:t>
+                            </w:r>
+                          </w:p>
+                        </w:txbxContent>
+                      </wps:txbx>
+                      <wps:bodyPr rot="0" vert="horz" wrap="square" lIns="91440" tIns="45720" rIns="91440" bIns="45720" anchor="t" anchorCtr="0">
+                        <a:spAutoFit/>
+                      </wps:bodyPr>
+                    </wps:wsp>
+                  </a:graphicData>
+                </a:graphic>
+                <wp14:sizeRelH relativeFrom="margin">
+                  <wp14:pctWidth>40000</wp14:pctWidth>
+                </wp14:sizeRelH>
+                <wp14:sizeRelV relativeFrom="margin">
+                  <wp14:pctHeight>20000</wp14:pctHeight>
+                </wp14:sizeRelV>
+              </wp:anchor>
+            </w:drawing>
+          </mc:Choice>
+          <mc:Fallback>
+            <w:pict>
+              <v:shape w14:anchorId="296655C9" id="_x0000_s1030" type="#_x0000_t202" style="position:absolute;margin-left:195.05pt;margin-top:90.05pt;width:185.9pt;height:110.6pt;flip:x;z-index:251669504;visibility:visible;mso-wrap-style:square;mso-width-percent:400;mso-height-percent:200;mso-wrap-distance-left:9pt;mso-wrap-distance-top:3.6pt;mso-wrap-distance-right:9pt;mso-wrap-distance-bottom:3.6pt;mso-position-horizontal:absolute;mso-position-horizontal-relative:text;mso-position-vertical:absolute;mso-position-vertical-relative:text;mso-width-percent:400;mso-height-percent:200;mso-width-relative:margin;mso-height-relative:margin;v-text-anchor:top" o:gfxdata="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">
+                <v:textbox style="mso-fit-shape-to-text:t">
+                  <w:txbxContent>
+                    <w:p>
+                      <w:r>
+                        <w:rPr>
+                          <w:rFonts w:hint="cs"/>
+                          <w:rtl/>
+                        </w:rPr>
+                        <w:t>הכנסת הערך לפיו מחפשים מידע</w:t>
+                      </w:r>
+                    </w:p>
+                  </w:txbxContent>
+                </v:textbox>
+                <w10:wrap type="square"/>
+              </v:shape>
+            </w:pict>
+          </mc:Fallback>
+        </mc:AlternateContent>
+      </w:r>
+      <w:r>
+        <w:rPr>
+          <w:rFonts w:ascii="David" w:hAnsi="David" w:cs="David"/>
+          <w:noProof/>
+          <w:sz w:val="24"/>
+          <w:szCs w:val="24"/>
+          <w:rtl/>
+          <w:lang w:val="he-IL"/>
+        </w:rPr>
+        <mc:AlternateContent>
+          <mc:Choice Requires="wps">
+            <w:drawing>
+              <wp:anchor distT="0" distB="0" distL="114300" distR="114300" simplePos="0" relativeHeight="251661312" behindDoc="0" locked="0" layoutInCell="1" allowOverlap="1" wp14:anchorId="23857E3B" wp14:editId="662EB3F9">
+                <wp:simplePos x="0" y="0"/>
+                <wp:positionH relativeFrom="column">
+                  <wp:posOffset>868631</wp:posOffset>
+                </wp:positionH>
+                <wp:positionV relativeFrom="paragraph">
+                  <wp:posOffset>2058670</wp:posOffset>
+                </wp:positionV>
+                <wp:extent cx="1596390" cy="13970"/>
+                <wp:effectExtent l="0" t="95250" r="0" b="100330"/>
+                <wp:wrapNone/>
+                <wp:docPr id="3" name="מחבר חץ ישר 3"/>
+                <wp:cNvGraphicFramePr/>
+                <a:graphic xmlns:a="http://schemas.openxmlformats.org/drawingml/2006/main">
+                  <a:graphicData uri="http://schemas.microsoft.com/office/word/2010/wordprocessingShape">
+                    <wps:wsp>
+                      <wps:cNvCnPr/>
+                      <wps:spPr>
+                        <a:xfrm flipV="1">
+                          <a:off x="0" y="0"/>
+                          <a:ext cx="1596390" cy="13970"/>
+                        </a:xfrm>
+                        <a:prstGeom prst="straightConnector1">
+                          <a:avLst/>
+                        </a:prstGeom>
+                        <a:ln w="38100">
+                          <a:tailEnd type="triangle"/>
+                        </a:ln>
+                      </wps:spPr>
+                      <wps:style>
+                        <a:lnRef idx="2">
+                          <a:schemeClr val="accent4"/>
+                        </a:lnRef>
+                        <a:fillRef idx="0">
+                          <a:schemeClr val="accent4"/>
+                        </a:fillRef>
+                        <a:effectRef idx="1">
+                          <a:schemeClr val="accent4"/>
+                        </a:effectRef>
+                        <a:fontRef idx="minor">
+                          <a:schemeClr val="tx1"/>
+                        </a:fontRef>
+                      </wps:style>
+                      <wps:bodyPr/>
+                    </wps:wsp>
+                  </a:graphicData>
+                </a:graphic>
+              </wp:anchor>
+            </w:drawing>
+          </mc:Choice>
+          <mc:Fallback>
+            <w:pict>
+              <v:shape w14:anchorId="58743956" id="מחבר חץ ישר 3" o:spid="_x0000_s1026" type="#_x0000_t32" style="position:absolute;left:0;text-align:left;margin-left:68.4pt;margin-top:162.1pt;width:125.7pt;height:1.1pt;flip:y;z-index:251661312;visibility:visible;mso-wrap-style:square;mso-wrap-distance-left:9pt;mso-wrap-distance-top:0;mso-wrap-distance-right:9pt;mso-wrap-distance-bottom:0;mso-position-horizontal:absolute;mso-position-horizontal-relative:text;mso-position-vertical:absolute;mso-position-vertical-relative:text" o:gfxdata="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" strokecolor="#ffc000 [3207]" strokeweight="3pt">
+                <v:stroke endarrow="block" joinstyle="miter"/>
+              </v:shape>
+            </w:pict>
+          </mc:Fallback>
+        </mc:AlternateContent>
+      </w:r>
+      <w:r>
+        <w:rPr>
+          <w:rFonts w:ascii="David" w:hAnsi="David" w:cs="David"/>
+          <w:noProof/>
+          <w:sz w:val="24"/>
+          <w:szCs w:val="24"/>
+          <w:rtl/>
+          <w:lang w:val="he-IL"/>
+        </w:rPr>
+        <mc:AlternateContent>
+          <mc:Choice Requires="wps">
+            <w:drawing>
+              <wp:anchor distT="0" distB="0" distL="114300" distR="114300" simplePos="0" relativeHeight="251659264" behindDoc="0" locked="0" layoutInCell="1" allowOverlap="1" wp14:anchorId="3404AA50" wp14:editId="7316BEF0">
+                <wp:simplePos x="0" y="0"/>
+                <wp:positionH relativeFrom="column">
+                  <wp:posOffset>850655</wp:posOffset>
+                </wp:positionH>
+                <wp:positionV relativeFrom="paragraph">
+                  <wp:posOffset>1395339</wp:posOffset>
+                </wp:positionV>
+                <wp:extent cx="1596683" cy="14068"/>
+                <wp:effectExtent l="0" t="95250" r="0" b="100330"/>
+                <wp:wrapNone/>
+                <wp:docPr id="2" name="מחבר חץ ישר 2"/>
+                <wp:cNvGraphicFramePr/>
+                <a:graphic xmlns:a="http://schemas.openxmlformats.org/drawingml/2006/main">
+                  <a:graphicData uri="http://schemas.microsoft.com/office/word/2010/wordprocessingShape">
+                    <wps:wsp>
+                      <wps:cNvCnPr/>
+                      <wps:spPr>
+                        <a:xfrm flipV="1">
+                          <a:off x="0" y="0"/>
+                          <a:ext cx="1596683" cy="14068"/>
+                        </a:xfrm>
+                        <a:prstGeom prst="straightConnector1">
+                          <a:avLst/>
+                        </a:prstGeom>
+                        <a:ln w="38100">
+                          <a:tailEnd type="triangle"/>
+                        </a:ln>
+                      </wps:spPr>
+                      <wps:style>
+                        <a:lnRef idx="2">
+                          <a:schemeClr val="accent4"/>
+                        </a:lnRef>
+                        <a:fillRef idx="0">
+                          <a:schemeClr val="accent4"/>
+                        </a:fillRef>
+                        <a:effectRef idx="1">
+                          <a:schemeClr val="accent4"/>
+                        </a:effectRef>
+                        <a:fontRef idx="minor">
+                          <a:schemeClr val="tx1"/>
+                        </a:fontRef>
+                      </wps:style>
+                      <wps:bodyPr/>
+                    </wps:wsp>
+                  </a:graphicData>
+                </a:graphic>
+              </wp:anchor>
+            </w:drawing>
+          </mc:Choice>
+          <mc:Fallback>
+            <w:pict>
+              <v:shape w14:anchorId="24A35E76" id="מחבר חץ ישר 2" o:spid="_x0000_s1026" type="#_x0000_t32" style="position:absolute;left:0;text-align:left;margin-left:67pt;margin-top:109.85pt;width:125.7pt;height:1.1pt;flip:y;z-index:251659264;visibility:visible;mso-wrap-style:square;mso-wrap-distance-left:9pt;mso-wrap-distance-top:0;mso-wrap-distance-right:9pt;mso-wrap-distance-bottom:0;mso-position-horizontal:absolute;mso-position-horizontal-relative:text;mso-position-vertical:absolute;mso-position-vertical-relative:text" o:gfxdata="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" strokecolor="#ffc000 [3207]" strokeweight="3pt">
+                <v:stroke endarrow="block" joinstyle="miter"/>
+              </v:shape>
+            </w:pict>
+          </mc:Fallback>
+        </mc:AlternateContent>
+      </w:r>
       <w:r>
         <w:rPr>
           <w:rFonts w:ascii="David" w:hAnsi="David" w:cs="David"/>
@@ -3135,6 +4282,777 @@
         </w:rPr>
         <w:br w:type="page"/>
       </w:r>
+    </w:p>
+    <w:p>
+      <w:pPr>
+        <w:pStyle w:val="1"/>
+        <w:numPr>
+          <w:ilvl w:val="0"/>
+          <w:numId w:val="16"/>
+        </w:numPr>
+        <w:rPr>
+          <w:rFonts w:ascii="David" w:eastAsiaTheme="minorHAnsi" w:hAnsi="David" w:cs="David"/>
+          <w:b/>
+          <w:bCs/>
+          <w:color w:val="auto"/>
+          <w:sz w:val="24"/>
+          <w:szCs w:val="24"/>
+          <w:rtl/>
+        </w:rPr>
+      </w:pPr>
+      <w:r>
+        <w:rPr>
+          <w:rFonts w:ascii="David" w:eastAsiaTheme="minorHAnsi" w:hAnsi="David" w:cs="David" w:hint="cs"/>
+          <w:b/>
+          <w:bCs/>
+          <w:color w:val="auto"/>
+          <w:sz w:val="24"/>
+          <w:szCs w:val="24"/>
+          <w:rtl/>
+        </w:rPr>
+        <w:lastRenderedPageBreak/>
+        <w:t xml:space="preserve">חלון </w:t>
+      </w:r>
+      <w:r>
+        <w:rPr>
+          <w:rFonts w:ascii="David" w:eastAsiaTheme="minorHAnsi" w:hAnsi="David" w:cs="David" w:hint="cs"/>
+          <w:b/>
+          <w:bCs/>
+          <w:color w:val="auto"/>
+          <w:sz w:val="24"/>
+          <w:szCs w:val="24"/>
+          <w:rtl/>
+        </w:rPr>
+        <w:t>התוצאות</w:t>
+      </w:r>
+    </w:p>
+    <w:p>
+      <w:pPr>
+        <w:rPr>
+          <w:rtl/>
+        </w:rPr>
+      </w:pPr>
+    </w:p>
+    <w:p>
+      <w:pPr>
+        <w:rPr>
+          <w:rtl/>
+        </w:rPr>
+      </w:pPr>
+    </w:p>
+    <w:p>
+      <w:pPr>
+        <w:rPr>
+          <w:rtl/>
+        </w:rPr>
+      </w:pPr>
+      <w:r>
+        <w:rPr>
+          <w:rFonts w:cs="Arial"/>
+          <w:rtl/>
+        </w:rPr>
+        <mc:AlternateContent>
+          <mc:Choice Requires="wps">
+            <w:drawing>
+              <wp:anchor distT="45720" distB="45720" distL="114300" distR="114300" simplePos="0" relativeHeight="251680768" behindDoc="0" locked="0" layoutInCell="1" allowOverlap="1" wp14:anchorId="0E1A9567" wp14:editId="0510A8E0">
+                <wp:simplePos x="0" y="0"/>
+                <wp:positionH relativeFrom="column">
+                  <wp:posOffset>3168650</wp:posOffset>
+                </wp:positionH>
+                <wp:positionV relativeFrom="paragraph">
+                  <wp:posOffset>318770</wp:posOffset>
+                </wp:positionV>
+                <wp:extent cx="2360930" cy="1404620"/>
+                <wp:effectExtent l="22860" t="0" r="0" b="11430"/>
+                <wp:wrapSquare wrapText="bothSides"/>
+                <wp:docPr id="15" name="תיבת טקסט 2"/>
+                <wp:cNvGraphicFramePr>
+                  <a:graphicFrameLocks xmlns:a="http://schemas.openxmlformats.org/drawingml/2006/main"/>
+                </wp:cNvGraphicFramePr>
+                <a:graphic xmlns:a="http://schemas.openxmlformats.org/drawingml/2006/main">
+                  <a:graphicData uri="http://schemas.microsoft.com/office/word/2010/wordprocessingShape">
+                    <wps:wsp>
+                      <wps:cNvSpPr txBox="1">
+                        <a:spLocks noChangeArrowheads="1"/>
+                      </wps:cNvSpPr>
+                      <wps:spPr bwMode="auto">
+                        <a:xfrm flipH="1">
+                          <a:off x="0" y="0"/>
+                          <a:ext cx="2360930" cy="1404620"/>
+                        </a:xfrm>
+                        <a:prstGeom prst="rect">
+                          <a:avLst/>
+                        </a:prstGeom>
+                        <a:solidFill>
+                          <a:srgbClr val="FFFFFF"/>
+                        </a:solidFill>
+                        <a:ln w="9525">
+                          <a:solidFill>
+                            <a:srgbClr val="000000"/>
+                          </a:solidFill>
+                          <a:miter lim="800000"/>
+                          <a:headEnd/>
+                          <a:tailEnd/>
+                        </a:ln>
+                      </wps:spPr>
+                      <wps:txbx>
+                        <w:txbxContent>
+                          <w:p>
+                            <w:r>
+                              <w:rPr>
+                                <w:rFonts w:hint="cs"/>
+                                <w:rtl/>
+                              </w:rPr>
+                              <w:t>נתונים על השאילתה, מספר התוצאות וזמן החישוב</w:t>
+                            </w:r>
+                          </w:p>
+                        </w:txbxContent>
+                      </wps:txbx>
+                      <wps:bodyPr rot="0" vert="horz" wrap="square" lIns="91440" tIns="45720" rIns="91440" bIns="45720" anchor="t" anchorCtr="0">
+                        <a:spAutoFit/>
+                      </wps:bodyPr>
+                    </wps:wsp>
+                  </a:graphicData>
+                </a:graphic>
+                <wp14:sizeRelH relativeFrom="margin">
+                  <wp14:pctWidth>40000</wp14:pctWidth>
+                </wp14:sizeRelH>
+                <wp14:sizeRelV relativeFrom="margin">
+                  <wp14:pctHeight>20000</wp14:pctHeight>
+                </wp14:sizeRelV>
+              </wp:anchor>
+            </w:drawing>
+          </mc:Choice>
+          <mc:Fallback>
+            <w:pict>
+              <v:shape w14:anchorId="0E1A9567" id="_x0000_s1031" type="#_x0000_t202" style="position:absolute;left:0;text-align:left;margin-left:249.5pt;margin-top:25.1pt;width:185.9pt;height:110.6pt;flip:x;z-index:251680768;visibility:visible;mso-wrap-style:square;mso-width-percent:400;mso-height-percent:200;mso-wrap-distance-left:9pt;mso-wrap-distance-top:3.6pt;mso-wrap-distance-right:9pt;mso-wrap-distance-bottom:3.6pt;mso-position-horizontal:absolute;mso-position-horizontal-relative:text;mso-position-vertical:absolute;mso-position-vertical-relative:text;mso-width-percent:400;mso-height-percent:200;mso-width-relative:margin;mso-height-relative:margin;v-text-anchor:top" o:gfxdata="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">
+                <v:textbox style="mso-fit-shape-to-text:t">
+                  <w:txbxContent>
+                    <w:p>
+                      <w:r>
+                        <w:rPr>
+                          <w:rFonts w:hint="cs"/>
+                          <w:rtl/>
+                        </w:rPr>
+                        <w:t>נתונים על השאילתה, מספר התוצאות וזמן החישוב</w:t>
+                      </w:r>
+                    </w:p>
+                  </w:txbxContent>
+                </v:textbox>
+                <w10:wrap type="square"/>
+              </v:shape>
+            </w:pict>
+          </mc:Fallback>
+        </mc:AlternateContent>
+      </w:r>
+    </w:p>
+    <w:p>
+      <w:pPr>
+        <w:rPr>
+          <w:rtl/>
+        </w:rPr>
+      </w:pPr>
+    </w:p>
+    <w:p>
+      <w:pPr>
+        <w:rPr>
+          <w:rtl/>
+        </w:rPr>
+      </w:pPr>
+      <w:r>
+        <w:rPr>
+          <w:rFonts w:cs="Arial"/>
+          <w:rtl/>
+        </w:rPr>
+        <mc:AlternateContent>
+          <mc:Choice Requires="wps">
+            <w:drawing>
+              <wp:anchor distT="0" distB="0" distL="114300" distR="114300" simplePos="0" relativeHeight="251679744" behindDoc="0" locked="0" layoutInCell="1" allowOverlap="1" wp14:anchorId="1803672D" wp14:editId="76C233BB">
+                <wp:simplePos x="0" y="0"/>
+                <wp:positionH relativeFrom="column">
+                  <wp:posOffset>1493520</wp:posOffset>
+                </wp:positionH>
+                <wp:positionV relativeFrom="paragraph">
+                  <wp:posOffset>100965</wp:posOffset>
+                </wp:positionV>
+                <wp:extent cx="1596683" cy="14068"/>
+                <wp:effectExtent l="0" t="95250" r="0" b="100330"/>
+                <wp:wrapNone/>
+                <wp:docPr id="14" name="מחבר חץ ישר 14"/>
+                <wp:cNvGraphicFramePr/>
+                <a:graphic xmlns:a="http://schemas.openxmlformats.org/drawingml/2006/main">
+                  <a:graphicData uri="http://schemas.microsoft.com/office/word/2010/wordprocessingShape">
+                    <wps:wsp>
+                      <wps:cNvCnPr/>
+                      <wps:spPr>
+                        <a:xfrm flipV="1">
+                          <a:off x="0" y="0"/>
+                          <a:ext cx="1596683" cy="14068"/>
+                        </a:xfrm>
+                        <a:prstGeom prst="straightConnector1">
+                          <a:avLst/>
+                        </a:prstGeom>
+                        <a:ln w="38100">
+                          <a:tailEnd type="triangle"/>
+                        </a:ln>
+                      </wps:spPr>
+                      <wps:style>
+                        <a:lnRef idx="2">
+                          <a:schemeClr val="accent4"/>
+                        </a:lnRef>
+                        <a:fillRef idx="0">
+                          <a:schemeClr val="accent4"/>
+                        </a:fillRef>
+                        <a:effectRef idx="1">
+                          <a:schemeClr val="accent4"/>
+                        </a:effectRef>
+                        <a:fontRef idx="minor">
+                          <a:schemeClr val="tx1"/>
+                        </a:fontRef>
+                      </wps:style>
+                      <wps:bodyPr/>
+                    </wps:wsp>
+                  </a:graphicData>
+                </a:graphic>
+              </wp:anchor>
+            </w:drawing>
+          </mc:Choice>
+          <mc:Fallback>
+            <w:pict>
+              <v:shape w14:anchorId="02E12AF3" id="מחבר חץ ישר 14" o:spid="_x0000_s1026" type="#_x0000_t32" style="position:absolute;left:0;text-align:left;margin-left:117.6pt;margin-top:7.95pt;width:125.7pt;height:1.1pt;flip:y;z-index:251679744;visibility:visible;mso-wrap-style:square;mso-wrap-distance-left:9pt;mso-wrap-distance-top:0;mso-wrap-distance-right:9pt;mso-wrap-distance-bottom:0;mso-position-horizontal:absolute;mso-position-horizontal-relative:text;mso-position-vertical:absolute;mso-position-vertical-relative:text" o:gfxdata="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" strokecolor="#ffc000 [3207]" strokeweight="3pt">
+                <v:stroke endarrow="block" joinstyle="miter"/>
+              </v:shape>
+            </w:pict>
+          </mc:Fallback>
+        </mc:AlternateContent>
+      </w:r>
+    </w:p>
+    <w:p>
+      <w:pPr>
+        <w:rPr>
+          <w:rtl/>
+        </w:rPr>
+      </w:pPr>
+    </w:p>
+    <w:p>
+      <w:pPr>
+        <w:rPr>
+          <w:rtl/>
+        </w:rPr>
+      </w:pPr>
+      <w:r>
+        <w:rPr>
+          <w:rFonts w:cs="Arial"/>
+          <w:rtl/>
+        </w:rPr>
+        <mc:AlternateContent>
+          <mc:Choice Requires="wps">
+            <w:drawing>
+              <wp:anchor distT="0" distB="0" distL="114300" distR="114300" simplePos="0" relativeHeight="251682816" behindDoc="0" locked="0" layoutInCell="1" allowOverlap="1" wp14:anchorId="6A9CC227" wp14:editId="2E56349F">
+                <wp:simplePos x="0" y="0"/>
+                <wp:positionH relativeFrom="column">
+                  <wp:posOffset>1430215</wp:posOffset>
+                </wp:positionH>
+                <wp:positionV relativeFrom="paragraph">
+                  <wp:posOffset>103114</wp:posOffset>
+                </wp:positionV>
+                <wp:extent cx="1643283" cy="751743"/>
+                <wp:effectExtent l="19050" t="19050" r="71755" b="48895"/>
+                <wp:wrapNone/>
+                <wp:docPr id="18" name="מחבר חץ ישר 18"/>
+                <wp:cNvGraphicFramePr/>
+                <a:graphic xmlns:a="http://schemas.openxmlformats.org/drawingml/2006/main">
+                  <a:graphicData uri="http://schemas.microsoft.com/office/word/2010/wordprocessingShape">
+                    <wps:wsp>
+                      <wps:cNvCnPr/>
+                      <wps:spPr>
+                        <a:xfrm>
+                          <a:off x="0" y="0"/>
+                          <a:ext cx="1643283" cy="751743"/>
+                        </a:xfrm>
+                        <a:prstGeom prst="straightConnector1">
+                          <a:avLst/>
+                        </a:prstGeom>
+                        <a:ln w="38100">
+                          <a:tailEnd type="triangle"/>
+                        </a:ln>
+                      </wps:spPr>
+                      <wps:style>
+                        <a:lnRef idx="2">
+                          <a:schemeClr val="accent4"/>
+                        </a:lnRef>
+                        <a:fillRef idx="0">
+                          <a:schemeClr val="accent4"/>
+                        </a:fillRef>
+                        <a:effectRef idx="1">
+                          <a:schemeClr val="accent4"/>
+                        </a:effectRef>
+                        <a:fontRef idx="minor">
+                          <a:schemeClr val="tx1"/>
+                        </a:fontRef>
+                      </wps:style>
+                      <wps:bodyPr/>
+                    </wps:wsp>
+                  </a:graphicData>
+                </a:graphic>
+                <wp14:sizeRelH relativeFrom="margin">
+                  <wp14:pctWidth>0</wp14:pctWidth>
+                </wp14:sizeRelH>
+                <wp14:sizeRelV relativeFrom="margin">
+                  <wp14:pctHeight>0</wp14:pctHeight>
+                </wp14:sizeRelV>
+              </wp:anchor>
+            </w:drawing>
+          </mc:Choice>
+          <mc:Fallback>
+            <w:pict>
+              <v:shape w14:anchorId="3607082B" id="מחבר חץ ישר 18" o:spid="_x0000_s1026" type="#_x0000_t32" style="position:absolute;left:0;text-align:left;margin-left:112.6pt;margin-top:8.1pt;width:129.4pt;height:59.2pt;z-index:251682816;visibility:visible;mso-wrap-style:square;mso-width-percent:0;mso-height-percent:0;mso-wrap-distance-left:9pt;mso-wrap-distance-top:0;mso-wrap-distance-right:9pt;mso-wrap-distance-bottom:0;mso-position-horizontal:absolute;mso-position-horizontal-relative:text;mso-position-vertical:absolute;mso-position-vertical-relative:text;mso-width-percent:0;mso-height-percent:0;mso-width-relative:margin;mso-height-relative:margin" o:gfxdata="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" strokecolor="#ffc000 [3207]" strokeweight="3pt">
+                <v:stroke endarrow="block" joinstyle="miter"/>
+              </v:shape>
+            </w:pict>
+          </mc:Fallback>
+        </mc:AlternateContent>
+      </w:r>
+    </w:p>
+    <w:p>
+      <w:pPr>
+        <w:rPr>
+          <w:rtl/>
+        </w:rPr>
+      </w:pPr>
+      <w:r>
+        <w:rPr>
+          <w:rFonts w:cs="Arial"/>
+          <w:rtl/>
+        </w:rPr>
+        <mc:AlternateContent>
+          <mc:Choice Requires="wps">
+            <w:drawing>
+              <wp:anchor distT="45720" distB="45720" distL="114300" distR="114300" simplePos="0" relativeHeight="251683840" behindDoc="0" locked="0" layoutInCell="1" allowOverlap="1" wp14:anchorId="66165473" wp14:editId="3790601C">
+                <wp:simplePos x="0" y="0"/>
+                <wp:positionH relativeFrom="column">
+                  <wp:posOffset>3168650</wp:posOffset>
+                </wp:positionH>
+                <wp:positionV relativeFrom="paragraph">
+                  <wp:posOffset>318770</wp:posOffset>
+                </wp:positionV>
+                <wp:extent cx="2360930" cy="1404620"/>
+                <wp:effectExtent l="22860" t="0" r="0" b="11430"/>
+                <wp:wrapSquare wrapText="bothSides"/>
+                <wp:docPr id="19" name="תיבת טקסט 2"/>
+                <wp:cNvGraphicFramePr>
+                  <a:graphicFrameLocks xmlns:a="http://schemas.openxmlformats.org/drawingml/2006/main"/>
+                </wp:cNvGraphicFramePr>
+                <a:graphic xmlns:a="http://schemas.openxmlformats.org/drawingml/2006/main">
+                  <a:graphicData uri="http://schemas.microsoft.com/office/word/2010/wordprocessingShape">
+                    <wps:wsp>
+                      <wps:cNvSpPr txBox="1">
+                        <a:spLocks noChangeArrowheads="1"/>
+                      </wps:cNvSpPr>
+                      <wps:spPr bwMode="auto">
+                        <a:xfrm flipH="1">
+                          <a:off x="0" y="0"/>
+                          <a:ext cx="2360930" cy="1404620"/>
+                        </a:xfrm>
+                        <a:prstGeom prst="rect">
+                          <a:avLst/>
+                        </a:prstGeom>
+                        <a:solidFill>
+                          <a:srgbClr val="FFFFFF"/>
+                        </a:solidFill>
+                        <a:ln w="9525">
+                          <a:solidFill>
+                            <a:srgbClr val="000000"/>
+                          </a:solidFill>
+                          <a:miter lim="800000"/>
+                          <a:headEnd/>
+                          <a:tailEnd/>
+                        </a:ln>
+                      </wps:spPr>
+                      <wps:txbx>
+                        <w:txbxContent>
+                          <w:p>
+                            <w:r>
+                              <w:rPr>
+                                <w:rFonts w:hint="cs"/>
+                                <w:rtl/>
+                              </w:rPr>
+                              <w:t>נתונים סטטיסטיים על תוצאות החיפוש</w:t>
+                            </w:r>
+                          </w:p>
+                        </w:txbxContent>
+                      </wps:txbx>
+                      <wps:bodyPr rot="0" vert="horz" wrap="square" lIns="91440" tIns="45720" rIns="91440" bIns="45720" anchor="t" anchorCtr="0">
+                        <a:spAutoFit/>
+                      </wps:bodyPr>
+                    </wps:wsp>
+                  </a:graphicData>
+                </a:graphic>
+                <wp14:sizeRelH relativeFrom="margin">
+                  <wp14:pctWidth>40000</wp14:pctWidth>
+                </wp14:sizeRelH>
+                <wp14:sizeRelV relativeFrom="margin">
+                  <wp14:pctHeight>20000</wp14:pctHeight>
+                </wp14:sizeRelV>
+              </wp:anchor>
+            </w:drawing>
+          </mc:Choice>
+          <mc:Fallback>
+            <w:pict>
+              <v:shape w14:anchorId="66165473" id="_x0000_s1032" type="#_x0000_t202" style="position:absolute;left:0;text-align:left;margin-left:249.5pt;margin-top:25.1pt;width:185.9pt;height:110.6pt;flip:x;z-index:251683840;visibility:visible;mso-wrap-style:square;mso-width-percent:400;mso-height-percent:200;mso-wrap-distance-left:9pt;mso-wrap-distance-top:3.6pt;mso-wrap-distance-right:9pt;mso-wrap-distance-bottom:3.6pt;mso-position-horizontal:absolute;mso-position-horizontal-relative:text;mso-position-vertical:absolute;mso-position-vertical-relative:text;mso-width-percent:400;mso-height-percent:200;mso-width-relative:margin;mso-height-relative:margin;v-text-anchor:top" o:gfxdata="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">
+                <v:textbox style="mso-fit-shape-to-text:t">
+                  <w:txbxContent>
+                    <w:p>
+                      <w:r>
+                        <w:rPr>
+                          <w:rFonts w:hint="cs"/>
+                          <w:rtl/>
+                        </w:rPr>
+                        <w:t>נתונים סטטיסטיים על תוצאות החיפוש</w:t>
+                      </w:r>
+                    </w:p>
+                  </w:txbxContent>
+                </v:textbox>
+                <w10:wrap type="square"/>
+              </v:shape>
+            </w:pict>
+          </mc:Fallback>
+        </mc:AlternateContent>
+      </w:r>
+    </w:p>
+    <w:p>
+      <w:pPr>
+        <w:rPr>
+          <w:rtl/>
+        </w:rPr>
+      </w:pPr>
+    </w:p>
+    <w:p>
+      <w:pPr>
+        <w:rPr>
+          <w:rtl/>
+        </w:rPr>
+      </w:pPr>
+    </w:p>
+    <w:p>
+      <w:pPr>
+        <w:rPr>
+          <w:rtl/>
+        </w:rPr>
+      </w:pPr>
+    </w:p>
+    <w:p>
+      <w:pPr>
+        <w:rPr>
+          <w:rtl/>
+        </w:rPr>
+      </w:pPr>
+    </w:p>
+    <w:p>
+      <w:pPr>
+        <w:rPr>
+          <w:rtl/>
+        </w:rPr>
+      </w:pPr>
+    </w:p>
+    <w:p>
+      <w:pPr>
+        <w:rPr>
+          <w:rtl/>
+        </w:rPr>
+      </w:pPr>
+    </w:p>
+    <w:p>
+      <w:pPr>
+        <w:rPr>
+          <w:rtl/>
+        </w:rPr>
+      </w:pPr>
+      <w:r>
+        <w:rPr>
+          <w:rFonts w:cs="Arial"/>
+          <w:rtl/>
+        </w:rPr>
+        <mc:AlternateContent>
+          <mc:Choice Requires="wps">
+            <w:drawing>
+              <wp:anchor distT="45720" distB="45720" distL="114300" distR="114300" simplePos="0" relativeHeight="251686912" behindDoc="0" locked="0" layoutInCell="1" allowOverlap="1" wp14:anchorId="28A09AA2" wp14:editId="6A027E5D">
+                <wp:simplePos x="0" y="0"/>
+                <wp:positionH relativeFrom="column">
+                  <wp:posOffset>3168650</wp:posOffset>
+                </wp:positionH>
+                <wp:positionV relativeFrom="paragraph">
+                  <wp:posOffset>318770</wp:posOffset>
+                </wp:positionV>
+                <wp:extent cx="2360930" cy="1404620"/>
+                <wp:effectExtent l="22860" t="0" r="0" b="11430"/>
+                <wp:wrapSquare wrapText="bothSides"/>
+                <wp:docPr id="21" name="תיבת טקסט 2"/>
+                <wp:cNvGraphicFramePr>
+                  <a:graphicFrameLocks xmlns:a="http://schemas.openxmlformats.org/drawingml/2006/main"/>
+                </wp:cNvGraphicFramePr>
+                <a:graphic xmlns:a="http://schemas.openxmlformats.org/drawingml/2006/main">
+                  <a:graphicData uri="http://schemas.microsoft.com/office/word/2010/wordprocessingShape">
+                    <wps:wsp>
+                      <wps:cNvSpPr txBox="1">
+                        <a:spLocks noChangeArrowheads="1"/>
+                      </wps:cNvSpPr>
+                      <wps:spPr bwMode="auto">
+                        <a:xfrm flipH="1">
+                          <a:off x="0" y="0"/>
+                          <a:ext cx="2360930" cy="1404620"/>
+                        </a:xfrm>
+                        <a:prstGeom prst="rect">
+                          <a:avLst/>
+                        </a:prstGeom>
+                        <a:solidFill>
+                          <a:srgbClr val="FFFFFF"/>
+                        </a:solidFill>
+                        <a:ln w="9525">
+                          <a:solidFill>
+                            <a:srgbClr val="000000"/>
+                          </a:solidFill>
+                          <a:miter lim="800000"/>
+                          <a:headEnd/>
+                          <a:tailEnd/>
+                        </a:ln>
+                      </wps:spPr>
+                      <wps:txbx>
+                        <w:txbxContent>
+                          <w:p>
+                            <w:r>
+                              <w:rPr>
+                                <w:rFonts w:hint="cs"/>
+                                <w:rtl/>
+                              </w:rPr>
+                              <w:t>טבלה המציגה את תוצאות החיפוש ממוינים לפי השדה שנבחר (מהקטן לגדול)</w:t>
+                            </w:r>
+                          </w:p>
+                        </w:txbxContent>
+                      </wps:txbx>
+                      <wps:bodyPr rot="0" vert="horz" wrap="square" lIns="91440" tIns="45720" rIns="91440" bIns="45720" anchor="t" anchorCtr="0">
+                        <a:spAutoFit/>
+                      </wps:bodyPr>
+                    </wps:wsp>
+                  </a:graphicData>
+                </a:graphic>
+                <wp14:sizeRelH relativeFrom="margin">
+                  <wp14:pctWidth>40000</wp14:pctWidth>
+                </wp14:sizeRelH>
+                <wp14:sizeRelV relativeFrom="margin">
+                  <wp14:pctHeight>20000</wp14:pctHeight>
+                </wp14:sizeRelV>
+              </wp:anchor>
+            </w:drawing>
+          </mc:Choice>
+          <mc:Fallback>
+            <w:pict>
+              <v:shape w14:anchorId="28A09AA2" id="_x0000_s1033" type="#_x0000_t202" style="position:absolute;left:0;text-align:left;margin-left:249.5pt;margin-top:25.1pt;width:185.9pt;height:110.6pt;flip:x;z-index:251686912;visibility:visible;mso-wrap-style:square;mso-width-percent:400;mso-height-percent:200;mso-wrap-distance-left:9pt;mso-wrap-distance-top:3.6pt;mso-wrap-distance-right:9pt;mso-wrap-distance-bottom:3.6pt;mso-position-horizontal:absolute;mso-position-horizontal-relative:text;mso-position-vertical:absolute;mso-position-vertical-relative:text;mso-width-percent:400;mso-height-percent:200;mso-width-relative:margin;mso-height-relative:margin;v-text-anchor:top" o:gfxdata="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">
+                <v:textbox style="mso-fit-shape-to-text:t">
+                  <w:txbxContent>
+                    <w:p>
+                      <w:r>
+                        <w:rPr>
+                          <w:rFonts w:hint="cs"/>
+                          <w:rtl/>
+                        </w:rPr>
+                        <w:t>טבלה המציגה את תוצאות החיפוש ממוינים לפי השדה שנבחר (מהקטן לגדול)</w:t>
+                      </w:r>
+                    </w:p>
+                  </w:txbxContent>
+                </v:textbox>
+                <w10:wrap type="square"/>
+              </v:shape>
+            </w:pict>
+          </mc:Fallback>
+        </mc:AlternateContent>
+      </w:r>
+    </w:p>
+    <w:p>
+      <w:pPr>
+        <w:rPr>
+          <w:rtl/>
+        </w:rPr>
+      </w:pPr>
+    </w:p>
+    <w:p>
+      <w:pPr>
+        <w:rPr>
+          <w:rtl/>
+        </w:rPr>
+      </w:pPr>
+    </w:p>
+    <w:p>
+      <w:pPr>
+        <w:rPr>
+          <w:rtl/>
+        </w:rPr>
+      </w:pPr>
+      <w:r>
+        <w:rPr>
+          <w:rFonts w:cs="Arial"/>
+          <w:rtl/>
+        </w:rPr>
+        <mc:AlternateContent>
+          <mc:Choice Requires="wps">
+            <w:drawing>
+              <wp:anchor distT="0" distB="0" distL="114300" distR="114300" simplePos="0" relativeHeight="251685888" behindDoc="0" locked="0" layoutInCell="1" allowOverlap="1" wp14:anchorId="5438F3D8" wp14:editId="3BC4FC1E">
+                <wp:simplePos x="0" y="0"/>
+                <wp:positionH relativeFrom="column">
+                  <wp:posOffset>1493520</wp:posOffset>
+                </wp:positionH>
+                <wp:positionV relativeFrom="paragraph">
+                  <wp:posOffset>5764</wp:posOffset>
+                </wp:positionV>
+                <wp:extent cx="1596683" cy="14068"/>
+                <wp:effectExtent l="0" t="95250" r="0" b="100330"/>
+                <wp:wrapNone/>
+                <wp:docPr id="20" name="מחבר חץ ישר 20"/>
+                <wp:cNvGraphicFramePr/>
+                <a:graphic xmlns:a="http://schemas.openxmlformats.org/drawingml/2006/main">
+                  <a:graphicData uri="http://schemas.microsoft.com/office/word/2010/wordprocessingShape">
+                    <wps:wsp>
+                      <wps:cNvCnPr/>
+                      <wps:spPr>
+                        <a:xfrm flipV="1">
+                          <a:off x="0" y="0"/>
+                          <a:ext cx="1596683" cy="14068"/>
+                        </a:xfrm>
+                        <a:prstGeom prst="straightConnector1">
+                          <a:avLst/>
+                        </a:prstGeom>
+                        <a:ln w="38100">
+                          <a:tailEnd type="triangle"/>
+                        </a:ln>
+                      </wps:spPr>
+                      <wps:style>
+                        <a:lnRef idx="2">
+                          <a:schemeClr val="accent4"/>
+                        </a:lnRef>
+                        <a:fillRef idx="0">
+                          <a:schemeClr val="accent4"/>
+                        </a:fillRef>
+                        <a:effectRef idx="1">
+                          <a:schemeClr val="accent4"/>
+                        </a:effectRef>
+                        <a:fontRef idx="minor">
+                          <a:schemeClr val="tx1"/>
+                        </a:fontRef>
+                      </wps:style>
+                      <wps:bodyPr/>
+                    </wps:wsp>
+                  </a:graphicData>
+                </a:graphic>
+              </wp:anchor>
+            </w:drawing>
+          </mc:Choice>
+          <mc:Fallback>
+            <w:pict>
+              <v:shape w14:anchorId="3EBCD0A0" id="מחבר חץ ישר 20" o:spid="_x0000_s1026" type="#_x0000_t32" style="position:absolute;left:0;text-align:left;margin-left:117.6pt;margin-top:.45pt;width:125.7pt;height:1.1pt;flip:y;z-index:251685888;visibility:visible;mso-wrap-style:square;mso-wrap-distance-left:9pt;mso-wrap-distance-top:0;mso-wrap-distance-right:9pt;mso-wrap-distance-bottom:0;mso-position-horizontal:absolute;mso-position-horizontal-relative:text;mso-position-vertical:absolute;mso-position-vertical-relative:text" o:gfxdata="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" strokecolor="#ffc000 [3207]" strokeweight="3pt">
+                <v:stroke endarrow="block" joinstyle="miter"/>
+              </v:shape>
+            </w:pict>
+          </mc:Fallback>
+        </mc:AlternateContent>
+      </w:r>
+    </w:p>
+    <w:p>
+      <w:pPr>
+        <w:rPr>
+          <w:rtl/>
+        </w:rPr>
+      </w:pPr>
+    </w:p>
+    <w:p>
+      <w:pPr>
+        <w:rPr>
+          <w:rtl/>
+        </w:rPr>
+      </w:pPr>
+    </w:p>
+    <w:p>
+      <w:pPr>
+        <w:rPr>
+          <w:rtl/>
+        </w:rPr>
+      </w:pPr>
+    </w:p>
+    <w:p>
+      <w:pPr>
+        <w:rPr>
+          <w:rtl/>
+        </w:rPr>
+      </w:pPr>
+    </w:p>
+    <w:p>
+      <w:pPr>
+        <w:rPr>
+          <w:rtl/>
+        </w:rPr>
+      </w:pPr>
+    </w:p>
+    <w:p>
+      <w:pPr>
+        <w:rPr>
+          <w:rtl/>
+        </w:rPr>
+      </w:pPr>
+    </w:p>
+    <w:p>
+      <w:pPr>
+        <w:rPr>
+          <w:rtl/>
+        </w:rPr>
+      </w:pPr>
+    </w:p>
+    <w:p>
+      <w:pPr>
+        <w:rPr>
+          <w:rtl/>
+        </w:rPr>
+      </w:pPr>
+    </w:p>
+    <w:p>
+      <w:pPr>
+        <w:rPr>
+          <w:rtl/>
+        </w:rPr>
+      </w:pPr>
+    </w:p>
+    <w:p>
+      <w:pPr>
+        <w:rPr>
+          <w:rtl/>
+        </w:rPr>
+      </w:pPr>
+    </w:p>
+    <w:p>
+      <w:pPr>
+        <w:rPr>
+          <w:rtl/>
+        </w:rPr>
+      </w:pPr>
+    </w:p>
+    <w:p>
+      <w:pPr>
+        <w:rPr>
+          <w:rtl/>
+        </w:rPr>
+      </w:pPr>
+    </w:p>
+    <w:p>
+      <w:pPr>
+        <w:rPr>
+          <w:rtl/>
+        </w:rPr>
+      </w:pPr>
+    </w:p>
+    <w:p>
+      <w:pPr>
+        <w:rPr>
+          <w:rtl/>
+        </w:rPr>
+      </w:pPr>
     </w:p>
     <w:p>
       <w:pPr>
@@ -4130,7 +6048,7 @@
           <w:ilvl w:val="0"/>
           <w:numId w:val="15"/>
         </w:numPr>
-        <w:spacing w:line="276" w:lineRule="auto"/>
+        <w:spacing w:line="360" w:lineRule="auto"/>
         <w:ind w:right="-1701"/>
         <w:jc w:val="both"/>
         <w:rPr>
@@ -4156,7 +6074,7 @@
           <w:ilvl w:val="0"/>
           <w:numId w:val="15"/>
         </w:numPr>
-        <w:spacing w:line="276" w:lineRule="auto"/>
+        <w:spacing w:line="360" w:lineRule="auto"/>
         <w:ind w:right="-1701"/>
         <w:jc w:val="both"/>
         <w:rPr>
@@ -4200,7 +6118,7 @@
           <w:ilvl w:val="0"/>
           <w:numId w:val="15"/>
         </w:numPr>
-        <w:spacing w:line="276" w:lineRule="auto"/>
+        <w:spacing w:line="360" w:lineRule="auto"/>
         <w:ind w:right="-1701"/>
         <w:jc w:val="both"/>
         <w:rPr>
@@ -4256,7 +6174,7 @@
     <w:p>
       <w:pPr>
         <w:pStyle w:val="a3"/>
-        <w:spacing w:line="276" w:lineRule="auto"/>
+        <w:spacing w:line="360" w:lineRule="auto"/>
         <w:ind w:left="-505" w:right="-1701"/>
         <w:jc w:val="both"/>
         <w:rPr>
@@ -4313,7 +6231,7 @@
           <w:ilvl w:val="0"/>
           <w:numId w:val="15"/>
         </w:numPr>
-        <w:spacing w:line="276" w:lineRule="auto"/>
+        <w:spacing w:line="360" w:lineRule="auto"/>
         <w:ind w:right="-1701"/>
         <w:jc w:val="both"/>
         <w:rPr>
@@ -4438,7 +6356,7 @@
                     <pic:cNvPicPr/>
                   </pic:nvPicPr>
                   <pic:blipFill>
-                    <a:blip r:embed="rId14">
+                    <a:blip r:embed="rId15">
                       <a:extLst>
                         <a:ext uri="{28A0092B-C50C-407E-A947-70E740481C1C}">
                           <a14:useLocalDpi xmlns:a14="http://schemas.microsoft.com/office/drawing/2010/main" val="0"/>
@@ -4691,7 +6609,7 @@
       </w:pPr>
     </w:p>
     <w:sectPr>
-      <w:headerReference w:type="default" r:id="rId15"/>
+      <w:headerReference w:type="default" r:id="rId16"/>
       <w:pgSz w:w="11906" w:h="16838"/>
       <w:pgMar w:top="1440" w:right="2880" w:bottom="1440" w:left="2880" w:header="708" w:footer="708" w:gutter="0"/>
       <w:cols w:space="708"/>
@@ -4809,9 +6727,6 @@
     <w:p>
       <w:pPr>
         <w:pStyle w:val="ac"/>
-        <w:rPr>
-          <w:rFonts w:hint="cs"/>
-        </w:rPr>
       </w:pPr>
     </w:p>
   </w:footnote>
@@ -4871,6 +6786,95 @@
 <file path=word/numbering.xml><?xml version="1.0" encoding="utf-8"?>
 <w:numbering xmlns:wpc="http://schemas.microsoft.com/office/word/2010/wordprocessingCanvas" xmlns:cx="http://schemas.microsoft.com/office/drawing/2014/chartex" xmlns:cx1="http://schemas.microsoft.com/office/drawing/2015/9/8/chartex" xmlns:cx2="http://schemas.microsoft.com/office/drawing/2015/10/21/chartex" xmlns:cx3="http://schemas.microsoft.com/office/drawing/2016/5/9/chartex" xmlns:cx4="http://schemas.microsoft.com/office/drawing/2016/5/10/chartex" xmlns:cx5="http://schemas.microsoft.com/office/drawing/2016/5/11/chartex" xmlns:cx6="http://schemas.microsoft.com/office/drawing/2016/5/12/chartex" xmlns:cx7="http://schemas.microsoft.com/office/drawing/2016/5/13/chartex" xmlns:cx8="http://schemas.microsoft.com/office/drawing/2016/5/14/chartex" xmlns:mc="http://schemas.openxmlformats.org/markup-compatibility/2006" xmlns:aink="http://schemas.microsoft.com/office/drawing/2016/ink" xmlns:am3d="http://schemas.microsoft.com/office/drawing/2017/model3d" xmlns:o="urn:schemas-microsoft-com:office:office" xmlns:r="http://schemas.openxmlformats.org/officeDocument/2006/relationships" xmlns:m="http://schemas.openxmlformats.org/officeDocument/2006/math" xmlns:v="urn:schemas-microsoft-com:vml" xmlns:wp14="http://schemas.microsoft.com/office/word/2010/wordprocessingDrawing" xmlns:wp="http://schemas.openxmlformats.org/drawingml/2006/wordprocessingDrawing" xmlns:w10="urn:schemas-microsoft-com:office:word" xmlns:w="http://schemas.openxmlformats.org/wordprocessingml/2006/main" xmlns:w14="http://schemas.microsoft.com/office/word/2010/wordml" xmlns:w15="http://schemas.microsoft.com/office/word/2012/wordml" xmlns:w16cex="http://schemas.microsoft.com/office/word/2018/wordml/cex" xmlns:w16cid="http://schemas.microsoft.com/office/word/2016/wordml/cid" xmlns:w16="http://schemas.microsoft.com/office/word/2018/wordml" xmlns:w16se="http://schemas.microsoft.com/office/word/2015/wordml/symex" xmlns:wpg="http://schemas.microsoft.com/office/word/2010/wordprocessingGroup" xmlns:wpi="http://schemas.microsoft.com/office/word/2010/wordprocessingInk" xmlns:wne="http://schemas.microsoft.com/office/word/2006/wordml" xmlns:wps="http://schemas.microsoft.com/office/word/2010/wordprocessingShape" mc:Ignorable="w14 w15 w16se w16cid w16 w16cex wp14">
   <w:abstractNum w:abstractNumId="0" w15:restartNumberingAfterBreak="0">
+    <w:nsid w:val="0C890A38"/>
+    <w:multiLevelType w:val="hybridMultilevel"/>
+    <w:tmpl w:val="0C00DB40"/>
+    <w:lvl w:ilvl="0" w:tplc="16D42B92">
+      <w:start w:val="1"/>
+      <w:numFmt w:val="decimal"/>
+      <w:lvlText w:val="%1."/>
+      <w:lvlJc w:val="left"/>
+      <w:pPr>
+        <w:ind w:left="-865" w:hanging="360"/>
+      </w:pPr>
+      <w:rPr>
+        <w:rFonts w:hint="default"/>
+      </w:rPr>
+    </w:lvl>
+    <w:lvl w:ilvl="1" w:tplc="04090019" w:tentative="1">
+      <w:start w:val="1"/>
+      <w:numFmt w:val="lowerLetter"/>
+      <w:lvlText w:val="%2."/>
+      <w:lvlJc w:val="left"/>
+      <w:pPr>
+        <w:ind w:left="-145" w:hanging="360"/>
+      </w:pPr>
+    </w:lvl>
+    <w:lvl w:ilvl="2" w:tplc="0409001B" w:tentative="1">
+      <w:start w:val="1"/>
+      <w:numFmt w:val="lowerRoman"/>
+      <w:lvlText w:val="%3."/>
+      <w:lvlJc w:val="right"/>
+      <w:pPr>
+        <w:ind w:left="575" w:hanging="180"/>
+      </w:pPr>
+    </w:lvl>
+    <w:lvl w:ilvl="3" w:tplc="0409000F" w:tentative="1">
+      <w:start w:val="1"/>
+      <w:numFmt w:val="decimal"/>
+      <w:lvlText w:val="%4."/>
+      <w:lvlJc w:val="left"/>
+      <w:pPr>
+        <w:ind w:left="1295" w:hanging="360"/>
+      </w:pPr>
+    </w:lvl>
+    <w:lvl w:ilvl="4" w:tplc="04090019" w:tentative="1">
+      <w:start w:val="1"/>
+      <w:numFmt w:val="lowerLetter"/>
+      <w:lvlText w:val="%5."/>
+      <w:lvlJc w:val="left"/>
+      <w:pPr>
+        <w:ind w:left="2015" w:hanging="360"/>
+      </w:pPr>
+    </w:lvl>
+    <w:lvl w:ilvl="5" w:tplc="0409001B" w:tentative="1">
+      <w:start w:val="1"/>
+      <w:numFmt w:val="lowerRoman"/>
+      <w:lvlText w:val="%6."/>
+      <w:lvlJc w:val="right"/>
+      <w:pPr>
+        <w:ind w:left="2735" w:hanging="180"/>
+      </w:pPr>
+    </w:lvl>
+    <w:lvl w:ilvl="6" w:tplc="0409000F" w:tentative="1">
+      <w:start w:val="1"/>
+      <w:numFmt w:val="decimal"/>
+      <w:lvlText w:val="%7."/>
+      <w:lvlJc w:val="left"/>
+      <w:pPr>
+        <w:ind w:left="3455" w:hanging="360"/>
+      </w:pPr>
+    </w:lvl>
+    <w:lvl w:ilvl="7" w:tplc="04090019" w:tentative="1">
+      <w:start w:val="1"/>
+      <w:numFmt w:val="lowerLetter"/>
+      <w:lvlText w:val="%8."/>
+      <w:lvlJc w:val="left"/>
+      <w:pPr>
+        <w:ind w:left="4175" w:hanging="360"/>
+      </w:pPr>
+    </w:lvl>
+    <w:lvl w:ilvl="8" w:tplc="0409001B" w:tentative="1">
+      <w:start w:val="1"/>
+      <w:numFmt w:val="lowerRoman"/>
+      <w:lvlText w:val="%9."/>
+      <w:lvlJc w:val="right"/>
+      <w:pPr>
+        <w:ind w:left="4895" w:hanging="180"/>
+      </w:pPr>
+    </w:lvl>
+  </w:abstractNum>
+  <w:abstractNum w:abstractNumId="1" w15:restartNumberingAfterBreak="0">
     <w:nsid w:val="10720DDE"/>
     <w:multiLevelType w:val="hybridMultilevel"/>
     <w:tmpl w:val="103AF206"/>
@@ -4983,7 +6987,7 @@
       </w:rPr>
     </w:lvl>
   </w:abstractNum>
-  <w:abstractNum w:abstractNumId="1" w15:restartNumberingAfterBreak="0">
+  <w:abstractNum w:abstractNumId="2" w15:restartNumberingAfterBreak="0">
     <w:nsid w:val="12964A95"/>
     <w:multiLevelType w:val="hybridMultilevel"/>
     <w:tmpl w:val="73D2B212"/>
@@ -5098,7 +7102,7 @@
       </w:rPr>
     </w:lvl>
   </w:abstractNum>
-  <w:abstractNum w:abstractNumId="2" w15:restartNumberingAfterBreak="0">
+  <w:abstractNum w:abstractNumId="3" w15:restartNumberingAfterBreak="0">
     <w:nsid w:val="23AF24FB"/>
     <w:multiLevelType w:val="hybridMultilevel"/>
     <w:tmpl w:val="BF98E096"/>
@@ -5211,7 +7215,7 @@
       </w:rPr>
     </w:lvl>
   </w:abstractNum>
-  <w:abstractNum w:abstractNumId="3" w15:restartNumberingAfterBreak="0">
+  <w:abstractNum w:abstractNumId="4" w15:restartNumberingAfterBreak="0">
     <w:nsid w:val="35CD47A3"/>
     <w:multiLevelType w:val="hybridMultilevel"/>
     <w:tmpl w:val="EE9689D8"/>
@@ -5300,7 +7304,7 @@
       </w:pPr>
     </w:lvl>
   </w:abstractNum>
-  <w:abstractNum w:abstractNumId="4" w15:restartNumberingAfterBreak="0">
+  <w:abstractNum w:abstractNumId="5" w15:restartNumberingAfterBreak="0">
     <w:nsid w:val="3A6B4E88"/>
     <w:multiLevelType w:val="hybridMultilevel"/>
     <w:tmpl w:val="A6CA1FC8"/>
@@ -5413,7 +7417,7 @@
       </w:rPr>
     </w:lvl>
   </w:abstractNum>
-  <w:abstractNum w:abstractNumId="5" w15:restartNumberingAfterBreak="0">
+  <w:abstractNum w:abstractNumId="6" w15:restartNumberingAfterBreak="0">
     <w:nsid w:val="4BC32EC9"/>
     <w:multiLevelType w:val="hybridMultilevel"/>
     <w:tmpl w:val="5ED80B5E"/>
@@ -5526,7 +7530,7 @@
       </w:rPr>
     </w:lvl>
   </w:abstractNum>
-  <w:abstractNum w:abstractNumId="6" w15:restartNumberingAfterBreak="0">
+  <w:abstractNum w:abstractNumId="7" w15:restartNumberingAfterBreak="0">
     <w:nsid w:val="4F5833A9"/>
     <w:multiLevelType w:val="hybridMultilevel"/>
     <w:tmpl w:val="44AE5B4E"/>
@@ -5639,7 +7643,7 @@
       </w:rPr>
     </w:lvl>
   </w:abstractNum>
-  <w:abstractNum w:abstractNumId="7" w15:restartNumberingAfterBreak="0">
+  <w:abstractNum w:abstractNumId="8" w15:restartNumberingAfterBreak="0">
     <w:nsid w:val="50675488"/>
     <w:multiLevelType w:val="hybridMultilevel"/>
     <w:tmpl w:val="A7C0DF8A"/>
@@ -5728,7 +7732,7 @@
       </w:pPr>
     </w:lvl>
   </w:abstractNum>
-  <w:abstractNum w:abstractNumId="8" w15:restartNumberingAfterBreak="0">
+  <w:abstractNum w:abstractNumId="9" w15:restartNumberingAfterBreak="0">
     <w:nsid w:val="52054A2C"/>
     <w:multiLevelType w:val="hybridMultilevel"/>
     <w:tmpl w:val="6F54668A"/>
@@ -5841,7 +7845,7 @@
       </w:rPr>
     </w:lvl>
   </w:abstractNum>
-  <w:abstractNum w:abstractNumId="9" w15:restartNumberingAfterBreak="0">
+  <w:abstractNum w:abstractNumId="10" w15:restartNumberingAfterBreak="0">
     <w:nsid w:val="52206DE1"/>
     <w:multiLevelType w:val="hybridMultilevel"/>
     <w:tmpl w:val="F464338E"/>
@@ -5930,7 +7934,7 @@
       </w:pPr>
     </w:lvl>
   </w:abstractNum>
-  <w:abstractNum w:abstractNumId="10" w15:restartNumberingAfterBreak="0">
+  <w:abstractNum w:abstractNumId="11" w15:restartNumberingAfterBreak="0">
     <w:nsid w:val="5CA3204E"/>
     <w:multiLevelType w:val="hybridMultilevel"/>
     <w:tmpl w:val="27320A08"/>
@@ -6024,7 +8028,7 @@
       </w:pPr>
     </w:lvl>
   </w:abstractNum>
-  <w:abstractNum w:abstractNumId="11" w15:restartNumberingAfterBreak="0">
+  <w:abstractNum w:abstractNumId="12" w15:restartNumberingAfterBreak="0">
     <w:nsid w:val="72E749B0"/>
     <w:multiLevelType w:val="hybridMultilevel"/>
     <w:tmpl w:val="4F32C858"/>
@@ -6137,7 +8141,7 @@
       </w:rPr>
     </w:lvl>
   </w:abstractNum>
-  <w:abstractNum w:abstractNumId="12" w15:restartNumberingAfterBreak="0">
+  <w:abstractNum w:abstractNumId="13" w15:restartNumberingAfterBreak="0">
     <w:nsid w:val="74A10747"/>
     <w:multiLevelType w:val="hybridMultilevel"/>
     <w:tmpl w:val="F648D5EA"/>
@@ -6226,7 +8230,7 @@
       </w:pPr>
     </w:lvl>
   </w:abstractNum>
-  <w:abstractNum w:abstractNumId="13" w15:restartNumberingAfterBreak="0">
+  <w:abstractNum w:abstractNumId="14" w15:restartNumberingAfterBreak="0">
     <w:nsid w:val="7B00016A"/>
     <w:multiLevelType w:val="hybridMultilevel"/>
     <w:tmpl w:val="E724E3CA"/>
@@ -6339,7 +8343,7 @@
       </w:rPr>
     </w:lvl>
   </w:abstractNum>
-  <w:abstractNum w:abstractNumId="14" w15:restartNumberingAfterBreak="0">
+  <w:abstractNum w:abstractNumId="15" w15:restartNumberingAfterBreak="0">
     <w:nsid w:val="7D5151DC"/>
     <w:multiLevelType w:val="hybridMultilevel"/>
     <w:tmpl w:val="487E9A8C"/>
@@ -6453,49 +8457,52 @@
     </w:lvl>
   </w:abstractNum>
   <w:num w:numId="1">
+    <w:abstractNumId w:val="7"/>
+  </w:num>
+  <w:num w:numId="2">
+    <w:abstractNumId w:val="14"/>
+  </w:num>
+  <w:num w:numId="3">
+    <w:abstractNumId w:val="1"/>
+  </w:num>
+  <w:num w:numId="4">
+    <w:abstractNumId w:val="2"/>
+  </w:num>
+  <w:num w:numId="5">
+    <w:abstractNumId w:val="13"/>
+  </w:num>
+  <w:num w:numId="6">
+    <w:abstractNumId w:val="8"/>
+  </w:num>
+  <w:num w:numId="7">
     <w:abstractNumId w:val="6"/>
   </w:num>
-  <w:num w:numId="2">
-    <w:abstractNumId w:val="13"/>
+  <w:num w:numId="8">
+    <w:abstractNumId w:val="11"/>
   </w:num>
-  <w:num w:numId="3">
-    <w:abstractNumId w:val="0"/>
+  <w:num w:numId="9">
+    <w:abstractNumId w:val="10"/>
   </w:num>
-  <w:num w:numId="4">
-    <w:abstractNumId w:val="1"/>
+  <w:num w:numId="10">
+    <w:abstractNumId w:val="4"/>
   </w:num>
-  <w:num w:numId="5">
+  <w:num w:numId="11">
+    <w:abstractNumId w:val="15"/>
+  </w:num>
+  <w:num w:numId="12">
+    <w:abstractNumId w:val="3"/>
+  </w:num>
+  <w:num w:numId="13">
     <w:abstractNumId w:val="12"/>
   </w:num>
-  <w:num w:numId="6">
-    <w:abstractNumId w:val="7"/>
+  <w:num w:numId="14">
+    <w:abstractNumId w:val="9"/>
   </w:num>
-  <w:num w:numId="7">
+  <w:num w:numId="15">
     <w:abstractNumId w:val="5"/>
   </w:num>
-  <w:num w:numId="8">
-    <w:abstractNumId w:val="10"/>
-  </w:num>
-  <w:num w:numId="9">
-    <w:abstractNumId w:val="9"/>
-  </w:num>
-  <w:num w:numId="10">
-    <w:abstractNumId w:val="3"/>
-  </w:num>
-  <w:num w:numId="11">
-    <w:abstractNumId w:val="14"/>
-  </w:num>
-  <w:num w:numId="12">
-    <w:abstractNumId w:val="2"/>
-  </w:num>
-  <w:num w:numId="13">
-    <w:abstractNumId w:val="11"/>
-  </w:num>
-  <w:num w:numId="14">
-    <w:abstractNumId w:val="8"/>
-  </w:num>
-  <w:num w:numId="15">
-    <w:abstractNumId w:val="4"/>
+  <w:num w:numId="16">
+    <w:abstractNumId w:val="0"/>
   </w:num>
 </w:numbering>
 </file>

</xml_diff>

<commit_message>
master.erl - fixed when multiple servers are down, distribution is down only once and not as the number of the servers.
</commit_message>
<xml_diff>
--- a/doc/final.docx
+++ b/doc/final.docx
@@ -4444,7 +4444,6 @@
                           <w:p>
                             <w:pPr>
                               <w:rPr>
-                                <w:rFonts w:hint="cs"/>
                                 <w:rtl/>
                               </w:rPr>
                             </w:pPr>
@@ -4488,7 +4487,6 @@
                     <w:p>
                       <w:pPr>
                         <w:rPr>
-                          <w:rFonts w:hint="cs"/>
                           <w:rtl/>
                         </w:rPr>
                       </w:pPr>
@@ -4928,7 +4926,6 @@
                           <w:p>
                             <w:pPr>
                               <w:rPr>
-                                <w:rFonts w:hint="cs"/>
                                 <w:rtl/>
                               </w:rPr>
                             </w:pPr>
@@ -4995,7 +4992,6 @@
                     <w:p>
                       <w:pPr>
                         <w:rPr>
-                          <w:rFonts w:hint="cs"/>
                           <w:rtl/>
                         </w:rPr>
                       </w:pPr>
@@ -6202,6 +6198,1045 @@
           <w:rtl/>
         </w:rPr>
         <w:lastRenderedPageBreak/>
+        <w:t>ביצועים</w:t>
+      </w:r>
+    </w:p>
+    <w:p>
+      <w:pPr>
+        <w:spacing w:after="0"/>
+        <w:rPr>
+          <w:rtl/>
+        </w:rPr>
+      </w:pPr>
+    </w:p>
+    <w:p>
+      <w:pPr>
+        <w:spacing w:line="360" w:lineRule="auto"/>
+        <w:ind w:left="-1225" w:right="-1701"/>
+        <w:jc w:val="both"/>
+        <w:rPr>
+          <w:rFonts w:ascii="David" w:hAnsi="David" w:cs="David"/>
+          <w:sz w:val="24"/>
+          <w:szCs w:val="24"/>
+          <w:rtl/>
+        </w:rPr>
+      </w:pPr>
+      <w:r>
+        <w:rPr>
+          <w:rFonts w:ascii="David" w:hAnsi="David" w:cs="David" w:hint="cs"/>
+          <w:sz w:val="24"/>
+          <w:szCs w:val="24"/>
+          <w:rtl/>
+        </w:rPr>
+        <w:t xml:space="preserve">ביצועי המערכת נמדדים בזמן הערכת המידע. יש לשים לב שמכיוון שאנו משתמשים בממשק המציג את </w:t>
+      </w:r>
+      <w:r>
+        <w:rPr>
+          <w:rFonts w:ascii="David" w:hAnsi="David" w:cs="David" w:hint="cs"/>
+          <w:b/>
+          <w:bCs/>
+          <w:sz w:val="24"/>
+          <w:szCs w:val="24"/>
+          <w:rtl/>
+        </w:rPr>
+        <w:t>כל</w:t>
+      </w:r>
+      <w:r>
+        <w:rPr>
+          <w:rFonts w:ascii="David" w:hAnsi="David" w:cs="David" w:hint="cs"/>
+          <w:sz w:val="24"/>
+          <w:szCs w:val="24"/>
+          <w:rtl/>
+        </w:rPr>
+        <w:t xml:space="preserve"> המידע, זמן ייקח עד שהוא יוצג לפנינו כטקסט.</w:t>
+      </w:r>
+    </w:p>
+    <w:p>
+      <w:pPr>
+        <w:pStyle w:val="a3"/>
+        <w:numPr>
+          <w:ilvl w:val="0"/>
+          <w:numId w:val="17"/>
+        </w:numPr>
+        <w:spacing w:line="360" w:lineRule="auto"/>
+        <w:ind w:right="-1701"/>
+        <w:jc w:val="both"/>
+        <w:rPr>
+          <w:rFonts w:ascii="David" w:hAnsi="David" w:cs="David"/>
+          <w:sz w:val="24"/>
+          <w:szCs w:val="24"/>
+          <w:rtl/>
+        </w:rPr>
+      </w:pPr>
+      <w:r>
+        <w:rPr>
+          <w:rFonts w:hint="cs"/>
+          <w:noProof/>
+        </w:rPr>
+        <w:drawing>
+          <wp:anchor distT="0" distB="0" distL="114300" distR="114300" simplePos="0" relativeHeight="251693056" behindDoc="0" locked="0" layoutInCell="1" allowOverlap="1" wp14:anchorId="1BA53FB5" wp14:editId="75FCC6A0">
+            <wp:simplePos x="0" y="0"/>
+            <wp:positionH relativeFrom="column">
+              <wp:posOffset>-1323378</wp:posOffset>
+            </wp:positionH>
+            <wp:positionV relativeFrom="paragraph">
+              <wp:posOffset>217710</wp:posOffset>
+            </wp:positionV>
+            <wp:extent cx="3322955" cy="1915160"/>
+            <wp:effectExtent l="0" t="0" r="0" b="8890"/>
+            <wp:wrapSquare wrapText="bothSides"/>
+            <wp:docPr id="16" name="תמונה 16"/>
+            <wp:cNvGraphicFramePr>
+              <a:graphicFrameLocks xmlns:a="http://schemas.openxmlformats.org/drawingml/2006/main" noChangeAspect="1"/>
+            </wp:cNvGraphicFramePr>
+            <a:graphic xmlns:a="http://schemas.openxmlformats.org/drawingml/2006/main">
+              <a:graphicData uri="http://schemas.openxmlformats.org/drawingml/2006/picture">
+                <pic:pic xmlns:pic="http://schemas.openxmlformats.org/drawingml/2006/picture">
+                  <pic:nvPicPr>
+                    <pic:cNvPr id="16" name="תמונה 16"/>
+                    <pic:cNvPicPr/>
+                  </pic:nvPicPr>
+                  <pic:blipFill>
+                    <a:blip r:embed="rId16">
+                      <a:extLst>
+                        <a:ext uri="{28A0092B-C50C-407E-A947-70E740481C1C}">
+                          <a14:useLocalDpi xmlns:a14="http://schemas.microsoft.com/office/drawing/2010/main" val="0"/>
+                        </a:ext>
+                      </a:extLst>
+                    </a:blip>
+                    <a:stretch>
+                      <a:fillRect/>
+                    </a:stretch>
+                  </pic:blipFill>
+                  <pic:spPr bwMode="auto">
+                    <a:xfrm>
+                      <a:off x="0" y="0"/>
+                      <a:ext cx="3322955" cy="1915160"/>
+                    </a:xfrm>
+                    <a:prstGeom prst="rect">
+                      <a:avLst/>
+                    </a:prstGeom>
+                    <a:ln>
+                      <a:noFill/>
+                    </a:ln>
+                    <a:extLst>
+                      <a:ext uri="{53640926-AAD7-44D8-BBD7-CCE9431645EC}">
+                        <a14:shadowObscured xmlns:a14="http://schemas.microsoft.com/office/drawing/2010/main"/>
+                      </a:ext>
+                    </a:extLst>
+                  </pic:spPr>
+                </pic:pic>
+              </a:graphicData>
+            </a:graphic>
+            <wp14:sizeRelH relativeFrom="margin">
+              <wp14:pctWidth>0</wp14:pctWidth>
+            </wp14:sizeRelH>
+            <wp14:sizeRelV relativeFrom="margin">
+              <wp14:pctHeight>0</wp14:pctHeight>
+            </wp14:sizeRelV>
+          </wp:anchor>
+        </w:drawing>
+      </w:r>
+      <w:r>
+        <w:rPr>
+          <w:rFonts w:ascii="David" w:hAnsi="David" w:cs="David" w:hint="cs"/>
+          <w:sz w:val="24"/>
+          <w:szCs w:val="24"/>
+          <w:rtl/>
+        </w:rPr>
+        <w:t>בדקנו את המערכת כאשר לרשותך 5 שרתים מול שרת בודד</w:t>
+      </w:r>
+      <w:r>
+        <w:rPr>
+          <w:rFonts w:ascii="David" w:hAnsi="David" w:cs="David" w:hint="cs"/>
+          <w:sz w:val="24"/>
+          <w:szCs w:val="24"/>
+          <w:rtl/>
+        </w:rPr>
+        <w:t>, התוצאות מוצגות כאן:</w:t>
+      </w:r>
+    </w:p>
+    <w:p>
+      <w:pPr>
+        <w:spacing w:line="360" w:lineRule="auto"/>
+        <w:ind w:left="-1225" w:right="-1701"/>
+        <w:jc w:val="both"/>
+        <w:rPr>
+          <w:rFonts w:ascii="David" w:hAnsi="David" w:cs="David"/>
+          <w:sz w:val="24"/>
+          <w:szCs w:val="24"/>
+          <w:rtl/>
+        </w:rPr>
+      </w:pPr>
+    </w:p>
+    <w:p>
+      <w:pPr>
+        <w:spacing w:line="360" w:lineRule="auto"/>
+        <w:ind w:left="-1225" w:right="-1701"/>
+        <w:jc w:val="both"/>
+        <w:rPr>
+          <w:rFonts w:ascii="David" w:hAnsi="David" w:cs="David"/>
+          <w:sz w:val="24"/>
+          <w:szCs w:val="24"/>
+          <w:rtl/>
+        </w:rPr>
+      </w:pPr>
+    </w:p>
+    <w:p>
+      <w:pPr>
+        <w:spacing w:line="360" w:lineRule="auto"/>
+        <w:ind w:left="-1225" w:right="-1701"/>
+        <w:jc w:val="both"/>
+        <w:rPr>
+          <w:rFonts w:ascii="David" w:hAnsi="David" w:cs="David"/>
+          <w:sz w:val="24"/>
+          <w:szCs w:val="24"/>
+          <w:rtl/>
+        </w:rPr>
+      </w:pPr>
+      <w:r>
+        <w:rPr>
+          <w:rFonts w:ascii="David" w:hAnsi="David" w:cs="David" w:hint="cs"/>
+          <w:noProof/>
+          <w:sz w:val="24"/>
+          <w:szCs w:val="24"/>
+          <w:rtl/>
+          <w:lang w:val="he-IL"/>
+        </w:rPr>
+        <mc:AlternateContent>
+          <mc:Choice Requires="wps">
+            <w:drawing>
+              <wp:anchor distT="0" distB="0" distL="114300" distR="114300" simplePos="0" relativeHeight="251696128" behindDoc="0" locked="0" layoutInCell="1" allowOverlap="1" wp14:anchorId="44D52158" wp14:editId="4859CD04">
+                <wp:simplePos x="0" y="0"/>
+                <wp:positionH relativeFrom="column">
+                  <wp:posOffset>887103</wp:posOffset>
+                </wp:positionH>
+                <wp:positionV relativeFrom="paragraph">
+                  <wp:posOffset>134885</wp:posOffset>
+                </wp:positionV>
+                <wp:extent cx="1477674" cy="1042917"/>
+                <wp:effectExtent l="0" t="76200" r="8255" b="24130"/>
+                <wp:wrapNone/>
+                <wp:docPr id="23" name="מחבר: מעוקל 23"/>
+                <wp:cNvGraphicFramePr/>
+                <a:graphic xmlns:a="http://schemas.openxmlformats.org/drawingml/2006/main">
+                  <a:graphicData uri="http://schemas.microsoft.com/office/word/2010/wordprocessingShape">
+                    <wps:wsp>
+                      <wps:cNvCnPr/>
+                      <wps:spPr>
+                        <a:xfrm flipH="1" flipV="1">
+                          <a:off x="0" y="0"/>
+                          <a:ext cx="1477674" cy="1042917"/>
+                        </a:xfrm>
+                        <a:prstGeom prst="curvedConnector3">
+                          <a:avLst>
+                            <a:gd name="adj1" fmla="val 47453"/>
+                          </a:avLst>
+                        </a:prstGeom>
+                        <a:ln w="28575">
+                          <a:tailEnd type="triangle"/>
+                        </a:ln>
+                      </wps:spPr>
+                      <wps:style>
+                        <a:lnRef idx="3">
+                          <a:schemeClr val="accent4"/>
+                        </a:lnRef>
+                        <a:fillRef idx="0">
+                          <a:schemeClr val="accent4"/>
+                        </a:fillRef>
+                        <a:effectRef idx="2">
+                          <a:schemeClr val="accent4"/>
+                        </a:effectRef>
+                        <a:fontRef idx="minor">
+                          <a:schemeClr val="tx1"/>
+                        </a:fontRef>
+                      </wps:style>
+                      <wps:bodyPr/>
+                    </wps:wsp>
+                  </a:graphicData>
+                </a:graphic>
+                <wp14:sizeRelH relativeFrom="margin">
+                  <wp14:pctWidth>0</wp14:pctWidth>
+                </wp14:sizeRelH>
+                <wp14:sizeRelV relativeFrom="margin">
+                  <wp14:pctHeight>0</wp14:pctHeight>
+                </wp14:sizeRelV>
+              </wp:anchor>
+            </w:drawing>
+          </mc:Choice>
+          <mc:Fallback>
+            <w:pict>
+              <v:shapetype w14:anchorId="6EE9348A" id="_x0000_t38" coordsize="21600,21600" o:spt="38" o:oned="t" path="m,c@0,0@1,5400@1,10800@1,16200@2,21600,21600,21600e" filled="f">
+                <v:formulas>
+                  <v:f eqn="mid #0 0"/>
+                  <v:f eqn="val #0"/>
+                  <v:f eqn="mid #0 21600"/>
+                </v:formulas>
+                <v:path arrowok="t" fillok="f" o:connecttype="none"/>
+                <v:handles>
+                  <v:h position="#0,center"/>
+                </v:handles>
+                <o:lock v:ext="edit" shapetype="t"/>
+              </v:shapetype>
+              <v:shape id="מחבר: מעוקל 23" o:spid="_x0000_s1026" type="#_x0000_t38" style="position:absolute;margin-left:69.85pt;margin-top:10.6pt;width:116.35pt;height:82.1pt;flip:x y;z-index:251696128;visibility:visible;mso-wrap-style:square;mso-width-percent:0;mso-height-percent:0;mso-wrap-distance-left:9pt;mso-wrap-distance-top:0;mso-wrap-distance-right:9pt;mso-wrap-distance-bottom:0;mso-position-horizontal:absolute;mso-position-horizontal-relative:text;mso-position-vertical:absolute;mso-position-vertical-relative:text;mso-width-percent:0;mso-height-percent:0;mso-width-relative:margin;mso-height-relative:margin" o:gfxdata="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" adj="10250" strokecolor="#ffc000 [3207]" strokeweight="2.25pt">
+                <v:stroke endarrow="block" joinstyle="miter"/>
+              </v:shape>
+            </w:pict>
+          </mc:Fallback>
+        </mc:AlternateContent>
+      </w:r>
+      <w:r>
+        <w:rPr>
+          <w:rFonts w:ascii="David" w:hAnsi="David" w:cs="David" w:hint="cs"/>
+          <w:sz w:val="24"/>
+          <w:szCs w:val="24"/>
+          <w:rtl/>
+        </w:rPr>
+        <w:t xml:space="preserve">ניתן לראות כי עבור ביצוע של שרת בודד קיבלנו תוצאות גרועות. עבור </w:t>
+      </w:r>
+      <w:r>
+        <w:rPr>
+          <w:rFonts w:ascii="David" w:hAnsi="David" w:cs="David"/>
+          <w:sz w:val="24"/>
+          <w:szCs w:val="24"/>
+        </w:rPr>
+        <w:t>47k</w:t>
+      </w:r>
+      <w:r>
+        <w:rPr>
+          <w:rFonts w:ascii="David" w:hAnsi="David" w:cs="David" w:hint="cs"/>
+          <w:sz w:val="24"/>
+          <w:szCs w:val="24"/>
+          <w:rtl/>
+        </w:rPr>
+        <w:t xml:space="preserve"> תוצאות לקח למערכת 12 שניות ומעלה לעבד את המידע.</w:t>
+      </w:r>
+    </w:p>
+    <w:p>
+      <w:pPr>
+        <w:spacing w:line="360" w:lineRule="auto"/>
+        <w:ind w:left="-1225" w:right="-1701"/>
+        <w:jc w:val="both"/>
+        <w:rPr>
+          <w:rFonts w:ascii="David" w:hAnsi="David" w:cs="David"/>
+          <w:sz w:val="24"/>
+          <w:szCs w:val="24"/>
+          <w:rtl/>
+        </w:rPr>
+      </w:pPr>
+    </w:p>
+    <w:p>
+      <w:pPr>
+        <w:spacing w:line="360" w:lineRule="auto"/>
+        <w:ind w:left="-1225" w:right="-1701"/>
+        <w:jc w:val="both"/>
+        <w:rPr>
+          <w:rFonts w:ascii="David" w:hAnsi="David" w:cs="David"/>
+          <w:sz w:val="24"/>
+          <w:szCs w:val="24"/>
+          <w:rtl/>
+        </w:rPr>
+      </w:pPr>
+      <w:r>
+        <w:rPr>
+          <w:rFonts w:ascii="David" w:hAnsi="David" w:cs="David" w:hint="cs"/>
+          <w:noProof/>
+          <w:sz w:val="24"/>
+          <w:szCs w:val="24"/>
+        </w:rPr>
+        <mc:AlternateContent>
+          <mc:Choice Requires="wps">
+            <w:drawing>
+              <wp:anchor distT="0" distB="0" distL="114300" distR="114300" simplePos="0" relativeHeight="251697152" behindDoc="0" locked="0" layoutInCell="1" allowOverlap="1" wp14:anchorId="448CECDE" wp14:editId="46F9B078">
+                <wp:simplePos x="0" y="0"/>
+                <wp:positionH relativeFrom="column">
+                  <wp:posOffset>843317</wp:posOffset>
+                </wp:positionH>
+                <wp:positionV relativeFrom="paragraph">
+                  <wp:posOffset>66561</wp:posOffset>
+                </wp:positionV>
+                <wp:extent cx="1521431" cy="1124263"/>
+                <wp:effectExtent l="38100" t="19050" r="3175" b="76200"/>
+                <wp:wrapNone/>
+                <wp:docPr id="25" name="מחבר: מעוקל 25"/>
+                <wp:cNvGraphicFramePr/>
+                <a:graphic xmlns:a="http://schemas.openxmlformats.org/drawingml/2006/main">
+                  <a:graphicData uri="http://schemas.microsoft.com/office/word/2010/wordprocessingShape">
+                    <wps:wsp>
+                      <wps:cNvCnPr/>
+                      <wps:spPr>
+                        <a:xfrm flipH="1">
+                          <a:off x="0" y="0"/>
+                          <a:ext cx="1521431" cy="1124263"/>
+                        </a:xfrm>
+                        <a:prstGeom prst="curvedConnector3">
+                          <a:avLst/>
+                        </a:prstGeom>
+                        <a:ln w="28575">
+                          <a:tailEnd type="triangle"/>
+                        </a:ln>
+                      </wps:spPr>
+                      <wps:style>
+                        <a:lnRef idx="3">
+                          <a:schemeClr val="accent4"/>
+                        </a:lnRef>
+                        <a:fillRef idx="0">
+                          <a:schemeClr val="accent4"/>
+                        </a:fillRef>
+                        <a:effectRef idx="2">
+                          <a:schemeClr val="accent4"/>
+                        </a:effectRef>
+                        <a:fontRef idx="minor">
+                          <a:schemeClr val="tx1"/>
+                        </a:fontRef>
+                      </wps:style>
+                      <wps:bodyPr/>
+                    </wps:wsp>
+                  </a:graphicData>
+                </a:graphic>
+                <wp14:sizeRelH relativeFrom="margin">
+                  <wp14:pctWidth>0</wp14:pctWidth>
+                </wp14:sizeRelH>
+                <wp14:sizeRelV relativeFrom="margin">
+                  <wp14:pctHeight>0</wp14:pctHeight>
+                </wp14:sizeRelV>
+              </wp:anchor>
+            </w:drawing>
+          </mc:Choice>
+          <mc:Fallback>
+            <w:pict>
+              <v:shape w14:anchorId="5201F4AA" id="מחבר: מעוקל 25" o:spid="_x0000_s1026" type="#_x0000_t38" style="position:absolute;margin-left:66.4pt;margin-top:5.25pt;width:119.8pt;height:88.5pt;flip:x;z-index:251697152;visibility:visible;mso-wrap-style:square;mso-width-percent:0;mso-height-percent:0;mso-wrap-distance-left:9pt;mso-wrap-distance-top:0;mso-wrap-distance-right:9pt;mso-wrap-distance-bottom:0;mso-position-horizontal:absolute;mso-position-horizontal-relative:text;mso-position-vertical:absolute;mso-position-vertical-relative:text;mso-width-percent:0;mso-height-percent:0;mso-width-relative:margin;mso-height-relative:margin" o:gfxdata="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" adj="10800" strokecolor="#ffc000 [3207]" strokeweight="2.25pt">
+                <v:stroke endarrow="block" joinstyle="miter"/>
+              </v:shape>
+            </w:pict>
+          </mc:Fallback>
+        </mc:AlternateContent>
+      </w:r>
+      <w:r>
+        <w:rPr>
+          <w:rFonts w:ascii="David" w:hAnsi="David" w:cs="David" w:hint="cs"/>
+          <w:noProof/>
+          <w:sz w:val="24"/>
+          <w:szCs w:val="24"/>
+        </w:rPr>
+        <mc:AlternateContent>
+          <mc:Choice Requires="wps">
+            <w:drawing>
+              <wp:anchor distT="0" distB="0" distL="114300" distR="114300" simplePos="0" relativeHeight="251695104" behindDoc="0" locked="0" layoutInCell="1" allowOverlap="1" wp14:anchorId="5E8519D0" wp14:editId="43CB6BB3">
+                <wp:simplePos x="0" y="0"/>
+                <wp:positionH relativeFrom="column">
+                  <wp:posOffset>2347121</wp:posOffset>
+                </wp:positionH>
+                <wp:positionV relativeFrom="paragraph">
+                  <wp:posOffset>68438</wp:posOffset>
+                </wp:positionV>
+                <wp:extent cx="348018" cy="0"/>
+                <wp:effectExtent l="0" t="19050" r="33020" b="19050"/>
+                <wp:wrapNone/>
+                <wp:docPr id="22" name="מחבר ישר 22"/>
+                <wp:cNvGraphicFramePr/>
+                <a:graphic xmlns:a="http://schemas.openxmlformats.org/drawingml/2006/main">
+                  <a:graphicData uri="http://schemas.microsoft.com/office/word/2010/wordprocessingShape">
+                    <wps:wsp>
+                      <wps:cNvCnPr/>
+                      <wps:spPr>
+                        <a:xfrm>
+                          <a:off x="0" y="0"/>
+                          <a:ext cx="348018" cy="0"/>
+                        </a:xfrm>
+                        <a:prstGeom prst="line">
+                          <a:avLst/>
+                        </a:prstGeom>
+                        <a:ln w="28575"/>
+                      </wps:spPr>
+                      <wps:style>
+                        <a:lnRef idx="3">
+                          <a:schemeClr val="accent4"/>
+                        </a:lnRef>
+                        <a:fillRef idx="0">
+                          <a:schemeClr val="accent4"/>
+                        </a:fillRef>
+                        <a:effectRef idx="2">
+                          <a:schemeClr val="accent4"/>
+                        </a:effectRef>
+                        <a:fontRef idx="minor">
+                          <a:schemeClr val="tx1"/>
+                        </a:fontRef>
+                      </wps:style>
+                      <wps:bodyPr/>
+                    </wps:wsp>
+                  </a:graphicData>
+                </a:graphic>
+              </wp:anchor>
+            </w:drawing>
+          </mc:Choice>
+          <mc:Fallback>
+            <w:pict>
+              <v:line w14:anchorId="32835C32" id="מחבר ישר 22" o:spid="_x0000_s1026" style="position:absolute;z-index:251695104;visibility:visible;mso-wrap-style:square;mso-wrap-distance-left:9pt;mso-wrap-distance-top:0;mso-wrap-distance-right:9pt;mso-wrap-distance-bottom:0;mso-position-horizontal:absolute;mso-position-horizontal-relative:text;mso-position-vertical:absolute;mso-position-vertical-relative:text" from="184.8pt,5.4pt" to="212.2pt,5.4pt" o:gfxdata="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" strokecolor="#ffc000 [3207]" strokeweight="2.25pt">
+                <v:stroke joinstyle="miter"/>
+              </v:line>
+            </w:pict>
+          </mc:Fallback>
+        </mc:AlternateContent>
+      </w:r>
+      <w:r>
+        <w:rPr>
+          <w:rFonts w:ascii="David" w:hAnsi="David" w:cs="David" w:hint="cs"/>
+          <w:noProof/>
+          <w:sz w:val="24"/>
+          <w:szCs w:val="24"/>
+        </w:rPr>
+        <w:drawing>
+          <wp:anchor distT="0" distB="0" distL="114300" distR="114300" simplePos="0" relativeHeight="251692032" behindDoc="0" locked="0" layoutInCell="1" allowOverlap="1" wp14:anchorId="7529AB8A" wp14:editId="27931F08">
+            <wp:simplePos x="0" y="0"/>
+            <wp:positionH relativeFrom="column">
+              <wp:posOffset>-1358275</wp:posOffset>
+            </wp:positionH>
+            <wp:positionV relativeFrom="paragraph">
+              <wp:posOffset>305046</wp:posOffset>
+            </wp:positionV>
+            <wp:extent cx="3354070" cy="2053590"/>
+            <wp:effectExtent l="0" t="0" r="0" b="3810"/>
+            <wp:wrapSquare wrapText="bothSides"/>
+            <wp:docPr id="17" name="תמונה 17"/>
+            <wp:cNvGraphicFramePr>
+              <a:graphicFrameLocks xmlns:a="http://schemas.openxmlformats.org/drawingml/2006/main" noChangeAspect="1"/>
+            </wp:cNvGraphicFramePr>
+            <a:graphic xmlns:a="http://schemas.openxmlformats.org/drawingml/2006/main">
+              <a:graphicData uri="http://schemas.openxmlformats.org/drawingml/2006/picture">
+                <pic:pic xmlns:pic="http://schemas.openxmlformats.org/drawingml/2006/picture">
+                  <pic:nvPicPr>
+                    <pic:cNvPr id="17" name="תמונה 17"/>
+                    <pic:cNvPicPr/>
+                  </pic:nvPicPr>
+                  <pic:blipFill>
+                    <a:blip r:embed="rId17">
+                      <a:extLst>
+                        <a:ext uri="{28A0092B-C50C-407E-A947-70E740481C1C}">
+                          <a14:useLocalDpi xmlns:a14="http://schemas.microsoft.com/office/drawing/2010/main" val="0"/>
+                        </a:ext>
+                      </a:extLst>
+                    </a:blip>
+                    <a:stretch>
+                      <a:fillRect/>
+                    </a:stretch>
+                  </pic:blipFill>
+                  <pic:spPr>
+                    <a:xfrm>
+                      <a:off x="0" y="0"/>
+                      <a:ext cx="3354070" cy="2053590"/>
+                    </a:xfrm>
+                    <a:prstGeom prst="rect">
+                      <a:avLst/>
+                    </a:prstGeom>
+                  </pic:spPr>
+                </pic:pic>
+              </a:graphicData>
+            </a:graphic>
+            <wp14:sizeRelH relativeFrom="margin">
+              <wp14:pctWidth>0</wp14:pctWidth>
+            </wp14:sizeRelH>
+            <wp14:sizeRelV relativeFrom="margin">
+              <wp14:pctHeight>0</wp14:pctHeight>
+            </wp14:sizeRelV>
+          </wp:anchor>
+        </w:drawing>
+      </w:r>
+      <w:r>
+        <w:rPr>
+          <w:rFonts w:ascii="David" w:hAnsi="David" w:cs="David"/>
+          <w:sz w:val="24"/>
+          <w:szCs w:val="24"/>
+          <w:rtl/>
+        </w:rPr>
+        <w:tab/>
+      </w:r>
+      <w:r>
+        <w:rPr>
+          <w:rFonts w:ascii="David" w:hAnsi="David" w:cs="David" w:hint="cs"/>
+          <w:sz w:val="24"/>
+          <w:szCs w:val="24"/>
+          <w:rtl/>
+        </w:rPr>
+        <w:t xml:space="preserve">                   זמן השגת המידע </w:t>
+      </w:r>
+    </w:p>
+    <w:p>
+      <w:pPr>
+        <w:spacing w:line="360" w:lineRule="auto"/>
+        <w:ind w:left="-1225" w:right="-1701"/>
+        <w:jc w:val="both"/>
+        <w:rPr>
+          <w:rFonts w:ascii="David" w:hAnsi="David" w:cs="David"/>
+          <w:sz w:val="24"/>
+          <w:szCs w:val="24"/>
+          <w:rtl/>
+        </w:rPr>
+      </w:pPr>
+    </w:p>
+    <w:p>
+      <w:pPr>
+        <w:spacing w:line="360" w:lineRule="auto"/>
+        <w:ind w:left="-1225" w:right="-1701"/>
+        <w:jc w:val="both"/>
+        <w:rPr>
+          <w:rFonts w:ascii="David" w:hAnsi="David" w:cs="David" w:hint="cs"/>
+          <w:sz w:val="24"/>
+          <w:szCs w:val="24"/>
+          <w:rtl/>
+        </w:rPr>
+      </w:pPr>
+      <w:r>
+        <w:rPr>
+          <w:rFonts w:ascii="David" w:hAnsi="David" w:cs="David" w:hint="cs"/>
+          <w:sz w:val="24"/>
+          <w:szCs w:val="24"/>
+          <w:rtl/>
+        </w:rPr>
+        <w:t>לעומת זאת, עבור 5 שרתים, ניתן לראות כי הביצועים נחתכו לפחות מ-4 שניות. למרות שהשיפור אינו לינארי בכמות השרתים, ניתן לראות כי הדבר אפקטיבי.</w:t>
+      </w:r>
+    </w:p>
+    <w:p>
+      <w:pPr>
+        <w:spacing w:line="360" w:lineRule="auto"/>
+        <w:ind w:left="-1225" w:right="-1701"/>
+        <w:jc w:val="both"/>
+        <w:rPr>
+          <w:rFonts w:ascii="David" w:hAnsi="David" w:cs="David"/>
+          <w:sz w:val="24"/>
+          <w:szCs w:val="24"/>
+          <w:rtl/>
+        </w:rPr>
+      </w:pPr>
+    </w:p>
+    <w:p>
+      <w:pPr>
+        <w:spacing w:line="360" w:lineRule="auto"/>
+        <w:ind w:left="-1225" w:right="-1701"/>
+        <w:jc w:val="both"/>
+        <w:rPr>
+          <w:rFonts w:ascii="David" w:hAnsi="David" w:cs="David"/>
+          <w:sz w:val="24"/>
+          <w:szCs w:val="24"/>
+          <w:rtl/>
+        </w:rPr>
+      </w:pPr>
+    </w:p>
+    <w:p>
+      <w:pPr>
+        <w:spacing w:line="360" w:lineRule="auto"/>
+        <w:ind w:left="-1225" w:right="-1701"/>
+        <w:jc w:val="both"/>
+        <w:rPr>
+          <w:rFonts w:ascii="David" w:hAnsi="David" w:cs="David"/>
+          <w:sz w:val="24"/>
+          <w:szCs w:val="24"/>
+          <w:rtl/>
+        </w:rPr>
+      </w:pPr>
+    </w:p>
+    <w:p>
+      <w:pPr>
+        <w:pStyle w:val="a3"/>
+        <w:numPr>
+          <w:ilvl w:val="0"/>
+          <w:numId w:val="17"/>
+        </w:numPr>
+        <w:spacing w:line="360" w:lineRule="auto"/>
+        <w:ind w:right="-1701"/>
+        <w:jc w:val="both"/>
+        <w:rPr>
+          <w:rFonts w:ascii="David" w:hAnsi="David" w:cs="David"/>
+          <w:sz w:val="24"/>
+          <w:szCs w:val="24"/>
+        </w:rPr>
+      </w:pPr>
+      <w:r>
+        <w:rPr>
+          <w:rFonts w:ascii="David" w:hAnsi="David" w:cs="David"/>
+          <w:sz w:val="24"/>
+          <w:szCs w:val="24"/>
+          <w:rtl/>
+        </w:rPr>
+        <w:drawing>
+          <wp:anchor distT="0" distB="0" distL="114300" distR="114300" simplePos="0" relativeHeight="251698176" behindDoc="0" locked="0" layoutInCell="1" allowOverlap="1" wp14:anchorId="7D74B798" wp14:editId="36F11226">
+            <wp:simplePos x="0" y="0"/>
+            <wp:positionH relativeFrom="column">
+              <wp:posOffset>-1078211</wp:posOffset>
+            </wp:positionH>
+            <wp:positionV relativeFrom="paragraph">
+              <wp:posOffset>377303</wp:posOffset>
+            </wp:positionV>
+            <wp:extent cx="2838450" cy="1991995"/>
+            <wp:effectExtent l="0" t="0" r="0" b="8255"/>
+            <wp:wrapSquare wrapText="bothSides"/>
+            <wp:docPr id="26" name="תמונה 26"/>
+            <wp:cNvGraphicFramePr>
+              <a:graphicFrameLocks xmlns:a="http://schemas.openxmlformats.org/drawingml/2006/main" noChangeAspect="1"/>
+            </wp:cNvGraphicFramePr>
+            <a:graphic xmlns:a="http://schemas.openxmlformats.org/drawingml/2006/main">
+              <a:graphicData uri="http://schemas.openxmlformats.org/drawingml/2006/picture">
+                <pic:pic xmlns:pic="http://schemas.openxmlformats.org/drawingml/2006/picture">
+                  <pic:nvPicPr>
+                    <pic:cNvPr id="1" name=""/>
+                    <pic:cNvPicPr/>
+                  </pic:nvPicPr>
+                  <pic:blipFill>
+                    <a:blip r:embed="rId18">
+                      <a:extLst>
+                        <a:ext uri="{28A0092B-C50C-407E-A947-70E740481C1C}">
+                          <a14:useLocalDpi xmlns:a14="http://schemas.microsoft.com/office/drawing/2010/main" val="0"/>
+                        </a:ext>
+                      </a:extLst>
+                    </a:blip>
+                    <a:stretch>
+                      <a:fillRect/>
+                    </a:stretch>
+                  </pic:blipFill>
+                  <pic:spPr>
+                    <a:xfrm>
+                      <a:off x="0" y="0"/>
+                      <a:ext cx="2838450" cy="1991995"/>
+                    </a:xfrm>
+                    <a:prstGeom prst="rect">
+                      <a:avLst/>
+                    </a:prstGeom>
+                  </pic:spPr>
+                </pic:pic>
+              </a:graphicData>
+            </a:graphic>
+            <wp14:sizeRelH relativeFrom="margin">
+              <wp14:pctWidth>0</wp14:pctWidth>
+            </wp14:sizeRelH>
+            <wp14:sizeRelV relativeFrom="margin">
+              <wp14:pctHeight>0</wp14:pctHeight>
+            </wp14:sizeRelV>
+          </wp:anchor>
+        </w:drawing>
+      </w:r>
+      <w:r>
+        <w:rPr>
+          <w:rFonts w:ascii="David" w:hAnsi="David" w:cs="David" w:hint="cs"/>
+          <w:sz w:val="24"/>
+          <w:szCs w:val="24"/>
+          <w:rtl/>
+        </w:rPr>
+        <w:t>כאשר שרת מתנתק או מתחבר, המאסטר מזהה זאת ומבצע ביזור מידי מחדש:</w:t>
+      </w:r>
+    </w:p>
+    <w:p>
+      <w:pPr>
+        <w:spacing w:line="360" w:lineRule="auto"/>
+        <w:ind w:left="-1225" w:right="-1701"/>
+        <w:jc w:val="both"/>
+        <w:rPr>
+          <w:rFonts w:ascii="David" w:hAnsi="David" w:cs="David"/>
+          <w:sz w:val="24"/>
+          <w:szCs w:val="24"/>
+          <w:rtl/>
+        </w:rPr>
+      </w:pPr>
+    </w:p>
+    <w:p>
+      <w:pPr>
+        <w:spacing w:line="360" w:lineRule="auto"/>
+        <w:ind w:left="-1225" w:right="-1701"/>
+        <w:jc w:val="both"/>
+        <w:rPr>
+          <w:rFonts w:ascii="David" w:hAnsi="David" w:cs="David"/>
+          <w:sz w:val="24"/>
+          <w:szCs w:val="24"/>
+          <w:rtl/>
+        </w:rPr>
+      </w:pPr>
+    </w:p>
+    <w:p>
+      <w:pPr>
+        <w:spacing w:line="360" w:lineRule="auto"/>
+        <w:ind w:left="-1225" w:right="-1701"/>
+        <w:jc w:val="both"/>
+        <w:rPr>
+          <w:rFonts w:ascii="David" w:hAnsi="David" w:cs="David"/>
+          <w:sz w:val="24"/>
+          <w:szCs w:val="24"/>
+          <w:rtl/>
+        </w:rPr>
+      </w:pPr>
+      <w:r>
+        <w:rPr>
+          <w:rFonts w:ascii="David" w:hAnsi="David" w:cs="David" w:hint="cs"/>
+          <w:sz w:val="24"/>
+          <w:szCs w:val="24"/>
+          <w:rtl/>
+        </w:rPr>
+        <w:t>בדוגמה הבאה, חיברנו 5 שרתים אל המאסטר ולאחר מכן ניתקנו 4 מהם וקיבלנו שינוי במאסטר.</w:t>
+      </w:r>
+    </w:p>
+    <w:p>
+      <w:pPr>
+        <w:spacing w:line="360" w:lineRule="auto"/>
+        <w:ind w:left="-1225" w:right="-1701"/>
+        <w:jc w:val="both"/>
+        <w:rPr>
+          <w:rFonts w:ascii="David" w:hAnsi="David" w:cs="David"/>
+          <w:sz w:val="24"/>
+          <w:szCs w:val="24"/>
+          <w:rtl/>
+        </w:rPr>
+      </w:pPr>
+      <w:r>
+        <w:rPr>
+          <w:rFonts w:ascii="David" w:hAnsi="David" w:cs="David"/>
+          <w:noProof/>
+          <w:sz w:val="24"/>
+          <w:szCs w:val="24"/>
+          <w:rtl/>
+          <w:lang w:val="he-IL"/>
+        </w:rPr>
+        <mc:AlternateContent>
+          <mc:Choice Requires="wps">
+            <w:drawing>
+              <wp:anchor distT="0" distB="0" distL="114300" distR="114300" simplePos="0" relativeHeight="251699200" behindDoc="0" locked="0" layoutInCell="1" allowOverlap="1" wp14:anchorId="0C9E66A6" wp14:editId="2FEA7FDA">
+                <wp:simplePos x="0" y="0"/>
+                <wp:positionH relativeFrom="column">
+                  <wp:posOffset>1398896</wp:posOffset>
+                </wp:positionH>
+                <wp:positionV relativeFrom="paragraph">
+                  <wp:posOffset>58733</wp:posOffset>
+                </wp:positionV>
+                <wp:extent cx="1473958" cy="6824"/>
+                <wp:effectExtent l="0" t="76200" r="0" b="88900"/>
+                <wp:wrapNone/>
+                <wp:docPr id="27" name="מחבר חץ ישר 27"/>
+                <wp:cNvGraphicFramePr/>
+                <a:graphic xmlns:a="http://schemas.openxmlformats.org/drawingml/2006/main">
+                  <a:graphicData uri="http://schemas.microsoft.com/office/word/2010/wordprocessingShape">
+                    <wps:wsp>
+                      <wps:cNvCnPr/>
+                      <wps:spPr>
+                        <a:xfrm flipH="1">
+                          <a:off x="0" y="0"/>
+                          <a:ext cx="1473958" cy="6824"/>
+                        </a:xfrm>
+                        <a:prstGeom prst="straightConnector1">
+                          <a:avLst/>
+                        </a:prstGeom>
+                        <a:ln w="28575">
+                          <a:tailEnd type="triangle"/>
+                        </a:ln>
+                      </wps:spPr>
+                      <wps:style>
+                        <a:lnRef idx="1">
+                          <a:schemeClr val="accent4"/>
+                        </a:lnRef>
+                        <a:fillRef idx="0">
+                          <a:schemeClr val="accent4"/>
+                        </a:fillRef>
+                        <a:effectRef idx="0">
+                          <a:schemeClr val="accent4"/>
+                        </a:effectRef>
+                        <a:fontRef idx="minor">
+                          <a:schemeClr val="tx1"/>
+                        </a:fontRef>
+                      </wps:style>
+                      <wps:bodyPr/>
+                    </wps:wsp>
+                  </a:graphicData>
+                </a:graphic>
+              </wp:anchor>
+            </w:drawing>
+          </mc:Choice>
+          <mc:Fallback>
+            <w:pict>
+              <v:shapetype w14:anchorId="11D9C8C2" id="_x0000_t32" coordsize="21600,21600" o:spt="32" o:oned="t" path="m,l21600,21600e" filled="f">
+                <v:path arrowok="t" fillok="f" o:connecttype="none"/>
+                <o:lock v:ext="edit" shapetype="t"/>
+              </v:shapetype>
+              <v:shape id="מחבר חץ ישר 27" o:spid="_x0000_s1026" type="#_x0000_t32" style="position:absolute;margin-left:110.15pt;margin-top:4.6pt;width:116.05pt;height:.55pt;flip:x;z-index:251699200;visibility:visible;mso-wrap-style:square;mso-wrap-distance-left:9pt;mso-wrap-distance-top:0;mso-wrap-distance-right:9pt;mso-wrap-distance-bottom:0;mso-position-horizontal:absolute;mso-position-horizontal-relative:text;mso-position-vertical:absolute;mso-position-vertical-relative:text" o:gfxdata="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" strokecolor="#ffc000 [3207]" strokeweight="2.25pt">
+                <v:stroke endarrow="block" joinstyle="miter"/>
+              </v:shape>
+            </w:pict>
+          </mc:Fallback>
+        </mc:AlternateContent>
+      </w:r>
+      <w:r>
+        <w:rPr>
+          <w:rFonts w:ascii="David" w:hAnsi="David" w:cs="David"/>
+          <w:sz w:val="24"/>
+          <w:szCs w:val="24"/>
+          <w:rtl/>
+        </w:rPr>
+        <w:t xml:space="preserve"> </w:t>
+      </w:r>
+      <w:r>
+        <w:rPr>
+          <w:rFonts w:ascii="David" w:hAnsi="David" w:cs="David"/>
+          <w:sz w:val="24"/>
+          <w:szCs w:val="24"/>
+          <w:rtl/>
+        </w:rPr>
+        <w:tab/>
+      </w:r>
+      <w:r>
+        <w:rPr>
+          <w:rFonts w:ascii="David" w:hAnsi="David" w:cs="David"/>
+          <w:sz w:val="24"/>
+          <w:szCs w:val="24"/>
+          <w:rtl/>
+        </w:rPr>
+        <w:tab/>
+      </w:r>
+      <w:r>
+        <w:rPr>
+          <w:rFonts w:ascii="David" w:hAnsi="David" w:cs="David"/>
+          <w:sz w:val="24"/>
+          <w:szCs w:val="24"/>
+          <w:rtl/>
+        </w:rPr>
+        <w:tab/>
+      </w:r>
+      <w:r>
+        <w:rPr>
+          <w:rFonts w:ascii="David" w:hAnsi="David" w:cs="David" w:hint="cs"/>
+          <w:sz w:val="24"/>
+          <w:szCs w:val="24"/>
+          <w:rtl/>
+        </w:rPr>
+        <w:t>רישום מידע ל-5 השרתים</w:t>
+      </w:r>
+    </w:p>
+    <w:p>
+      <w:pPr>
+        <w:spacing w:line="360" w:lineRule="auto"/>
+        <w:ind w:left="-1225" w:right="-1701"/>
+        <w:jc w:val="both"/>
+        <w:rPr>
+          <w:rFonts w:ascii="David" w:hAnsi="David" w:cs="David"/>
+          <w:sz w:val="24"/>
+          <w:szCs w:val="24"/>
+          <w:rtl/>
+        </w:rPr>
+      </w:pPr>
+      <w:r>
+        <w:rPr>
+          <w:rFonts w:ascii="David" w:hAnsi="David" w:cs="David"/>
+          <w:noProof/>
+          <w:sz w:val="24"/>
+          <w:szCs w:val="24"/>
+          <w:rtl/>
+          <w:lang w:val="he-IL"/>
+        </w:rPr>
+        <mc:AlternateContent>
+          <mc:Choice Requires="wps">
+            <w:drawing>
+              <wp:anchor distT="0" distB="0" distL="114300" distR="114300" simplePos="0" relativeHeight="251700224" behindDoc="0" locked="0" layoutInCell="1" allowOverlap="1" wp14:anchorId="6E7D08DE" wp14:editId="3D6C115F">
+                <wp:simplePos x="0" y="0"/>
+                <wp:positionH relativeFrom="column">
+                  <wp:posOffset>1289713</wp:posOffset>
+                </wp:positionH>
+                <wp:positionV relativeFrom="paragraph">
+                  <wp:posOffset>73537</wp:posOffset>
+                </wp:positionV>
+                <wp:extent cx="1037230" cy="204716"/>
+                <wp:effectExtent l="38100" t="19050" r="10795" b="62230"/>
+                <wp:wrapNone/>
+                <wp:docPr id="28" name="מחבר חץ ישר 28"/>
+                <wp:cNvGraphicFramePr/>
+                <a:graphic xmlns:a="http://schemas.openxmlformats.org/drawingml/2006/main">
+                  <a:graphicData uri="http://schemas.microsoft.com/office/word/2010/wordprocessingShape">
+                    <wps:wsp>
+                      <wps:cNvCnPr/>
+                      <wps:spPr>
+                        <a:xfrm flipH="1">
+                          <a:off x="0" y="0"/>
+                          <a:ext cx="1037230" cy="204716"/>
+                        </a:xfrm>
+                        <a:prstGeom prst="straightConnector1">
+                          <a:avLst/>
+                        </a:prstGeom>
+                        <a:ln w="28575">
+                          <a:tailEnd type="triangle"/>
+                        </a:ln>
+                      </wps:spPr>
+                      <wps:style>
+                        <a:lnRef idx="1">
+                          <a:schemeClr val="accent4"/>
+                        </a:lnRef>
+                        <a:fillRef idx="0">
+                          <a:schemeClr val="accent4"/>
+                        </a:fillRef>
+                        <a:effectRef idx="0">
+                          <a:schemeClr val="accent4"/>
+                        </a:effectRef>
+                        <a:fontRef idx="minor">
+                          <a:schemeClr val="tx1"/>
+                        </a:fontRef>
+                      </wps:style>
+                      <wps:bodyPr/>
+                    </wps:wsp>
+                  </a:graphicData>
+                </a:graphic>
+              </wp:anchor>
+            </w:drawing>
+          </mc:Choice>
+          <mc:Fallback>
+            <w:pict>
+              <v:shape w14:anchorId="4DD585A9" id="מחבר חץ ישר 28" o:spid="_x0000_s1026" type="#_x0000_t32" style="position:absolute;margin-left:101.55pt;margin-top:5.8pt;width:81.65pt;height:16.1pt;flip:x;z-index:251700224;visibility:visible;mso-wrap-style:square;mso-wrap-distance-left:9pt;mso-wrap-distance-top:0;mso-wrap-distance-right:9pt;mso-wrap-distance-bottom:0;mso-position-horizontal:absolute;mso-position-horizontal-relative:text;mso-position-vertical:absolute;mso-position-vertical-relative:text" o:gfxdata="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" strokecolor="#ffc000 [3207]" strokeweight="2.25pt">
+                <v:stroke endarrow="block" joinstyle="miter"/>
+              </v:shape>
+            </w:pict>
+          </mc:Fallback>
+        </mc:AlternateContent>
+      </w:r>
+      <w:r>
+        <w:rPr>
+          <w:rFonts w:ascii="David" w:hAnsi="David" w:cs="David"/>
+          <w:sz w:val="24"/>
+          <w:szCs w:val="24"/>
+          <w:rtl/>
+        </w:rPr>
+        <w:tab/>
+      </w:r>
+      <w:r>
+        <w:rPr>
+          <w:rFonts w:ascii="David" w:hAnsi="David" w:cs="David" w:hint="cs"/>
+          <w:sz w:val="24"/>
+          <w:szCs w:val="24"/>
+          <w:rtl/>
+        </w:rPr>
+        <w:t>שליחת המידע לשרת הבודד שנשאר</w:t>
+      </w:r>
+      <w:r>
+        <w:rPr>
+          <w:rFonts w:ascii="David" w:hAnsi="David" w:cs="David"/>
+          <w:sz w:val="24"/>
+          <w:szCs w:val="24"/>
+          <w:rtl/>
+        </w:rPr>
+        <w:br w:type="page"/>
+      </w:r>
+    </w:p>
+    <w:p>
+      <w:pPr>
+        <w:pStyle w:val="1"/>
+        <w:ind w:left="-1225"/>
+        <w:rPr>
+          <w:rFonts w:ascii="David" w:hAnsi="David" w:cs="David"/>
+          <w:b/>
+          <w:bCs/>
+          <w:color w:val="auto"/>
+          <w:rtl/>
+        </w:rPr>
+      </w:pPr>
+      <w:r>
+        <w:rPr>
+          <w:rFonts w:ascii="David" w:hAnsi="David" w:cs="David" w:hint="cs"/>
+          <w:b/>
+          <w:bCs/>
+          <w:color w:val="auto"/>
+          <w:rtl/>
+        </w:rPr>
+        <w:lastRenderedPageBreak/>
         <w:t>מסקנות</w:t>
       </w:r>
     </w:p>
@@ -6485,17 +7520,6 @@
           <w:rtl/>
         </w:rPr>
       </w:pPr>
-    </w:p>
-    <w:p>
-      <w:pPr>
-        <w:ind w:left="-1225" w:right="-1701"/>
-        <w:rPr>
-          <w:rFonts w:ascii="David" w:hAnsi="David" w:cs="David"/>
-          <w:sz w:val="24"/>
-          <w:szCs w:val="24"/>
-          <w:rtl/>
-        </w:rPr>
-      </w:pPr>
       <w:r>
         <w:rPr>
           <w:rFonts w:ascii="David" w:hAnsi="David" w:cs="David"/>
@@ -6505,13 +7529,13 @@
           <w:rtl/>
         </w:rPr>
         <w:drawing>
-          <wp:anchor distT="0" distB="0" distL="114300" distR="114300" simplePos="0" relativeHeight="251658240" behindDoc="1" locked="0" layoutInCell="1" allowOverlap="1" wp14:anchorId="669E4F81" wp14:editId="0D20BD61">
+          <wp:anchor distT="0" distB="0" distL="114300" distR="114300" simplePos="0" relativeHeight="251658240" behindDoc="1" locked="0" layoutInCell="1" allowOverlap="1" wp14:anchorId="669E4F81" wp14:editId="7FE5FCD7">
             <wp:simplePos x="0" y="0"/>
             <wp:positionH relativeFrom="margin">
               <wp:align>center</wp:align>
             </wp:positionH>
             <wp:positionV relativeFrom="paragraph">
-              <wp:posOffset>203192</wp:posOffset>
+              <wp:posOffset>246266</wp:posOffset>
             </wp:positionV>
             <wp:extent cx="8491567" cy="4589813"/>
             <wp:effectExtent l="0" t="0" r="5080" b="1270"/>
@@ -6528,7 +7552,7 @@
                     <pic:cNvPicPr/>
                   </pic:nvPicPr>
                   <pic:blipFill>
-                    <a:blip r:embed="rId16">
+                    <a:blip r:embed="rId19">
                       <a:extLst>
                         <a:ext uri="{28A0092B-C50C-407E-A947-70E740481C1C}">
                           <a14:useLocalDpi xmlns:a14="http://schemas.microsoft.com/office/drawing/2010/main" val="0"/>
@@ -6736,6 +7760,14 @@
           <w:rtl/>
         </w:rPr>
       </w:pPr>
+      <w:r>
+        <w:rPr>
+          <w:rFonts w:ascii="David" w:hAnsi="David" w:cs="David"/>
+          <w:sz w:val="24"/>
+          <w:szCs w:val="24"/>
+        </w:rPr>
+        <w:t xml:space="preserve"> *                                                                                                                                                                     </w:t>
+      </w:r>
     </w:p>
     <w:p>
       <w:pPr>
@@ -6766,22 +7798,112 @@
           <w:rFonts w:ascii="David" w:hAnsi="David" w:cs="David"/>
           <w:sz w:val="24"/>
           <w:szCs w:val="24"/>
-          <w:rtl/>
-        </w:rPr>
-      </w:pPr>
-    </w:p>
-    <w:p>
-      <w:pPr>
+        </w:rPr>
+      </w:pPr>
+    </w:p>
+    <w:p>
+      <w:pPr>
+        <w:bidi w:val="0"/>
         <w:ind w:left="-1225" w:right="-1701"/>
         <w:rPr>
           <w:rFonts w:ascii="David" w:hAnsi="David" w:cs="David"/>
+          <w:color w:val="7F7F7F" w:themeColor="text1" w:themeTint="80"/>
+          <w:sz w:val="24"/>
+          <w:szCs w:val="24"/>
+          <w:rtl/>
+        </w:rPr>
+      </w:pPr>
+      <w:r>
+        <w:rPr>
+          <w:rFonts w:ascii="David" w:hAnsi="David" w:cs="David"/>
+          <w:color w:val="7F7F7F" w:themeColor="text1" w:themeTint="80"/>
+          <w:sz w:val="24"/>
+          <w:szCs w:val="24"/>
+        </w:rPr>
+        <w:t>*</w:t>
+      </w:r>
+      <w:r>
+        <w:rPr>
+          <w:rFonts w:ascii="David" w:hAnsi="David" w:cs="David"/>
+          <w:color w:val="7F7F7F" w:themeColor="text1" w:themeTint="80"/>
+          <w:sz w:val="24"/>
+          <w:szCs w:val="24"/>
+        </w:rPr>
+        <w:t xml:space="preserve"> </w:t>
+      </w:r>
+      <w:r>
+        <w:rPr>
+          <w:rFonts w:ascii="David" w:hAnsi="David" w:cs="David"/>
+          <w:color w:val="7F7F7F" w:themeColor="text1" w:themeTint="80"/>
+          <w:sz w:val="24"/>
+          <w:szCs w:val="24"/>
+        </w:rPr>
+        <w:t>for client you may need to open shell “erl –</w:t>
+      </w:r>
+      <w:proofErr w:type="spellStart"/>
+      <w:r>
+        <w:rPr>
+          <w:rFonts w:ascii="David" w:hAnsi="David" w:cs="David"/>
+          <w:color w:val="7F7F7F" w:themeColor="text1" w:themeTint="80"/>
+          <w:sz w:val="24"/>
+          <w:szCs w:val="24"/>
+        </w:rPr>
+        <w:t>sname</w:t>
+      </w:r>
+      <w:proofErr w:type="spellEnd"/>
+      <w:r>
+        <w:rPr>
+          <w:rFonts w:ascii="David" w:hAnsi="David" w:cs="David"/>
+          <w:color w:val="7F7F7F" w:themeColor="text1" w:themeTint="80"/>
+          <w:sz w:val="24"/>
+          <w:szCs w:val="24"/>
+        </w:rPr>
+        <w:t xml:space="preserve"> client”, and write “</w:t>
+      </w:r>
+      <w:proofErr w:type="spellStart"/>
+      <w:r>
+        <w:rPr>
+          <w:rFonts w:ascii="David" w:hAnsi="David" w:cs="David"/>
+          <w:color w:val="7F7F7F" w:themeColor="text1" w:themeTint="80"/>
+          <w:sz w:val="24"/>
+          <w:szCs w:val="24"/>
+        </w:rPr>
+        <w:t>wxclient:start</w:t>
+      </w:r>
+      <w:proofErr w:type="spellEnd"/>
+      <w:r>
+        <w:rPr>
+          <w:rFonts w:ascii="David" w:hAnsi="David" w:cs="David"/>
+          <w:color w:val="7F7F7F" w:themeColor="text1" w:themeTint="80"/>
+          <w:sz w:val="24"/>
+          <w:szCs w:val="24"/>
+        </w:rPr>
+        <w:t>()”</w:t>
+      </w:r>
+    </w:p>
+    <w:p>
+      <w:pPr>
+        <w:ind w:left="-1225" w:right="-1701"/>
+        <w:rPr>
+          <w:rFonts w:ascii="David" w:hAnsi="David" w:cs="David"/>
+          <w:sz w:val="24"/>
+          <w:szCs w:val="24"/>
+          <w:rtl/>
+        </w:rPr>
+      </w:pPr>
+    </w:p>
+    <w:p>
+      <w:pPr>
+        <w:ind w:left="-1225" w:right="-1701"/>
+        <w:rPr>
+          <w:rFonts w:ascii="David" w:hAnsi="David" w:cs="David"/>
           <w:sz w:val="24"/>
           <w:szCs w:val="24"/>
         </w:rPr>
       </w:pPr>
     </w:p>
     <w:sectPr>
-      <w:headerReference w:type="default" r:id="rId17"/>
+      <w:headerReference w:type="default" r:id="rId20"/>
       <w:pgSz w:w="11906" w:h="16838"/>
       <w:pgMar w:top="1440" w:right="2880" w:bottom="1440" w:left="2880" w:header="708" w:footer="708" w:gutter="0"/>
       <w:cols w:space="708"/>
@@ -8201,16 +9323,16 @@
     </w:lvl>
   </w:abstractNum>
   <w:abstractNum w:abstractNumId="12" w15:restartNumberingAfterBreak="0">
-    <w:nsid w:val="72E749B0"/>
+    <w:nsid w:val="6084616A"/>
     <w:multiLevelType w:val="hybridMultilevel"/>
-    <w:tmpl w:val="4F32C858"/>
+    <w:tmpl w:val="EDEAB5B0"/>
     <w:lvl w:ilvl="0" w:tplc="04090001">
       <w:start w:val="1"/>
       <w:numFmt w:val="bullet"/>
       <w:lvlText w:val=""/>
       <w:lvlJc w:val="left"/>
       <w:pPr>
-        <w:ind w:left="-145" w:hanging="360"/>
+        <w:ind w:left="-505" w:hanging="360"/>
       </w:pPr>
       <w:rPr>
         <w:rFonts w:ascii="Symbol" w:hAnsi="Symbol" w:hint="default"/>
@@ -8222,7 +9344,7 @@
       <w:lvlText w:val="o"/>
       <w:lvlJc w:val="left"/>
       <w:pPr>
-        <w:ind w:left="575" w:hanging="360"/>
+        <w:ind w:left="215" w:hanging="360"/>
       </w:pPr>
       <w:rPr>
         <w:rFonts w:ascii="Courier New" w:hAnsi="Courier New" w:cs="Courier New" w:hint="default"/>
@@ -8234,7 +9356,7 @@
       <w:lvlText w:val=""/>
       <w:lvlJc w:val="left"/>
       <w:pPr>
-        <w:ind w:left="1295" w:hanging="360"/>
+        <w:ind w:left="935" w:hanging="360"/>
       </w:pPr>
       <w:rPr>
         <w:rFonts w:ascii="Wingdings" w:hAnsi="Wingdings" w:hint="default"/>
@@ -8246,7 +9368,7 @@
       <w:lvlText w:val=""/>
       <w:lvlJc w:val="left"/>
       <w:pPr>
-        <w:ind w:left="2015" w:hanging="360"/>
+        <w:ind w:left="1655" w:hanging="360"/>
       </w:pPr>
       <w:rPr>
         <w:rFonts w:ascii="Symbol" w:hAnsi="Symbol" w:hint="default"/>
@@ -8258,7 +9380,7 @@
       <w:lvlText w:val="o"/>
       <w:lvlJc w:val="left"/>
       <w:pPr>
-        <w:ind w:left="2735" w:hanging="360"/>
+        <w:ind w:left="2375" w:hanging="360"/>
       </w:pPr>
       <w:rPr>
         <w:rFonts w:ascii="Courier New" w:hAnsi="Courier New" w:cs="Courier New" w:hint="default"/>
@@ -8270,7 +9392,7 @@
       <w:lvlText w:val=""/>
       <w:lvlJc w:val="left"/>
       <w:pPr>
-        <w:ind w:left="3455" w:hanging="360"/>
+        <w:ind w:left="3095" w:hanging="360"/>
       </w:pPr>
       <w:rPr>
         <w:rFonts w:ascii="Wingdings" w:hAnsi="Wingdings" w:hint="default"/>
@@ -8282,7 +9404,7 @@
       <w:lvlText w:val=""/>
       <w:lvlJc w:val="left"/>
       <w:pPr>
-        <w:ind w:left="4175" w:hanging="360"/>
+        <w:ind w:left="3815" w:hanging="360"/>
       </w:pPr>
       <w:rPr>
         <w:rFonts w:ascii="Symbol" w:hAnsi="Symbol" w:hint="default"/>
@@ -8294,7 +9416,7 @@
       <w:lvlText w:val="o"/>
       <w:lvlJc w:val="left"/>
       <w:pPr>
-        <w:ind w:left="4895" w:hanging="360"/>
+        <w:ind w:left="4535" w:hanging="360"/>
       </w:pPr>
       <w:rPr>
         <w:rFonts w:ascii="Courier New" w:hAnsi="Courier New" w:cs="Courier New" w:hint="default"/>
@@ -8306,7 +9428,7 @@
       <w:lvlText w:val=""/>
       <w:lvlJc w:val="left"/>
       <w:pPr>
-        <w:ind w:left="5615" w:hanging="360"/>
+        <w:ind w:left="5255" w:hanging="360"/>
       </w:pPr>
       <w:rPr>
         <w:rFonts w:ascii="Wingdings" w:hAnsi="Wingdings" w:hint="default"/>
@@ -8314,6 +9436,119 @@
     </w:lvl>
   </w:abstractNum>
   <w:abstractNum w:abstractNumId="13" w15:restartNumberingAfterBreak="0">
+    <w:nsid w:val="72E749B0"/>
+    <w:multiLevelType w:val="hybridMultilevel"/>
+    <w:tmpl w:val="4F32C858"/>
+    <w:lvl w:ilvl="0" w:tplc="04090001">
+      <w:start w:val="1"/>
+      <w:numFmt w:val="bullet"/>
+      <w:lvlText w:val=""/>
+      <w:lvlJc w:val="left"/>
+      <w:pPr>
+        <w:ind w:left="-145" w:hanging="360"/>
+      </w:pPr>
+      <w:rPr>
+        <w:rFonts w:ascii="Symbol" w:hAnsi="Symbol" w:hint="default"/>
+      </w:rPr>
+    </w:lvl>
+    <w:lvl w:ilvl="1" w:tplc="04090003" w:tentative="1">
+      <w:start w:val="1"/>
+      <w:numFmt w:val="bullet"/>
+      <w:lvlText w:val="o"/>
+      <w:lvlJc w:val="left"/>
+      <w:pPr>
+        <w:ind w:left="575" w:hanging="360"/>
+      </w:pPr>
+      <w:rPr>
+        <w:rFonts w:ascii="Courier New" w:hAnsi="Courier New" w:cs="Courier New" w:hint="default"/>
+      </w:rPr>
+    </w:lvl>
+    <w:lvl w:ilvl="2" w:tplc="04090005" w:tentative="1">
+      <w:start w:val="1"/>
+      <w:numFmt w:val="bullet"/>
+      <w:lvlText w:val=""/>
+      <w:lvlJc w:val="left"/>
+      <w:pPr>
+        <w:ind w:left="1295" w:hanging="360"/>
+      </w:pPr>
+      <w:rPr>
+        <w:rFonts w:ascii="Wingdings" w:hAnsi="Wingdings" w:hint="default"/>
+      </w:rPr>
+    </w:lvl>
+    <w:lvl w:ilvl="3" w:tplc="04090001" w:tentative="1">
+      <w:start w:val="1"/>
+      <w:numFmt w:val="bullet"/>
+      <w:lvlText w:val=""/>
+      <w:lvlJc w:val="left"/>
+      <w:pPr>
+        <w:ind w:left="2015" w:hanging="360"/>
+      </w:pPr>
+      <w:rPr>
+        <w:rFonts w:ascii="Symbol" w:hAnsi="Symbol" w:hint="default"/>
+      </w:rPr>
+    </w:lvl>
+    <w:lvl w:ilvl="4" w:tplc="04090003" w:tentative="1">
+      <w:start w:val="1"/>
+      <w:numFmt w:val="bullet"/>
+      <w:lvlText w:val="o"/>
+      <w:lvlJc w:val="left"/>
+      <w:pPr>
+        <w:ind w:left="2735" w:hanging="360"/>
+      </w:pPr>
+      <w:rPr>
+        <w:rFonts w:ascii="Courier New" w:hAnsi="Courier New" w:cs="Courier New" w:hint="default"/>
+      </w:rPr>
+    </w:lvl>
+    <w:lvl w:ilvl="5" w:tplc="04090005" w:tentative="1">
+      <w:start w:val="1"/>
+      <w:numFmt w:val="bullet"/>
+      <w:lvlText w:val=""/>
+      <w:lvlJc w:val="left"/>
+      <w:pPr>
+        <w:ind w:left="3455" w:hanging="360"/>
+      </w:pPr>
+      <w:rPr>
+        <w:rFonts w:ascii="Wingdings" w:hAnsi="Wingdings" w:hint="default"/>
+      </w:rPr>
+    </w:lvl>
+    <w:lvl w:ilvl="6" w:tplc="04090001" w:tentative="1">
+      <w:start w:val="1"/>
+      <w:numFmt w:val="bullet"/>
+      <w:lvlText w:val=""/>
+      <w:lvlJc w:val="left"/>
+      <w:pPr>
+        <w:ind w:left="4175" w:hanging="360"/>
+      </w:pPr>
+      <w:rPr>
+        <w:rFonts w:ascii="Symbol" w:hAnsi="Symbol" w:hint="default"/>
+      </w:rPr>
+    </w:lvl>
+    <w:lvl w:ilvl="7" w:tplc="04090003" w:tentative="1">
+      <w:start w:val="1"/>
+      <w:numFmt w:val="bullet"/>
+      <w:lvlText w:val="o"/>
+      <w:lvlJc w:val="left"/>
+      <w:pPr>
+        <w:ind w:left="4895" w:hanging="360"/>
+      </w:pPr>
+      <w:rPr>
+        <w:rFonts w:ascii="Courier New" w:hAnsi="Courier New" w:cs="Courier New" w:hint="default"/>
+      </w:rPr>
+    </w:lvl>
+    <w:lvl w:ilvl="8" w:tplc="04090005" w:tentative="1">
+      <w:start w:val="1"/>
+      <w:numFmt w:val="bullet"/>
+      <w:lvlText w:val=""/>
+      <w:lvlJc w:val="left"/>
+      <w:pPr>
+        <w:ind w:left="5615" w:hanging="360"/>
+      </w:pPr>
+      <w:rPr>
+        <w:rFonts w:ascii="Wingdings" w:hAnsi="Wingdings" w:hint="default"/>
+      </w:rPr>
+    </w:lvl>
+  </w:abstractNum>
+  <w:abstractNum w:abstractNumId="14" w15:restartNumberingAfterBreak="0">
     <w:nsid w:val="74A10747"/>
     <w:multiLevelType w:val="hybridMultilevel"/>
     <w:tmpl w:val="F648D5EA"/>
@@ -8402,7 +9637,7 @@
       </w:pPr>
     </w:lvl>
   </w:abstractNum>
-  <w:abstractNum w:abstractNumId="14" w15:restartNumberingAfterBreak="0">
+  <w:abstractNum w:abstractNumId="15" w15:restartNumberingAfterBreak="0">
     <w:nsid w:val="7B00016A"/>
     <w:multiLevelType w:val="hybridMultilevel"/>
     <w:tmpl w:val="E724E3CA"/>
@@ -8515,7 +9750,7 @@
       </w:rPr>
     </w:lvl>
   </w:abstractNum>
-  <w:abstractNum w:abstractNumId="15" w15:restartNumberingAfterBreak="0">
+  <w:abstractNum w:abstractNumId="16" w15:restartNumberingAfterBreak="0">
     <w:nsid w:val="7D5151DC"/>
     <w:multiLevelType w:val="hybridMultilevel"/>
     <w:tmpl w:val="487E9A8C"/>
@@ -8632,7 +9867,7 @@
     <w:abstractNumId w:val="7"/>
   </w:num>
   <w:num w:numId="2">
-    <w:abstractNumId w:val="14"/>
+    <w:abstractNumId w:val="15"/>
   </w:num>
   <w:num w:numId="3">
     <w:abstractNumId w:val="1"/>
@@ -8641,7 +9876,7 @@
     <w:abstractNumId w:val="2"/>
   </w:num>
   <w:num w:numId="5">
-    <w:abstractNumId w:val="13"/>
+    <w:abstractNumId w:val="14"/>
   </w:num>
   <w:num w:numId="6">
     <w:abstractNumId w:val="8"/>
@@ -8659,13 +9894,13 @@
     <w:abstractNumId w:val="4"/>
   </w:num>
   <w:num w:numId="11">
-    <w:abstractNumId w:val="15"/>
+    <w:abstractNumId w:val="16"/>
   </w:num>
   <w:num w:numId="12">
     <w:abstractNumId w:val="3"/>
   </w:num>
   <w:num w:numId="13">
-    <w:abstractNumId w:val="12"/>
+    <w:abstractNumId w:val="13"/>
   </w:num>
   <w:num w:numId="14">
     <w:abstractNumId w:val="9"/>
@@ -8675,6 +9910,9 @@
   </w:num>
   <w:num w:numId="16">
     <w:abstractNumId w:val="0"/>
+  </w:num>
+  <w:num w:numId="17">
+    <w:abstractNumId w:val="12"/>
   </w:num>
 </w:numbering>
 </file>
@@ -9128,7 +10366,6 @@
   <w:style w:type="character" w:default="1" w:styleId="a0">
     <w:name w:val="Default Paragraph Font"/>
     <w:uiPriority w:val="1"/>
-    <w:semiHidden/>
     <w:unhideWhenUsed/>
   </w:style>
   <w:style w:type="table" w:default="1" w:styleId="a1">

</xml_diff>

<commit_message>
Think we are done.
</commit_message>
<xml_diff>
--- a/doc/final.docx
+++ b/doc/final.docx
@@ -6274,16 +6274,16 @@
           <w:noProof/>
         </w:rPr>
         <w:drawing>
-          <wp:anchor distT="0" distB="0" distL="114300" distR="114300" simplePos="0" relativeHeight="251693056" behindDoc="0" locked="0" layoutInCell="1" allowOverlap="1" wp14:anchorId="1BA53FB5" wp14:editId="75FCC6A0">
+          <wp:anchor distT="0" distB="0" distL="114300" distR="114300" simplePos="0" relativeHeight="251693056" behindDoc="0" locked="0" layoutInCell="1" allowOverlap="1" wp14:anchorId="1BA53FB5" wp14:editId="0A687607">
             <wp:simplePos x="0" y="0"/>
             <wp:positionH relativeFrom="column">
-              <wp:posOffset>-1323378</wp:posOffset>
+              <wp:posOffset>-1323975</wp:posOffset>
             </wp:positionH>
             <wp:positionV relativeFrom="paragraph">
-              <wp:posOffset>217710</wp:posOffset>
+              <wp:posOffset>282368</wp:posOffset>
             </wp:positionV>
-            <wp:extent cx="3322955" cy="1915160"/>
-            <wp:effectExtent l="0" t="0" r="0" b="8890"/>
+            <wp:extent cx="3286760" cy="2004060"/>
+            <wp:effectExtent l="0" t="0" r="8890" b="0"/>
             <wp:wrapSquare wrapText="bothSides"/>
             <wp:docPr id="16" name="תמונה 16"/>
             <wp:cNvGraphicFramePr>
@@ -6311,7 +6311,7 @@
                   <pic:spPr bwMode="auto">
                     <a:xfrm>
                       <a:off x="0" y="0"/>
-                      <a:ext cx="3322955" cy="1915160"/>
+                      <a:ext cx="3286760" cy="2004060"/>
                     </a:xfrm>
                     <a:prstGeom prst="rect">
                       <a:avLst/>
@@ -6406,7 +6406,7 @@
         <mc:AlternateContent>
           <mc:Choice Requires="wps">
             <w:drawing>
-              <wp:anchor distT="0" distB="0" distL="114300" distR="114300" simplePos="0" relativeHeight="251696128" behindDoc="0" locked="0" layoutInCell="1" allowOverlap="1" wp14:anchorId="44D52158" wp14:editId="4859CD04">
+              <wp:anchor distT="0" distB="0" distL="114300" distR="114300" simplePos="0" relativeHeight="251696128" behindDoc="0" locked="0" layoutInCell="1" allowOverlap="1" wp14:anchorId="44D52158" wp14:editId="0A19C12B">
                 <wp:simplePos x="0" y="0"/>
                 <wp:positionH relativeFrom="column">
                   <wp:posOffset>887103</wp:posOffset>
@@ -6466,7 +6466,7 @@
           </mc:Choice>
           <mc:Fallback>
             <w:pict>
-              <v:shapetype w14:anchorId="6EE9348A" id="_x0000_t38" coordsize="21600,21600" o:spt="38" o:oned="t" path="m,c@0,0@1,5400@1,10800@1,16200@2,21600,21600,21600e" filled="f">
+              <v:shapetype w14:anchorId="3999377B" id="_x0000_t38" coordsize="21600,21600" o:spt="38" o:oned="t" path="m,c@0,0@1,5400@1,10800@1,16200@2,21600,21600,21600e" filled="f">
                 <v:formulas>
                   <v:f eqn="mid #0 0"/>
                   <v:f eqn="val #0"/>
@@ -6547,7 +6547,7 @@
         <mc:AlternateContent>
           <mc:Choice Requires="wps">
             <w:drawing>
-              <wp:anchor distT="0" distB="0" distL="114300" distR="114300" simplePos="0" relativeHeight="251697152" behindDoc="0" locked="0" layoutInCell="1" allowOverlap="1" wp14:anchorId="448CECDE" wp14:editId="46F9B078">
+              <wp:anchor distT="0" distB="0" distL="114300" distR="114300" simplePos="0" relativeHeight="251697152" behindDoc="0" locked="0" layoutInCell="1" allowOverlap="1" wp14:anchorId="448CECDE" wp14:editId="58141E55">
                 <wp:simplePos x="0" y="0"/>
                 <wp:positionH relativeFrom="column">
                   <wp:posOffset>843317</wp:posOffset>
@@ -6605,7 +6605,7 @@
           </mc:Choice>
           <mc:Fallback>
             <w:pict>
-              <v:shape w14:anchorId="5201F4AA" id="מחבר: מעוקל 25" o:spid="_x0000_s1026" type="#_x0000_t38" style="position:absolute;margin-left:66.4pt;margin-top:5.25pt;width:119.8pt;height:88.5pt;flip:x;z-index:251697152;visibility:visible;mso-wrap-style:square;mso-width-percent:0;mso-height-percent:0;mso-wrap-distance-left:9pt;mso-wrap-distance-top:0;mso-wrap-distance-right:9pt;mso-wrap-distance-bottom:0;mso-position-horizontal:absolute;mso-position-horizontal-relative:text;mso-position-vertical:absolute;mso-position-vertical-relative:text;mso-width-percent:0;mso-height-percent:0;mso-width-relative:margin;mso-height-relative:margin" o:gfxdata="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" adj="10800" strokecolor="#ffc000 [3207]" strokeweight="2.25pt">
+              <v:shape w14:anchorId="296DCBE4" id="מחבר: מעוקל 25" o:spid="_x0000_s1026" type="#_x0000_t38" style="position:absolute;margin-left:66.4pt;margin-top:5.25pt;width:119.8pt;height:88.5pt;flip:x;z-index:251697152;visibility:visible;mso-wrap-style:square;mso-width-percent:0;mso-height-percent:0;mso-wrap-distance-left:9pt;mso-wrap-distance-top:0;mso-wrap-distance-right:9pt;mso-wrap-distance-bottom:0;mso-position-horizontal:absolute;mso-position-horizontal-relative:text;mso-position-vertical:absolute;mso-position-vertical-relative:text;mso-width-percent:0;mso-height-percent:0;mso-width-relative:margin;mso-height-relative:margin" o:gfxdata="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" adj="10800" strokecolor="#ffc000 [3207]" strokeweight="2.25pt">
                 <v:stroke endarrow="block" joinstyle="miter"/>
               </v:shape>
             </w:pict>
@@ -6622,7 +6622,7 @@
         <mc:AlternateContent>
           <mc:Choice Requires="wps">
             <w:drawing>
-              <wp:anchor distT="0" distB="0" distL="114300" distR="114300" simplePos="0" relativeHeight="251695104" behindDoc="0" locked="0" layoutInCell="1" allowOverlap="1" wp14:anchorId="5E8519D0" wp14:editId="43CB6BB3">
+              <wp:anchor distT="0" distB="0" distL="114300" distR="114300" simplePos="0" relativeHeight="251695104" behindDoc="0" locked="0" layoutInCell="1" allowOverlap="1" wp14:anchorId="5E8519D0" wp14:editId="16DC881C">
                 <wp:simplePos x="0" y="0"/>
                 <wp:positionH relativeFrom="column">
                   <wp:posOffset>2347121</wp:posOffset>
@@ -6672,7 +6672,7 @@
           </mc:Choice>
           <mc:Fallback>
             <w:pict>
-              <v:line w14:anchorId="32835C32" id="מחבר ישר 22" o:spid="_x0000_s1026" style="position:absolute;z-index:251695104;visibility:visible;mso-wrap-style:square;mso-wrap-distance-left:9pt;mso-wrap-distance-top:0;mso-wrap-distance-right:9pt;mso-wrap-distance-bottom:0;mso-position-horizontal:absolute;mso-position-horizontal-relative:text;mso-position-vertical:absolute;mso-position-vertical-relative:text" from="184.8pt,5.4pt" to="212.2pt,5.4pt" o:gfxdata="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" strokecolor="#ffc000 [3207]" strokeweight="2.25pt">
+              <v:line w14:anchorId="320D1964" id="מחבר ישר 22" o:spid="_x0000_s1026" style="position:absolute;z-index:251695104;visibility:visible;mso-wrap-style:square;mso-wrap-distance-left:9pt;mso-wrap-distance-top:0;mso-wrap-distance-right:9pt;mso-wrap-distance-bottom:0;mso-position-horizontal:absolute;mso-position-horizontal-relative:text;mso-position-vertical:absolute;mso-position-vertical-relative:text" from="184.8pt,5.4pt" to="212.2pt,5.4pt" o:gfxdata="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" strokecolor="#ffc000 [3207]" strokeweight="2.25pt">
                 <v:stroke joinstyle="miter"/>
               </v:line>
             </w:pict>
@@ -6687,7 +6687,7 @@
           <w:szCs w:val="24"/>
         </w:rPr>
         <w:drawing>
-          <wp:anchor distT="0" distB="0" distL="114300" distR="114300" simplePos="0" relativeHeight="251692032" behindDoc="0" locked="0" layoutInCell="1" allowOverlap="1" wp14:anchorId="7529AB8A" wp14:editId="27931F08">
+          <wp:anchor distT="0" distB="0" distL="114300" distR="114300" simplePos="0" relativeHeight="251692032" behindDoc="0" locked="0" layoutInCell="1" allowOverlap="1" wp14:anchorId="7529AB8A" wp14:editId="255E5CDC">
             <wp:simplePos x="0" y="0"/>
             <wp:positionH relativeFrom="column">
               <wp:posOffset>-1358275</wp:posOffset>
@@ -6859,7 +6859,7 @@
           <w:rtl/>
         </w:rPr>
         <w:drawing>
-          <wp:anchor distT="0" distB="0" distL="114300" distR="114300" simplePos="0" relativeHeight="251698176" behindDoc="0" locked="0" layoutInCell="1" allowOverlap="1" wp14:anchorId="7D74B798" wp14:editId="36F11226">
+          <wp:anchor distT="0" distB="0" distL="114300" distR="114300" simplePos="0" relativeHeight="251698176" behindDoc="0" locked="0" layoutInCell="1" allowOverlap="1" wp14:anchorId="7D74B798" wp14:editId="34D3F7D5">
             <wp:simplePos x="0" y="0"/>
             <wp:positionH relativeFrom="column">
               <wp:posOffset>-1078211</wp:posOffset>
@@ -6996,7 +6996,7 @@
         <mc:AlternateContent>
           <mc:Choice Requires="wps">
             <w:drawing>
-              <wp:anchor distT="0" distB="0" distL="114300" distR="114300" simplePos="0" relativeHeight="251699200" behindDoc="0" locked="0" layoutInCell="1" allowOverlap="1" wp14:anchorId="0C9E66A6" wp14:editId="2FEA7FDA">
+              <wp:anchor distT="0" distB="0" distL="114300" distR="114300" simplePos="0" relativeHeight="251699200" behindDoc="0" locked="0" layoutInCell="1" allowOverlap="1" wp14:anchorId="0C9E66A6" wp14:editId="05DD0BEF">
                 <wp:simplePos x="0" y="0"/>
                 <wp:positionH relativeFrom="column">
                   <wp:posOffset>1398896</wp:posOffset>
@@ -7048,7 +7048,7 @@
           </mc:Choice>
           <mc:Fallback>
             <w:pict>
-              <v:shapetype w14:anchorId="11D9C8C2" id="_x0000_t32" coordsize="21600,21600" o:spt="32" o:oned="t" path="m,l21600,21600e" filled="f">
+              <v:shapetype w14:anchorId="185106C4" id="_x0000_t32" coordsize="21600,21600" o:spt="32" o:oned="t" path="m,l21600,21600e" filled="f">
                 <v:path arrowok="t" fillok="f" o:connecttype="none"/>
                 <o:lock v:ext="edit" shapetype="t"/>
               </v:shapetype>
@@ -7129,7 +7129,7 @@
         <mc:AlternateContent>
           <mc:Choice Requires="wps">
             <w:drawing>
-              <wp:anchor distT="0" distB="0" distL="114300" distR="114300" simplePos="0" relativeHeight="251700224" behindDoc="0" locked="0" layoutInCell="1" allowOverlap="1" wp14:anchorId="6E7D08DE" wp14:editId="3D6C115F">
+              <wp:anchor distT="0" distB="0" distL="114300" distR="114300" simplePos="0" relativeHeight="251700224" behindDoc="0" locked="0" layoutInCell="1" allowOverlap="1" wp14:anchorId="6E7D08DE" wp14:editId="42A37797">
                 <wp:simplePos x="0" y="0"/>
                 <wp:positionH relativeFrom="column">
                   <wp:posOffset>1289713</wp:posOffset>
@@ -7181,7 +7181,7 @@
           </mc:Choice>
           <mc:Fallback>
             <w:pict>
-              <v:shape w14:anchorId="4DD585A9" id="מחבר חץ ישר 28" o:spid="_x0000_s1026" type="#_x0000_t32" style="position:absolute;margin-left:101.55pt;margin-top:5.8pt;width:81.65pt;height:16.1pt;flip:x;z-index:251700224;visibility:visible;mso-wrap-style:square;mso-wrap-distance-left:9pt;mso-wrap-distance-top:0;mso-wrap-distance-right:9pt;mso-wrap-distance-bottom:0;mso-position-horizontal:absolute;mso-position-horizontal-relative:text;mso-position-vertical:absolute;mso-position-vertical-relative:text" o:gfxdata="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" strokecolor="#ffc000 [3207]" strokeweight="2.25pt">
+              <v:shape w14:anchorId="5CB8A26F" id="מחבר חץ ישר 28" o:spid="_x0000_s1026" type="#_x0000_t32" style="position:absolute;margin-left:101.55pt;margin-top:5.8pt;width:81.65pt;height:16.1pt;flip:x;z-index:251700224;visibility:visible;mso-wrap-style:square;mso-wrap-distance-left:9pt;mso-wrap-distance-top:0;mso-wrap-distance-right:9pt;mso-wrap-distance-bottom:0;mso-position-horizontal:absolute;mso-position-horizontal-relative:text;mso-position-vertical:absolute;mso-position-vertical-relative:text" o:gfxdata="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" strokecolor="#ffc000 [3207]" strokeweight="2.25pt">
                 <v:stroke endarrow="block" joinstyle="miter"/>
               </v:shape>
             </w:pict>
@@ -7206,6 +7206,560 @@
         </w:rPr>
         <w:t>שליחת המידע לשרת הבודד שנשאר</w:t>
       </w:r>
+      <w:r>
+        <w:rPr>
+          <w:rFonts w:ascii="David" w:hAnsi="David" w:cs="David"/>
+          <w:sz w:val="24"/>
+          <w:szCs w:val="24"/>
+          <w:rtl/>
+        </w:rPr>
+        <w:br w:type="page"/>
+      </w:r>
+    </w:p>
+    <w:p>
+      <w:pPr>
+        <w:pStyle w:val="a3"/>
+        <w:numPr>
+          <w:ilvl w:val="0"/>
+          <w:numId w:val="17"/>
+        </w:numPr>
+        <w:spacing w:line="360" w:lineRule="auto"/>
+        <w:ind w:right="-1701"/>
+        <w:jc w:val="both"/>
+        <w:rPr>
+          <w:rFonts w:ascii="David" w:hAnsi="David" w:cs="David"/>
+          <w:sz w:val="24"/>
+          <w:szCs w:val="24"/>
+        </w:rPr>
+      </w:pPr>
+      <w:r>
+        <w:rPr>
+          <w:rFonts w:ascii="David" w:hAnsi="David" w:cs="David" w:hint="cs"/>
+          <w:sz w:val="24"/>
+          <w:szCs w:val="24"/>
+          <w:rtl/>
+        </w:rPr>
+        <w:lastRenderedPageBreak/>
+        <w:t>כאשר שרת מתנתק בזמן בקשת תשובה, המאסטר מחזיר ללקוח תשובה רק מהשרתים שהוא הספיק להשיג מהם את המידע</w:t>
+      </w:r>
+      <w:r>
+        <w:rPr>
+          <w:rFonts w:ascii="David" w:hAnsi="David" w:cs="David" w:hint="cs"/>
+          <w:sz w:val="24"/>
+          <w:szCs w:val="24"/>
+          <w:rtl/>
+        </w:rPr>
+        <w:t>. לאחר מכן, המאסטר יהיה לא זמין, לשם ביזור מחדש</w:t>
+      </w:r>
+      <w:r>
+        <w:rPr>
+          <w:rFonts w:ascii="David" w:hAnsi="David" w:cs="David" w:hint="cs"/>
+          <w:sz w:val="24"/>
+          <w:szCs w:val="24"/>
+          <w:rtl/>
+        </w:rPr>
+        <w:t xml:space="preserve"> </w:t>
+      </w:r>
+      <w:r>
+        <w:rPr>
+          <w:rFonts w:ascii="David" w:hAnsi="David" w:cs="David"/>
+          <w:sz w:val="24"/>
+          <w:szCs w:val="24"/>
+          <w:rtl/>
+        </w:rPr>
+        <w:t>–</w:t>
+      </w:r>
+      <w:r>
+        <w:rPr>
+          <w:rFonts w:ascii="David" w:hAnsi="David" w:cs="David" w:hint="cs"/>
+          <w:sz w:val="24"/>
+          <w:szCs w:val="24"/>
+          <w:rtl/>
+        </w:rPr>
+        <w:t xml:space="preserve"> כך לא נאבד מידע ונוכל כבר בתשאול הבא לקבל את כלל התוצאות.</w:t>
+      </w:r>
+    </w:p>
+    <w:p>
+      <w:pPr>
+        <w:spacing w:line="360" w:lineRule="auto"/>
+        <w:ind w:left="-1225" w:right="-1701"/>
+        <w:jc w:val="both"/>
+        <w:rPr>
+          <w:rFonts w:ascii="David" w:hAnsi="David" w:cs="David"/>
+          <w:sz w:val="24"/>
+          <w:szCs w:val="24"/>
+          <w:rtl/>
+        </w:rPr>
+      </w:pPr>
+      <w:r>
+        <w:rPr>
+          <w:rFonts w:hint="cs"/>
+          <w:noProof/>
+        </w:rPr>
+        <w:drawing>
+          <wp:anchor distT="0" distB="0" distL="114300" distR="114300" simplePos="0" relativeHeight="251704320" behindDoc="0" locked="0" layoutInCell="1" allowOverlap="1" wp14:anchorId="2DBAFC45" wp14:editId="142FB878">
+            <wp:simplePos x="0" y="0"/>
+            <wp:positionH relativeFrom="column">
+              <wp:posOffset>-1336414</wp:posOffset>
+            </wp:positionH>
+            <wp:positionV relativeFrom="paragraph">
+              <wp:posOffset>5036</wp:posOffset>
+            </wp:positionV>
+            <wp:extent cx="3322955" cy="1915160"/>
+            <wp:effectExtent l="0" t="0" r="0" b="8890"/>
+            <wp:wrapSquare wrapText="bothSides"/>
+            <wp:docPr id="30" name="תמונה 30"/>
+            <wp:cNvGraphicFramePr>
+              <a:graphicFrameLocks xmlns:a="http://schemas.openxmlformats.org/drawingml/2006/main" noChangeAspect="1"/>
+            </wp:cNvGraphicFramePr>
+            <a:graphic xmlns:a="http://schemas.openxmlformats.org/drawingml/2006/main">
+              <a:graphicData uri="http://schemas.openxmlformats.org/drawingml/2006/picture">
+                <pic:pic xmlns:pic="http://schemas.openxmlformats.org/drawingml/2006/picture">
+                  <pic:nvPicPr>
+                    <pic:cNvPr id="16" name="תמונה 16"/>
+                    <pic:cNvPicPr/>
+                  </pic:nvPicPr>
+                  <pic:blipFill>
+                    <a:blip r:embed="rId19">
+                      <a:extLst>
+                        <a:ext uri="{28A0092B-C50C-407E-A947-70E740481C1C}">
+                          <a14:useLocalDpi xmlns:a14="http://schemas.microsoft.com/office/drawing/2010/main" val="0"/>
+                        </a:ext>
+                      </a:extLst>
+                    </a:blip>
+                    <a:stretch>
+                      <a:fillRect/>
+                    </a:stretch>
+                  </pic:blipFill>
+                  <pic:spPr bwMode="auto">
+                    <a:xfrm>
+                      <a:off x="0" y="0"/>
+                      <a:ext cx="3322955" cy="1915160"/>
+                    </a:xfrm>
+                    <a:prstGeom prst="rect">
+                      <a:avLst/>
+                    </a:prstGeom>
+                    <a:ln>
+                      <a:noFill/>
+                    </a:ln>
+                    <a:extLst>
+                      <a:ext uri="{53640926-AAD7-44D8-BBD7-CCE9431645EC}">
+                        <a14:shadowObscured xmlns:a14="http://schemas.microsoft.com/office/drawing/2010/main"/>
+                      </a:ext>
+                    </a:extLst>
+                  </pic:spPr>
+                </pic:pic>
+              </a:graphicData>
+            </a:graphic>
+            <wp14:sizeRelH relativeFrom="margin">
+              <wp14:pctWidth>0</wp14:pctWidth>
+            </wp14:sizeRelH>
+            <wp14:sizeRelV relativeFrom="margin">
+              <wp14:pctHeight>0</wp14:pctHeight>
+            </wp14:sizeRelV>
+          </wp:anchor>
+        </w:drawing>
+      </w:r>
+    </w:p>
+    <w:p>
+      <w:pPr>
+        <w:spacing w:line="360" w:lineRule="auto"/>
+        <w:ind w:left="-1225" w:right="-1701"/>
+        <w:jc w:val="both"/>
+        <w:rPr>
+          <w:rFonts w:ascii="David" w:hAnsi="David" w:cs="David"/>
+          <w:sz w:val="24"/>
+          <w:szCs w:val="24"/>
+          <w:rtl/>
+        </w:rPr>
+      </w:pPr>
+    </w:p>
+    <w:p>
+      <w:pPr>
+        <w:spacing w:line="360" w:lineRule="auto"/>
+        <w:ind w:left="-1225" w:right="-1701"/>
+        <w:jc w:val="both"/>
+        <w:rPr>
+          <w:rFonts w:ascii="David" w:hAnsi="David" w:cs="David"/>
+          <w:sz w:val="24"/>
+          <w:szCs w:val="24"/>
+          <w:rtl/>
+        </w:rPr>
+      </w:pPr>
+      <w:r>
+        <w:rPr>
+          <w:rFonts w:ascii="David" w:hAnsi="David" w:cs="David" w:hint="cs"/>
+          <w:noProof/>
+          <w:sz w:val="24"/>
+          <w:szCs w:val="24"/>
+          <w:rtl/>
+          <w:lang w:val="he-IL"/>
+        </w:rPr>
+        <mc:AlternateContent>
+          <mc:Choice Requires="wps">
+            <w:drawing>
+              <wp:anchor distT="0" distB="0" distL="114300" distR="114300" simplePos="0" relativeHeight="251706368" behindDoc="0" locked="0" layoutInCell="1" allowOverlap="1" wp14:anchorId="106DBD2D" wp14:editId="7FD2F6BA">
+                <wp:simplePos x="0" y="0"/>
+                <wp:positionH relativeFrom="column">
+                  <wp:posOffset>-1162821</wp:posOffset>
+                </wp:positionH>
+                <wp:positionV relativeFrom="paragraph">
+                  <wp:posOffset>278857</wp:posOffset>
+                </wp:positionV>
+                <wp:extent cx="935542" cy="0"/>
+                <wp:effectExtent l="0" t="0" r="0" b="0"/>
+                <wp:wrapNone/>
+                <wp:docPr id="35" name="מחבר ישר 35"/>
+                <wp:cNvGraphicFramePr/>
+                <a:graphic xmlns:a="http://schemas.openxmlformats.org/drawingml/2006/main">
+                  <a:graphicData uri="http://schemas.microsoft.com/office/word/2010/wordprocessingShape">
+                    <wps:wsp>
+                      <wps:cNvCnPr/>
+                      <wps:spPr>
+                        <a:xfrm>
+                          <a:off x="0" y="0"/>
+                          <a:ext cx="935542" cy="0"/>
+                        </a:xfrm>
+                        <a:prstGeom prst="line">
+                          <a:avLst/>
+                        </a:prstGeom>
+                        <a:ln>
+                          <a:solidFill>
+                            <a:srgbClr val="FF0000"/>
+                          </a:solidFill>
+                        </a:ln>
+                      </wps:spPr>
+                      <wps:style>
+                        <a:lnRef idx="3">
+                          <a:schemeClr val="accent2"/>
+                        </a:lnRef>
+                        <a:fillRef idx="0">
+                          <a:schemeClr val="accent2"/>
+                        </a:fillRef>
+                        <a:effectRef idx="2">
+                          <a:schemeClr val="accent2"/>
+                        </a:effectRef>
+                        <a:fontRef idx="minor">
+                          <a:schemeClr val="tx1"/>
+                        </a:fontRef>
+                      </wps:style>
+                      <wps:bodyPr/>
+                    </wps:wsp>
+                  </a:graphicData>
+                </a:graphic>
+              </wp:anchor>
+            </w:drawing>
+          </mc:Choice>
+          <mc:Fallback>
+            <w:pict>
+              <v:line w14:anchorId="36DA0F68" id="מחבר ישר 35" o:spid="_x0000_s1026" style="position:absolute;z-index:251706368;visibility:visible;mso-wrap-style:square;mso-wrap-distance-left:9pt;mso-wrap-distance-top:0;mso-wrap-distance-right:9pt;mso-wrap-distance-bottom:0;mso-position-horizontal:absolute;mso-position-horizontal-relative:text;mso-position-vertical:absolute;mso-position-vertical-relative:text" from="-91.55pt,21.95pt" to="-17.9pt,21.95pt" o:gfxdata="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" strokecolor="red" strokeweight="1.5pt">
+                <v:stroke joinstyle="miter"/>
+              </v:line>
+            </w:pict>
+          </mc:Fallback>
+        </mc:AlternateContent>
+      </w:r>
+      <w:r>
+        <w:rPr>
+          <w:rFonts w:ascii="David" w:hAnsi="David" w:cs="David" w:hint="cs"/>
+          <w:sz w:val="24"/>
+          <w:szCs w:val="24"/>
+          <w:rtl/>
+        </w:rPr>
+        <w:t>כאן ניתן לראות שבעבור שרת אחד שמכיל את כל המידע, חזרו כ-</w:t>
+      </w:r>
+      <w:r>
+        <w:rPr>
+          <w:rFonts w:ascii="David" w:hAnsi="David" w:cs="David"/>
+          <w:sz w:val="24"/>
+          <w:szCs w:val="24"/>
+        </w:rPr>
+        <w:t>47k</w:t>
+      </w:r>
+      <w:r>
+        <w:rPr>
+          <w:rFonts w:ascii="David" w:hAnsi="David" w:cs="David" w:hint="cs"/>
+          <w:sz w:val="24"/>
+          <w:szCs w:val="24"/>
+          <w:rtl/>
+        </w:rPr>
+        <w:t xml:space="preserve"> תוצאות.</w:t>
+      </w:r>
+    </w:p>
+    <w:p>
+      <w:pPr>
+        <w:spacing w:line="360" w:lineRule="auto"/>
+        <w:ind w:left="-1225" w:right="-1701"/>
+        <w:jc w:val="both"/>
+        <w:rPr>
+          <w:rFonts w:ascii="David" w:hAnsi="David" w:cs="David"/>
+          <w:sz w:val="24"/>
+          <w:szCs w:val="24"/>
+          <w:rtl/>
+        </w:rPr>
+      </w:pPr>
+    </w:p>
+    <w:p>
+      <w:pPr>
+        <w:spacing w:line="360" w:lineRule="auto"/>
+        <w:ind w:left="-1225" w:right="-1701"/>
+        <w:jc w:val="both"/>
+        <w:rPr>
+          <w:rFonts w:ascii="David" w:hAnsi="David" w:cs="David"/>
+          <w:sz w:val="24"/>
+          <w:szCs w:val="24"/>
+          <w:rtl/>
+        </w:rPr>
+      </w:pPr>
+    </w:p>
+    <w:p>
+      <w:pPr>
+        <w:spacing w:line="360" w:lineRule="auto"/>
+        <w:ind w:left="-1225" w:right="-1701"/>
+        <w:jc w:val="both"/>
+        <w:rPr>
+          <w:rFonts w:ascii="David" w:hAnsi="David" w:cs="David"/>
+          <w:sz w:val="24"/>
+          <w:szCs w:val="24"/>
+          <w:rtl/>
+        </w:rPr>
+      </w:pPr>
+    </w:p>
+    <w:p>
+      <w:pPr>
+        <w:spacing w:line="360" w:lineRule="auto"/>
+        <w:ind w:left="-1225" w:right="-1701"/>
+        <w:jc w:val="both"/>
+        <w:rPr>
+          <w:rFonts w:ascii="David" w:hAnsi="David" w:cs="David"/>
+          <w:sz w:val="24"/>
+          <w:szCs w:val="24"/>
+          <w:rtl/>
+        </w:rPr>
+      </w:pPr>
+      <w:r>
+        <w:rPr>
+          <w:rFonts w:ascii="David" w:hAnsi="David" w:cs="David"/>
+          <w:noProof/>
+          <w:sz w:val="24"/>
+          <w:szCs w:val="24"/>
+          <w:rtl/>
+          <w:lang w:val="he-IL"/>
+        </w:rPr>
+        <w:drawing>
+          <wp:anchor distT="0" distB="0" distL="114300" distR="114300" simplePos="0" relativeHeight="251705344" behindDoc="0" locked="0" layoutInCell="1" allowOverlap="1" wp14:anchorId="4DE0EA91" wp14:editId="711B9C6A">
+            <wp:simplePos x="0" y="0"/>
+            <wp:positionH relativeFrom="column">
+              <wp:posOffset>-1348105</wp:posOffset>
+            </wp:positionH>
+            <wp:positionV relativeFrom="paragraph">
+              <wp:posOffset>165713</wp:posOffset>
+            </wp:positionV>
+            <wp:extent cx="3371215" cy="2011680"/>
+            <wp:effectExtent l="0" t="0" r="635" b="7620"/>
+            <wp:wrapSquare wrapText="bothSides"/>
+            <wp:docPr id="31" name="תמונה 31"/>
+            <wp:cNvGraphicFramePr>
+              <a:graphicFrameLocks xmlns:a="http://schemas.openxmlformats.org/drawingml/2006/main" noChangeAspect="1"/>
+            </wp:cNvGraphicFramePr>
+            <a:graphic xmlns:a="http://schemas.openxmlformats.org/drawingml/2006/main">
+              <a:graphicData uri="http://schemas.openxmlformats.org/drawingml/2006/picture">
+                <pic:pic xmlns:pic="http://schemas.openxmlformats.org/drawingml/2006/picture">
+                  <pic:nvPicPr>
+                    <pic:cNvPr id="31" name="תמונה 31"/>
+                    <pic:cNvPicPr/>
+                  </pic:nvPicPr>
+                  <pic:blipFill>
+                    <a:blip r:embed="rId20">
+                      <a:extLst>
+                        <a:ext uri="{28A0092B-C50C-407E-A947-70E740481C1C}">
+                          <a14:useLocalDpi xmlns:a14="http://schemas.microsoft.com/office/drawing/2010/main" val="0"/>
+                        </a:ext>
+                      </a:extLst>
+                    </a:blip>
+                    <a:stretch>
+                      <a:fillRect/>
+                    </a:stretch>
+                  </pic:blipFill>
+                  <pic:spPr>
+                    <a:xfrm>
+                      <a:off x="0" y="0"/>
+                      <a:ext cx="3371215" cy="2011680"/>
+                    </a:xfrm>
+                    <a:prstGeom prst="rect">
+                      <a:avLst/>
+                    </a:prstGeom>
+                  </pic:spPr>
+                </pic:pic>
+              </a:graphicData>
+            </a:graphic>
+            <wp14:sizeRelH relativeFrom="margin">
+              <wp14:pctWidth>0</wp14:pctWidth>
+            </wp14:sizeRelH>
+            <wp14:sizeRelV relativeFrom="margin">
+              <wp14:pctHeight>0</wp14:pctHeight>
+            </wp14:sizeRelV>
+          </wp:anchor>
+        </w:drawing>
+      </w:r>
+    </w:p>
+    <w:p>
+      <w:pPr>
+        <w:spacing w:line="360" w:lineRule="auto"/>
+        <w:ind w:left="-1225" w:right="-1701"/>
+        <w:jc w:val="both"/>
+        <w:rPr>
+          <w:rFonts w:ascii="David" w:hAnsi="David" w:cs="David" w:hint="cs"/>
+          <w:sz w:val="24"/>
+          <w:szCs w:val="24"/>
+          <w:rtl/>
+        </w:rPr>
+      </w:pPr>
+      <w:r>
+        <w:rPr>
+          <w:rFonts w:ascii="David" w:hAnsi="David" w:cs="David" w:hint="cs"/>
+          <w:noProof/>
+          <w:sz w:val="24"/>
+          <w:szCs w:val="24"/>
+          <w:rtl/>
+          <w:lang w:val="he-IL"/>
+        </w:rPr>
+        <mc:AlternateContent>
+          <mc:Choice Requires="wps">
+            <w:drawing>
+              <wp:anchor distT="0" distB="0" distL="114300" distR="114300" simplePos="0" relativeHeight="251708416" behindDoc="0" locked="0" layoutInCell="1" allowOverlap="1" wp14:anchorId="6B07FF54" wp14:editId="0C0671AB">
+                <wp:simplePos x="0" y="0"/>
+                <wp:positionH relativeFrom="column">
+                  <wp:posOffset>-1147710</wp:posOffset>
+                </wp:positionH>
+                <wp:positionV relativeFrom="paragraph">
+                  <wp:posOffset>820148</wp:posOffset>
+                </wp:positionV>
+                <wp:extent cx="935542" cy="0"/>
+                <wp:effectExtent l="0" t="0" r="0" b="0"/>
+                <wp:wrapNone/>
+                <wp:docPr id="36" name="מחבר ישר 36"/>
+                <wp:cNvGraphicFramePr/>
+                <a:graphic xmlns:a="http://schemas.openxmlformats.org/drawingml/2006/main">
+                  <a:graphicData uri="http://schemas.microsoft.com/office/word/2010/wordprocessingShape">
+                    <wps:wsp>
+                      <wps:cNvCnPr/>
+                      <wps:spPr>
+                        <a:xfrm>
+                          <a:off x="0" y="0"/>
+                          <a:ext cx="935542" cy="0"/>
+                        </a:xfrm>
+                        <a:prstGeom prst="line">
+                          <a:avLst/>
+                        </a:prstGeom>
+                        <a:ln>
+                          <a:solidFill>
+                            <a:srgbClr val="FF0000"/>
+                          </a:solidFill>
+                        </a:ln>
+                      </wps:spPr>
+                      <wps:style>
+                        <a:lnRef idx="3">
+                          <a:schemeClr val="accent2"/>
+                        </a:lnRef>
+                        <a:fillRef idx="0">
+                          <a:schemeClr val="accent2"/>
+                        </a:fillRef>
+                        <a:effectRef idx="2">
+                          <a:schemeClr val="accent2"/>
+                        </a:effectRef>
+                        <a:fontRef idx="minor">
+                          <a:schemeClr val="tx1"/>
+                        </a:fontRef>
+                      </wps:style>
+                      <wps:bodyPr/>
+                    </wps:wsp>
+                  </a:graphicData>
+                </a:graphic>
+              </wp:anchor>
+            </w:drawing>
+          </mc:Choice>
+          <mc:Fallback>
+            <w:pict>
+              <v:line w14:anchorId="5EDD9165" id="מחבר ישר 36" o:spid="_x0000_s1026" style="position:absolute;z-index:251708416;visibility:visible;mso-wrap-style:square;mso-wrap-distance-left:9pt;mso-wrap-distance-top:0;mso-wrap-distance-right:9pt;mso-wrap-distance-bottom:0;mso-position-horizontal:absolute;mso-position-horizontal-relative:text;mso-position-vertical:absolute;mso-position-vertical-relative:text" from="-90.35pt,64.6pt" to="-16.7pt,64.6pt" o:gfxdata="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" strokecolor="red" strokeweight="1.5pt">
+                <v:stroke joinstyle="miter"/>
+              </v:line>
+            </w:pict>
+          </mc:Fallback>
+        </mc:AlternateContent>
+      </w:r>
+      <w:r>
+        <w:rPr>
+          <w:rFonts w:ascii="David" w:hAnsi="David" w:cs="David" w:hint="cs"/>
+          <w:sz w:val="24"/>
+          <w:szCs w:val="24"/>
+          <w:rtl/>
+        </w:rPr>
+        <w:t>לעומת זאת, עבור המקרה המתואר, עבדנו עם 2 שרתים בזמן ביצוע השאילתה. כאשר שלחנו אותה, הפלנו את אחד השרתים והמתנו לתשובה. סך התשובות הן כ-</w:t>
+      </w:r>
+      <w:r>
+        <w:rPr>
+          <w:rFonts w:ascii="David" w:hAnsi="David" w:cs="David"/>
+          <w:sz w:val="24"/>
+          <w:szCs w:val="24"/>
+        </w:rPr>
+        <w:t>23k</w:t>
+      </w:r>
+      <w:r>
+        <w:rPr>
+          <w:rFonts w:ascii="David" w:hAnsi="David" w:cs="David" w:hint="cs"/>
+          <w:sz w:val="24"/>
+          <w:szCs w:val="24"/>
+          <w:rtl/>
+        </w:rPr>
+        <w:t xml:space="preserve"> וזאת בגלל שאלו התשובות שהגיעו רק משרת בודד.</w:t>
+      </w:r>
+    </w:p>
+    <w:p>
+      <w:pPr>
+        <w:spacing w:line="360" w:lineRule="auto"/>
+        <w:ind w:left="-1225" w:right="-1701"/>
+        <w:jc w:val="both"/>
+        <w:rPr>
+          <w:rFonts w:ascii="David" w:hAnsi="David" w:cs="David" w:hint="cs"/>
+          <w:sz w:val="24"/>
+          <w:szCs w:val="24"/>
+          <w:rtl/>
+        </w:rPr>
+      </w:pPr>
+      <w:r>
+        <w:rPr>
+          <w:rFonts w:ascii="David" w:hAnsi="David" w:cs="David" w:hint="cs"/>
+          <w:sz w:val="24"/>
+          <w:szCs w:val="24"/>
+          <w:rtl/>
+        </w:rPr>
+        <w:t>בדוגמה הבאה, חיברנו 5 שרתים אל המאסטר ולאחר מכן ניתקנו 4 מהם וקיבלנו שינוי במאסטר.</w:t>
+      </w:r>
+    </w:p>
+    <w:p>
+      <w:pPr>
+        <w:spacing w:line="360" w:lineRule="auto"/>
+        <w:ind w:left="-1225" w:right="-1701"/>
+        <w:jc w:val="both"/>
+        <w:rPr>
+          <w:rFonts w:ascii="David" w:hAnsi="David" w:cs="David"/>
+          <w:sz w:val="24"/>
+          <w:szCs w:val="24"/>
+          <w:rtl/>
+        </w:rPr>
+      </w:pPr>
+    </w:p>
+    <w:p>
+      <w:pPr>
+        <w:bidi w:val="0"/>
+        <w:rPr>
+          <w:rFonts w:ascii="David" w:hAnsi="David" w:cs="David"/>
+          <w:sz w:val="24"/>
+          <w:szCs w:val="24"/>
+          <w:rtl/>
+        </w:rPr>
+      </w:pPr>
       <w:r>
         <w:rPr>
           <w:rFonts w:ascii="David" w:hAnsi="David" w:cs="David"/>
@@ -7552,7 +8106,7 @@
                     <pic:cNvPicPr/>
                   </pic:nvPicPr>
                   <pic:blipFill>
-                    <a:blip r:embed="rId19">
+                    <a:blip r:embed="rId21">
                       <a:extLst>
                         <a:ext uri="{28A0092B-C50C-407E-A947-70E740481C1C}">
                           <a14:useLocalDpi xmlns:a14="http://schemas.microsoft.com/office/drawing/2010/main" val="0"/>
@@ -7903,7 +8457,7 @@
       </w:pPr>
     </w:p>
     <w:sectPr>
-      <w:headerReference w:type="default" r:id="rId20"/>
+      <w:headerReference w:type="default" r:id="rId22"/>
       <w:pgSz w:w="11906" w:h="16838"/>
       <w:pgMar w:top="1440" w:right="2880" w:bottom="1440" w:left="2880" w:header="708" w:footer="708" w:gutter="0"/>
       <w:cols w:space="708"/>

</xml_diff>

<commit_message>
minor fixed in the report
</commit_message>
<xml_diff>
--- a/doc/final.docx
+++ b/doc/final.docx
@@ -300,9 +300,8 @@
           <w:szCs w:val="28"/>
           <w:rtl/>
         </w:rPr>
-        <w:t xml:space="preserve">עומר </w:t>
-      </w:r>
-      <w:proofErr w:type="spellStart"/>
+        <w:t>עומר לו</w:t>
+      </w:r>
       <w:r>
         <w:rPr>
           <w:rFonts w:ascii="David" w:hAnsi="David" w:cs="David" w:hint="cs"/>
@@ -310,7 +309,7 @@
           <w:szCs w:val="28"/>
           <w:rtl/>
         </w:rPr>
-        <w:t>לו</w:t>
+        <w:t>כ</w:t>
       </w:r>
       <w:r>
         <w:rPr>
@@ -319,26 +318,7 @@
           <w:szCs w:val="28"/>
           <w:rtl/>
         </w:rPr>
-        <w:t>כ</w:t>
-      </w:r>
-      <w:r>
-        <w:rPr>
-          <w:rFonts w:ascii="David" w:hAnsi="David" w:cs="David" w:hint="cs"/>
-          <w:sz w:val="28"/>
-          <w:szCs w:val="28"/>
-          <w:rtl/>
-        </w:rPr>
-        <w:t>סמבורג</w:t>
-      </w:r>
-      <w:proofErr w:type="spellEnd"/>
-      <w:r>
-        <w:rPr>
-          <w:rFonts w:ascii="David" w:hAnsi="David" w:cs="David" w:hint="cs"/>
-          <w:sz w:val="28"/>
-          <w:szCs w:val="28"/>
-          <w:rtl/>
-        </w:rPr>
-        <w:t xml:space="preserve">  </w:t>
+        <w:t xml:space="preserve">סמבורג  </w:t>
       </w:r>
       <w:r>
         <w:rPr>
@@ -508,27 +488,7 @@
           <w:szCs w:val="24"/>
           <w:rtl/>
         </w:rPr>
-        <w:t xml:space="preserve">שליטה בשפת </w:t>
-      </w:r>
-      <w:proofErr w:type="spellStart"/>
-      <w:r>
-        <w:rPr>
-          <w:rFonts w:ascii="David" w:hAnsi="David" w:cs="David" w:hint="cs"/>
-          <w:sz w:val="24"/>
-          <w:szCs w:val="24"/>
-          <w:rtl/>
-        </w:rPr>
-        <w:t>ארלנג</w:t>
-      </w:r>
-      <w:proofErr w:type="spellEnd"/>
-      <w:r>
-        <w:rPr>
-          <w:rFonts w:ascii="David" w:hAnsi="David" w:cs="David" w:hint="cs"/>
-          <w:sz w:val="24"/>
-          <w:szCs w:val="24"/>
-          <w:rtl/>
-        </w:rPr>
-        <w:t>, עבודה בצורה מקבילית ומבוזרת וכן עבודה עם מידע מבוזר. בנוסף, מטרת הפרויקט היא להבין את אלגוריתם ה-</w:t>
+        <w:t>שליטה בשפת ארלנג, עבודה בצורה מקבילית ומבוזרת וכן עבודה עם מידע מבוזר. בנוסף, מטרת הפרויקט היא להבין את אלגוריתם ה-</w:t>
       </w:r>
       <w:r>
         <w:rPr>
@@ -952,27 +912,7 @@
           <w:szCs w:val="24"/>
           <w:rtl/>
         </w:rPr>
-        <w:t xml:space="preserve">מאחר והמערכת לא פעלה, מימשנו מערכת דומה ואיכותית בשפת </w:t>
-      </w:r>
-      <w:proofErr w:type="spellStart"/>
-      <w:r>
-        <w:rPr>
-          <w:rFonts w:ascii="David" w:hAnsi="David" w:cs="David" w:hint="cs"/>
-          <w:sz w:val="24"/>
-          <w:szCs w:val="24"/>
-          <w:rtl/>
-        </w:rPr>
-        <w:t>ארלנג</w:t>
-      </w:r>
-      <w:proofErr w:type="spellEnd"/>
-      <w:r>
-        <w:rPr>
-          <w:rFonts w:ascii="David" w:hAnsi="David" w:cs="David" w:hint="cs"/>
-          <w:sz w:val="24"/>
-          <w:szCs w:val="24"/>
-          <w:rtl/>
-        </w:rPr>
-        <w:t xml:space="preserve"> בלבד המושתת על אותם קווי ייסוד</w:t>
+        <w:t>מאחר והמערכת לא פעלה, מימשנו מערכת דומה ואיכותית בשפת ארלנג בלבד המושתת על אותם קווי ייסוד</w:t>
       </w:r>
       <w:r>
         <w:rPr>
@@ -1069,53 +1009,15 @@
           <w:szCs w:val="24"/>
           <w:rtl/>
         </w:rPr>
-        <w:t xml:space="preserve">המערכת פותחה בשפת </w:t>
-      </w:r>
-      <w:proofErr w:type="spellStart"/>
-      <w:r>
-        <w:rPr>
-          <w:rFonts w:ascii="David" w:hAnsi="David" w:cs="David" w:hint="cs"/>
-          <w:sz w:val="24"/>
-          <w:szCs w:val="24"/>
-          <w:rtl/>
-        </w:rPr>
-        <w:t>ארלנג</w:t>
-      </w:r>
-      <w:proofErr w:type="spellEnd"/>
-      <w:r>
-        <w:rPr>
-          <w:rFonts w:ascii="David" w:hAnsi="David" w:cs="David" w:hint="cs"/>
-          <w:sz w:val="24"/>
-          <w:szCs w:val="24"/>
-          <w:rtl/>
-        </w:rPr>
-        <w:t xml:space="preserve"> (</w:t>
-      </w:r>
-      <w:r>
-        <w:rPr>
-          <w:rFonts w:ascii="David" w:hAnsi="David" w:cs="David"/>
-          <w:sz w:val="24"/>
-          <w:szCs w:val="24"/>
-        </w:rPr>
-        <w:t xml:space="preserve">Erlang 22, OTP22, </w:t>
-      </w:r>
-      <w:proofErr w:type="spellStart"/>
-      <w:r>
-        <w:rPr>
-          <w:rFonts w:ascii="David" w:hAnsi="David" w:cs="David"/>
-          <w:sz w:val="24"/>
-          <w:szCs w:val="24"/>
-        </w:rPr>
-        <w:t>erts</w:t>
-      </w:r>
-      <w:proofErr w:type="spellEnd"/>
-      <w:r>
-        <w:rPr>
-          <w:rFonts w:ascii="David" w:hAnsi="David" w:cs="David"/>
-          <w:sz w:val="24"/>
-          <w:szCs w:val="24"/>
-        </w:rPr>
-        <w:t>- 10.7</w:t>
+        <w:t>המערכת פותחה בשפת ארלנג (</w:t>
+      </w:r>
+      <w:r>
+        <w:rPr>
+          <w:rFonts w:ascii="David" w:hAnsi="David" w:cs="David"/>
+          <w:sz w:val="24"/>
+          <w:szCs w:val="24"/>
+        </w:rPr>
+        <w:t>Erlang 22, OTP22, erts- 10.7</w:t>
       </w:r>
       <w:r>
         <w:rPr>
@@ -1179,27 +1081,7 @@
           <w:szCs w:val="24"/>
           <w:rtl/>
         </w:rPr>
-        <w:t xml:space="preserve"> </w:t>
-      </w:r>
-      <w:proofErr w:type="spellStart"/>
-      <w:r>
-        <w:rPr>
-          <w:rFonts w:ascii="David" w:hAnsi="David" w:cs="David" w:hint="cs"/>
-          <w:sz w:val="24"/>
-          <w:szCs w:val="24"/>
-          <w:rtl/>
-        </w:rPr>
-        <w:t>סינגלטון</w:t>
-      </w:r>
-      <w:proofErr w:type="spellEnd"/>
-      <w:r>
-        <w:rPr>
-          <w:rFonts w:ascii="David" w:hAnsi="David" w:cs="David" w:hint="cs"/>
-          <w:sz w:val="24"/>
-          <w:szCs w:val="24"/>
-          <w:rtl/>
-        </w:rPr>
-        <w:t xml:space="preserve"> </w:t>
+        <w:t xml:space="preserve"> סינגלטון </w:t>
       </w:r>
       <w:r>
         <w:rPr>
@@ -1219,7 +1101,6 @@
         </w:rPr>
         <w:t xml:space="preserve"> מריץ את קובץ </w:t>
       </w:r>
-      <w:proofErr w:type="spellStart"/>
       <w:r>
         <w:rPr>
           <w:rFonts w:ascii="David" w:hAnsi="David" w:cs="David"/>
@@ -1228,7 +1109,6 @@
         </w:rPr>
         <w:t>master.erl</w:t>
       </w:r>
-      <w:proofErr w:type="spellEnd"/>
       <w:r>
         <w:rPr>
           <w:rFonts w:ascii="David" w:hAnsi="David" w:cs="David" w:hint="cs"/>
@@ -1238,7 +1118,6 @@
         </w:rPr>
         <w:t xml:space="preserve">, ואת </w:t>
       </w:r>
-      <w:proofErr w:type="spellStart"/>
       <w:r>
         <w:rPr>
           <w:rFonts w:ascii="David" w:hAnsi="David" w:cs="David"/>
@@ -1247,7 +1126,6 @@
         </w:rPr>
         <w:t>dataDistributor.erl</w:t>
       </w:r>
-      <w:proofErr w:type="spellEnd"/>
       <w:r>
         <w:rPr>
           <w:rFonts w:ascii="David" w:hAnsi="David" w:cs="David" w:hint="cs"/>
@@ -1257,7 +1135,6 @@
         </w:rPr>
         <w:t xml:space="preserve">, </w:t>
       </w:r>
-      <w:proofErr w:type="spellStart"/>
       <w:r>
         <w:rPr>
           <w:rFonts w:ascii="David" w:hAnsi="David" w:cs="David"/>
@@ -1266,7 +1143,6 @@
         </w:rPr>
         <w:t>parse_csv.erl</w:t>
       </w:r>
-      <w:proofErr w:type="spellEnd"/>
       <w:r>
         <w:rPr>
           <w:rFonts w:ascii="David" w:hAnsi="David" w:cs="David" w:hint="cs"/>
@@ -1603,18 +1479,8 @@
           <w:sz w:val="24"/>
           <w:szCs w:val="24"/>
         </w:rPr>
-        <w:t>Reply/</w:t>
-      </w:r>
-      <w:proofErr w:type="spellStart"/>
-      <w:r>
-        <w:rPr>
-          <w:rFonts w:ascii="David" w:hAnsi="David" w:cs="David"/>
-          <w:sz w:val="24"/>
-          <w:szCs w:val="24"/>
-        </w:rPr>
-        <w:t>table_error</w:t>
-      </w:r>
-      <w:proofErr w:type="spellEnd"/>
+        <w:t>Reply/table_error</w:t>
+      </w:r>
       <w:r>
         <w:rPr>
           <w:rFonts w:ascii="David" w:hAnsi="David" w:cs="David" w:hint="cs"/>
@@ -5275,7 +5141,6 @@
         </w:rPr>
         <w:t xml:space="preserve">אנו משתמשים בשמירת המידע ע"י שמירת טבלת </w:t>
       </w:r>
-      <w:proofErr w:type="spellStart"/>
       <w:r>
         <w:rPr>
           <w:rFonts w:ascii="David" w:hAnsi="David" w:cs="David"/>
@@ -5284,35 +5149,14 @@
         </w:rPr>
         <w:t>ets</w:t>
       </w:r>
-      <w:proofErr w:type="spellEnd"/>
-      <w:r>
-        <w:rPr>
-          <w:rFonts w:ascii="David" w:hAnsi="David" w:cs="David" w:hint="cs"/>
-          <w:sz w:val="24"/>
-          <w:szCs w:val="24"/>
-          <w:rtl/>
-        </w:rPr>
-        <w:t xml:space="preserve"> לקובץ. שימוש זה מאפשר לנו לשלוף ערכים כמשתני </w:t>
-      </w:r>
-      <w:proofErr w:type="spellStart"/>
-      <w:r>
-        <w:rPr>
-          <w:rFonts w:ascii="David" w:hAnsi="David" w:cs="David" w:hint="cs"/>
-          <w:sz w:val="24"/>
-          <w:szCs w:val="24"/>
-          <w:rtl/>
-        </w:rPr>
-        <w:t>ארלנג</w:t>
-      </w:r>
-      <w:proofErr w:type="spellEnd"/>
-      <w:r>
-        <w:rPr>
-          <w:rFonts w:ascii="David" w:hAnsi="David" w:cs="David" w:hint="cs"/>
-          <w:sz w:val="24"/>
-          <w:szCs w:val="24"/>
-          <w:rtl/>
-        </w:rPr>
-        <w:t xml:space="preserve"> שהוגדרו בביזור המידע באופן יעיל ומהיר. כל </w:t>
+      <w:r>
+        <w:rPr>
+          <w:rFonts w:ascii="David" w:hAnsi="David" w:cs="David" w:hint="cs"/>
+          <w:sz w:val="24"/>
+          <w:szCs w:val="24"/>
+          <w:rtl/>
+        </w:rPr>
+        <w:t xml:space="preserve"> לקובץ. שימוש זה מאפשר לנו לשלוף ערכים כמשתני ארלנג שהוגדרו בביזור המידע באופן יעיל ומהיר. כל </w:t>
       </w:r>
       <w:r>
         <w:rPr>
@@ -5404,7 +5248,6 @@
         </w:rPr>
         <w:t>, בשמירת הטבלה ב-</w:t>
       </w:r>
-      <w:proofErr w:type="spellStart"/>
       <w:r>
         <w:rPr>
           <w:rFonts w:ascii="David" w:hAnsi="David" w:cs="David"/>
@@ -5413,7 +5256,6 @@
         </w:rPr>
         <w:t>server_state</w:t>
       </w:r>
-      <w:proofErr w:type="spellEnd"/>
       <w:r>
         <w:rPr>
           <w:rFonts w:ascii="David" w:hAnsi="David" w:cs="David" w:hint="cs"/>
@@ -5497,27 +5339,7 @@
           <w:szCs w:val="24"/>
           <w:rtl/>
         </w:rPr>
-        <w:t xml:space="preserve"> </w:t>
-      </w:r>
-      <w:proofErr w:type="spellStart"/>
-      <w:r>
-        <w:rPr>
-          <w:rFonts w:ascii="David" w:hAnsi="David" w:cs="David" w:hint="cs"/>
-          <w:sz w:val="24"/>
-          <w:szCs w:val="24"/>
-          <w:rtl/>
-        </w:rPr>
-        <w:t>בארלנג</w:t>
-      </w:r>
-      <w:proofErr w:type="spellEnd"/>
-      <w:r>
-        <w:rPr>
-          <w:rFonts w:ascii="David" w:hAnsi="David" w:cs="David" w:hint="cs"/>
-          <w:sz w:val="24"/>
-          <w:szCs w:val="24"/>
-          <w:rtl/>
-        </w:rPr>
-        <w:t>):</w:t>
+        <w:t xml:space="preserve"> בארלנג):</w:t>
       </w:r>
     </w:p>
     <w:p>
@@ -5532,7 +5354,6 @@
           <w:szCs w:val="24"/>
         </w:rPr>
       </w:pPr>
-      <w:proofErr w:type="spellStart"/>
       <w:r>
         <w:rPr>
           <w:rFonts w:ascii="David" w:hAnsi="David" w:cs="David"/>
@@ -5541,7 +5362,6 @@
         </w:rPr>
         <w:t>movie_data</w:t>
       </w:r>
-      <w:proofErr w:type="spellEnd"/>
       <w:r>
         <w:rPr>
           <w:rFonts w:ascii="David" w:hAnsi="David" w:cs="David" w:hint="cs"/>
@@ -5573,169 +5393,7 @@
           <w:sz w:val="24"/>
           <w:szCs w:val="24"/>
         </w:rPr>
-        <w:t xml:space="preserve">{id, title, </w:t>
-      </w:r>
-      <w:proofErr w:type="spellStart"/>
-      <w:r>
-        <w:rPr>
-          <w:rFonts w:ascii="David" w:hAnsi="David" w:cs="David"/>
-          <w:sz w:val="24"/>
-          <w:szCs w:val="24"/>
-        </w:rPr>
-        <w:t>original_title</w:t>
-      </w:r>
-      <w:proofErr w:type="spellEnd"/>
-      <w:r>
-        <w:rPr>
-          <w:rFonts w:ascii="David" w:hAnsi="David" w:cs="David"/>
-          <w:sz w:val="24"/>
-          <w:szCs w:val="24"/>
-        </w:rPr>
-        <w:t xml:space="preserve">, year,  </w:t>
-      </w:r>
-      <w:proofErr w:type="spellStart"/>
-      <w:r>
-        <w:rPr>
-          <w:rFonts w:ascii="David" w:hAnsi="David" w:cs="David"/>
-          <w:sz w:val="24"/>
-          <w:szCs w:val="24"/>
-        </w:rPr>
-        <w:t>date_published</w:t>
-      </w:r>
-      <w:proofErr w:type="spellEnd"/>
-      <w:r>
-        <w:rPr>
-          <w:rFonts w:ascii="David" w:hAnsi="David" w:cs="David"/>
-          <w:sz w:val="24"/>
-          <w:szCs w:val="24"/>
-        </w:rPr>
-        <w:t xml:space="preserve">, genre, duration, country, language, director,  writer, </w:t>
-      </w:r>
-      <w:proofErr w:type="spellStart"/>
-      <w:r>
-        <w:rPr>
-          <w:rFonts w:ascii="David" w:hAnsi="David" w:cs="David"/>
-          <w:sz w:val="24"/>
-          <w:szCs w:val="24"/>
-        </w:rPr>
-        <w:t>production_company</w:t>
-      </w:r>
-      <w:proofErr w:type="spellEnd"/>
-      <w:r>
-        <w:rPr>
-          <w:rFonts w:ascii="David" w:hAnsi="David" w:cs="David"/>
-          <w:sz w:val="24"/>
-          <w:szCs w:val="24"/>
-        </w:rPr>
-        <w:t xml:space="preserve">, actors, description, </w:t>
-      </w:r>
-      <w:proofErr w:type="spellStart"/>
-      <w:r>
-        <w:rPr>
-          <w:rFonts w:ascii="David" w:hAnsi="David" w:cs="David"/>
-          <w:sz w:val="24"/>
-          <w:szCs w:val="24"/>
-        </w:rPr>
-        <w:t>avg_vote</w:t>
-      </w:r>
-      <w:proofErr w:type="spellEnd"/>
-      <w:r>
-        <w:rPr>
-          <w:rFonts w:ascii="David" w:hAnsi="David" w:cs="David"/>
-          <w:sz w:val="24"/>
-          <w:szCs w:val="24"/>
-        </w:rPr>
-        <w:t xml:space="preserve">,  votes, budget, </w:t>
-      </w:r>
-      <w:proofErr w:type="spellStart"/>
-      <w:r>
-        <w:rPr>
-          <w:rFonts w:ascii="David" w:hAnsi="David" w:cs="David"/>
-          <w:sz w:val="24"/>
-          <w:szCs w:val="24"/>
-        </w:rPr>
-        <w:t>usa_gross_income</w:t>
-      </w:r>
-      <w:proofErr w:type="spellEnd"/>
-      <w:r>
-        <w:rPr>
-          <w:rFonts w:ascii="David" w:hAnsi="David" w:cs="David"/>
-          <w:sz w:val="24"/>
-          <w:szCs w:val="24"/>
-        </w:rPr>
-        <w:t xml:space="preserve">, </w:t>
-      </w:r>
-      <w:proofErr w:type="spellStart"/>
-      <w:r>
-        <w:rPr>
-          <w:rFonts w:ascii="David" w:hAnsi="David" w:cs="David"/>
-          <w:sz w:val="24"/>
-          <w:szCs w:val="24"/>
-        </w:rPr>
-        <w:t>worlwide_gross_income</w:t>
-      </w:r>
-      <w:proofErr w:type="spellEnd"/>
-      <w:r>
-        <w:rPr>
-          <w:rFonts w:ascii="David" w:hAnsi="David" w:cs="David"/>
-          <w:sz w:val="24"/>
-          <w:szCs w:val="24"/>
-        </w:rPr>
-        <w:t xml:space="preserve">,  </w:t>
-      </w:r>
-      <w:proofErr w:type="spellStart"/>
-      <w:r>
-        <w:rPr>
-          <w:rFonts w:ascii="David" w:hAnsi="David" w:cs="David"/>
-          <w:sz w:val="24"/>
-          <w:szCs w:val="24"/>
-        </w:rPr>
-        <w:t>metascore</w:t>
-      </w:r>
-      <w:proofErr w:type="spellEnd"/>
-      <w:r>
-        <w:rPr>
-          <w:rFonts w:ascii="David" w:hAnsi="David" w:cs="David"/>
-          <w:sz w:val="24"/>
-          <w:szCs w:val="24"/>
-        </w:rPr>
-        <w:t xml:space="preserve">, </w:t>
-      </w:r>
-      <w:proofErr w:type="spellStart"/>
-      <w:r>
-        <w:rPr>
-          <w:rFonts w:ascii="David" w:hAnsi="David" w:cs="David"/>
-          <w:sz w:val="24"/>
-          <w:szCs w:val="24"/>
-        </w:rPr>
-        <w:t>reviews_from_users</w:t>
-      </w:r>
-      <w:proofErr w:type="spellEnd"/>
-      <w:r>
-        <w:rPr>
-          <w:rFonts w:ascii="David" w:hAnsi="David" w:cs="David"/>
-          <w:sz w:val="24"/>
-          <w:szCs w:val="24"/>
-        </w:rPr>
-        <w:t xml:space="preserve">, </w:t>
-      </w:r>
-      <w:proofErr w:type="spellStart"/>
-      <w:r>
-        <w:rPr>
-          <w:rFonts w:ascii="David" w:hAnsi="David" w:cs="David"/>
-          <w:sz w:val="24"/>
-          <w:szCs w:val="24"/>
-        </w:rPr>
-        <w:t>eviews_from_critics</w:t>
-      </w:r>
-      <w:proofErr w:type="spellEnd"/>
-      <w:r>
-        <w:rPr>
-          <w:rFonts w:ascii="David" w:hAnsi="David" w:cs="David"/>
-          <w:sz w:val="24"/>
-          <w:szCs w:val="24"/>
-        </w:rPr>
-        <w:t>}</w:t>
+        <w:t>{id, title, original_title, year,  date_published, genre, duration, country, language, director,  writer, production_company, actors, description, avg_vote,  votes, budget, usa_gross_income, worlwide_gross_income,  metascore, reviews_from_users, eviews_from_critics}</w:t>
       </w:r>
     </w:p>
     <w:p>
@@ -5904,61 +5562,7 @@
           <w:sz w:val="24"/>
           <w:szCs w:val="24"/>
         </w:rPr>
-        <w:t xml:space="preserve">query = {type, </w:t>
-      </w:r>
-      <w:proofErr w:type="spellStart"/>
-      <w:r>
-        <w:rPr>
-          <w:rFonts w:ascii="David" w:hAnsi="David" w:cs="David"/>
-          <w:sz w:val="24"/>
-          <w:szCs w:val="24"/>
-        </w:rPr>
-        <w:t>searchVal</w:t>
-      </w:r>
-      <w:proofErr w:type="spellEnd"/>
-      <w:r>
-        <w:rPr>
-          <w:rFonts w:ascii="David" w:hAnsi="David" w:cs="David"/>
-          <w:sz w:val="24"/>
-          <w:szCs w:val="24"/>
-        </w:rPr>
-        <w:t xml:space="preserve">, </w:t>
-      </w:r>
-      <w:proofErr w:type="spellStart"/>
-      <w:r>
-        <w:rPr>
-          <w:rFonts w:ascii="David" w:hAnsi="David" w:cs="David"/>
-          <w:sz w:val="24"/>
-          <w:szCs w:val="24"/>
-        </w:rPr>
-        <w:t>searchCategory</w:t>
-      </w:r>
-      <w:proofErr w:type="spellEnd"/>
-      <w:r>
-        <w:rPr>
-          <w:rFonts w:ascii="David" w:hAnsi="David" w:cs="David"/>
-          <w:sz w:val="24"/>
-          <w:szCs w:val="24"/>
-        </w:rPr>
-        <w:t xml:space="preserve">, </w:t>
-      </w:r>
-      <w:proofErr w:type="spellStart"/>
-      <w:r>
-        <w:rPr>
-          <w:rFonts w:ascii="David" w:hAnsi="David" w:cs="David"/>
-          <w:sz w:val="24"/>
-          <w:szCs w:val="24"/>
-        </w:rPr>
-        <w:t>resultCategory</w:t>
-      </w:r>
-      <w:proofErr w:type="spellEnd"/>
-      <w:r>
-        <w:rPr>
-          <w:rFonts w:ascii="David" w:hAnsi="David" w:cs="David"/>
-          <w:sz w:val="24"/>
-          <w:szCs w:val="24"/>
-        </w:rPr>
-        <w:t>}</w:t>
+        <w:t>query = {type, searchVal, searchCategory, resultCategory}</w:t>
       </w:r>
     </w:p>
     <w:p>
@@ -5999,7 +5603,6 @@
         </w:rPr>
         <w:t xml:space="preserve"> נועד לשם להרחיב את אופציות המענה לשאילתות, </w:t>
       </w:r>
-      <w:proofErr w:type="spellStart"/>
       <w:r>
         <w:rPr>
           <w:rFonts w:ascii="David" w:hAnsi="David" w:cs="David"/>
@@ -6008,7 +5611,6 @@
         </w:rPr>
         <w:t>searchVal</w:t>
       </w:r>
-      <w:proofErr w:type="spellEnd"/>
       <w:r>
         <w:rPr>
           <w:rFonts w:ascii="David" w:hAnsi="David" w:cs="David" w:hint="cs"/>
@@ -6035,7 +5637,6 @@
         </w:rPr>
         <w:t xml:space="preserve">, </w:t>
       </w:r>
-      <w:proofErr w:type="spellStart"/>
       <w:r>
         <w:rPr>
           <w:rFonts w:ascii="David" w:hAnsi="David" w:cs="David"/>
@@ -6044,7 +5645,6 @@
         </w:rPr>
         <w:t>searchCategory</w:t>
       </w:r>
-      <w:proofErr w:type="spellEnd"/>
       <w:r>
         <w:rPr>
           <w:rFonts w:ascii="David" w:hAnsi="David" w:cs="David" w:hint="cs"/>
@@ -6071,7 +5671,6 @@
         </w:rPr>
         <w:t xml:space="preserve">) ולבסוף </w:t>
       </w:r>
-      <w:proofErr w:type="spellStart"/>
       <w:r>
         <w:rPr>
           <w:rFonts w:ascii="David" w:hAnsi="David" w:cs="David"/>
@@ -6080,7 +5679,6 @@
         </w:rPr>
         <w:t>resultCategory</w:t>
       </w:r>
-      <w:proofErr w:type="spellEnd"/>
       <w:r>
         <w:rPr>
           <w:rFonts w:ascii="David" w:hAnsi="David" w:cs="David" w:hint="cs"/>
@@ -6090,7 +5688,6 @@
         </w:rPr>
         <w:t xml:space="preserve"> הוא למעשה מסוג </w:t>
       </w:r>
-      <w:proofErr w:type="spellStart"/>
       <w:r>
         <w:rPr>
           <w:rFonts w:ascii="David" w:hAnsi="David" w:cs="David"/>
@@ -6099,35 +5696,14 @@
         </w:rPr>
         <w:t>movie_data</w:t>
       </w:r>
-      <w:proofErr w:type="spellEnd"/>
-      <w:r>
-        <w:rPr>
-          <w:rFonts w:ascii="David" w:hAnsi="David" w:cs="David" w:hint="cs"/>
-          <w:sz w:val="24"/>
-          <w:szCs w:val="24"/>
-          <w:rtl/>
-        </w:rPr>
-        <w:t xml:space="preserve"> המציג לנו במערך </w:t>
-      </w:r>
-      <w:proofErr w:type="spellStart"/>
-      <w:r>
-        <w:rPr>
-          <w:rFonts w:ascii="David" w:hAnsi="David" w:cs="David" w:hint="cs"/>
-          <w:sz w:val="24"/>
-          <w:szCs w:val="24"/>
-          <w:rtl/>
-        </w:rPr>
-        <w:t>אינידקציה</w:t>
-      </w:r>
-      <w:proofErr w:type="spellEnd"/>
-      <w:r>
-        <w:rPr>
-          <w:rFonts w:ascii="David" w:hAnsi="David" w:cs="David" w:hint="cs"/>
-          <w:sz w:val="24"/>
-          <w:szCs w:val="24"/>
-          <w:rtl/>
-        </w:rPr>
-        <w:t xml:space="preserve"> (</w:t>
+      <w:r>
+        <w:rPr>
+          <w:rFonts w:ascii="David" w:hAnsi="David" w:cs="David" w:hint="cs"/>
+          <w:sz w:val="24"/>
+          <w:szCs w:val="24"/>
+          <w:rtl/>
+        </w:rPr>
+        <w:t xml:space="preserve"> המציג לנו במערך אינידקציה (</w:t>
       </w:r>
       <w:r>
         <w:rPr>
@@ -6509,7 +6085,25 @@
           <w:szCs w:val="24"/>
           <w:rtl/>
         </w:rPr>
-        <w:t xml:space="preserve"> תוצאות לקח למערכת 12 שניות ומעלה לעבד את המידע.</w:t>
+        <w:t xml:space="preserve"> תוצאות לקח למערכת </w:t>
+      </w:r>
+      <w:r>
+        <w:rPr>
+          <w:rFonts w:ascii="David" w:hAnsi="David" w:cs="David" w:hint="cs"/>
+          <w:sz w:val="24"/>
+          <w:szCs w:val="24"/>
+          <w:rtl/>
+        </w:rPr>
+        <w:t>7.5</w:t>
+      </w:r>
+      <w:r>
+        <w:rPr>
+          <w:rFonts w:ascii="David" w:hAnsi="David" w:cs="David" w:hint="cs"/>
+          <w:sz w:val="24"/>
+          <w:szCs w:val="24"/>
+          <w:rtl/>
+        </w:rPr>
+        <w:t xml:space="preserve"> שניות ומעלה לעבד את המידע.</w:t>
       </w:r>
     </w:p>
     <w:p>
@@ -6780,7 +6374,7 @@
         <w:ind w:left="-1225" w:right="-1701"/>
         <w:jc w:val="both"/>
         <w:rPr>
-          <w:rFonts w:ascii="David" w:hAnsi="David" w:cs="David" w:hint="cs"/>
+          <w:rFonts w:ascii="David" w:hAnsi="David" w:cs="David"/>
           <w:sz w:val="24"/>
           <w:szCs w:val="24"/>
           <w:rtl/>
@@ -6854,6 +6448,7 @@
       <w:r>
         <w:rPr>
           <w:rFonts w:ascii="David" w:hAnsi="David" w:cs="David"/>
+          <w:noProof/>
           <w:sz w:val="24"/>
           <w:szCs w:val="24"/>
           <w:rtl/>
@@ -7609,7 +7204,7 @@
         <w:ind w:left="-1225" w:right="-1701"/>
         <w:jc w:val="both"/>
         <w:rPr>
-          <w:rFonts w:ascii="David" w:hAnsi="David" w:cs="David" w:hint="cs"/>
+          <w:rFonts w:ascii="David" w:hAnsi="David" w:cs="David"/>
           <w:sz w:val="24"/>
           <w:szCs w:val="24"/>
           <w:rtl/>
@@ -7721,7 +7316,7 @@
         <w:ind w:left="-1225" w:right="-1701"/>
         <w:jc w:val="both"/>
         <w:rPr>
-          <w:rFonts w:ascii="David" w:hAnsi="David" w:cs="David" w:hint="cs"/>
+          <w:rFonts w:ascii="David" w:hAnsi="David" w:cs="David"/>
           <w:sz w:val="24"/>
           <w:szCs w:val="24"/>
           <w:rtl/>
@@ -7962,27 +7557,7 @@
           <w:szCs w:val="24"/>
           <w:rtl/>
         </w:rPr>
-        <w:t xml:space="preserve"> בגלל מגבלות טכניות לא יכלנו לבדוק את המערכת עם כמה סרברים הממוקמים במחשבים שונים, אך ע"פ התיאוריה הדבר היה נותן ביצועים </w:t>
-      </w:r>
-      <w:proofErr w:type="spellStart"/>
-      <w:r>
-        <w:rPr>
-          <w:rFonts w:ascii="David" w:hAnsi="David" w:cs="David" w:hint="cs"/>
-          <w:sz w:val="24"/>
-          <w:szCs w:val="24"/>
-          <w:rtl/>
-        </w:rPr>
-        <w:t>מצויינים</w:t>
-      </w:r>
-      <w:proofErr w:type="spellEnd"/>
-      <w:r>
-        <w:rPr>
-          <w:rFonts w:ascii="David" w:hAnsi="David" w:cs="David" w:hint="cs"/>
-          <w:sz w:val="24"/>
-          <w:szCs w:val="24"/>
-          <w:rtl/>
-        </w:rPr>
-        <w:t>.</w:t>
+        <w:t xml:space="preserve"> בגלל מגבלות טכניות לא יכלנו לבדוק את המערכת עם כמה סרברים הממוקמים במחשבים שונים, אך ע"פ התיאוריה הדבר היה נותן ביצועים מצויינים.</w:t>
       </w:r>
     </w:p>
     <w:p>
@@ -8002,25 +7577,14 @@
           <w:rtl/>
         </w:rPr>
       </w:pPr>
-      <w:proofErr w:type="spellStart"/>
-      <w:r>
-        <w:rPr>
-          <w:rFonts w:ascii="David" w:hAnsi="David" w:cs="David" w:hint="cs"/>
-          <w:sz w:val="24"/>
-          <w:szCs w:val="24"/>
-          <w:rtl/>
-        </w:rPr>
-        <w:t>ארלנג</w:t>
-      </w:r>
-      <w:proofErr w:type="spellEnd"/>
-      <w:r>
-        <w:rPr>
-          <w:rFonts w:ascii="David" w:hAnsi="David" w:cs="David" w:hint="cs"/>
-          <w:sz w:val="24"/>
-          <w:szCs w:val="24"/>
-          <w:rtl/>
-        </w:rPr>
-        <w:t xml:space="preserve"> כשפת תכנות נותנת כלים לתכנות מקבילי ומבוזר בצורה קלה ויעילה, לכן על מנת ליצור מערכת מבוזרת המעבדת כמויות גדולות של מידע מכמה יעדים מרוחקים, כדאי להשתמש בה כשפת התכנות הראשית.</w:t>
+      <w:r>
+        <w:rPr>
+          <w:rFonts w:ascii="David" w:hAnsi="David" w:cs="David" w:hint="cs"/>
+          <w:sz w:val="24"/>
+          <w:szCs w:val="24"/>
+          <w:rtl/>
+        </w:rPr>
+        <w:t>ארלנג כשפת תכנות נותנת כלים לתכנות מקבילי ומבוזר בצורה קלה ויעילה, לכן על מנת ליצור מערכת מבוזרת המעבדת כמויות גדולות של מידע מכמה יעדים מרוחקים, כדאי להשתמש בה כשפת התכנות הראשית.</w:t>
       </w:r>
     </w:p>
     <w:p>
@@ -8392,47 +7956,7 @@
           <w:sz w:val="24"/>
           <w:szCs w:val="24"/>
         </w:rPr>
-        <w:t>for client you may need to open shell “erl –</w:t>
-      </w:r>
-      <w:proofErr w:type="spellStart"/>
-      <w:r>
-        <w:rPr>
-          <w:rFonts w:ascii="David" w:hAnsi="David" w:cs="David"/>
-          <w:color w:val="7F7F7F" w:themeColor="text1" w:themeTint="80"/>
-          <w:sz w:val="24"/>
-          <w:szCs w:val="24"/>
-        </w:rPr>
-        <w:t>sname</w:t>
-      </w:r>
-      <w:proofErr w:type="spellEnd"/>
-      <w:r>
-        <w:rPr>
-          <w:rFonts w:ascii="David" w:hAnsi="David" w:cs="David"/>
-          <w:color w:val="7F7F7F" w:themeColor="text1" w:themeTint="80"/>
-          <w:sz w:val="24"/>
-          <w:szCs w:val="24"/>
-        </w:rPr>
-        <w:t xml:space="preserve"> client”, and write “</w:t>
-      </w:r>
-      <w:proofErr w:type="spellStart"/>
-      <w:r>
-        <w:rPr>
-          <w:rFonts w:ascii="David" w:hAnsi="David" w:cs="David"/>
-          <w:color w:val="7F7F7F" w:themeColor="text1" w:themeTint="80"/>
-          <w:sz w:val="24"/>
-          <w:szCs w:val="24"/>
-        </w:rPr>
-        <w:t>wxclient:start</w:t>
-      </w:r>
-      <w:proofErr w:type="spellEnd"/>
-      <w:r>
-        <w:rPr>
-          <w:rFonts w:ascii="David" w:hAnsi="David" w:cs="David"/>
-          <w:color w:val="7F7F7F" w:themeColor="text1" w:themeTint="80"/>
-          <w:sz w:val="24"/>
-          <w:szCs w:val="24"/>
-        </w:rPr>
-        <w:t>()”</w:t>
+        <w:t>for client you may need to open shell “erl –sname client”, and write “wxclient:start()”</w:t>
       </w:r>
     </w:p>
     <w:p>
@@ -10920,6 +10444,7 @@
   <w:style w:type="character" w:default="1" w:styleId="a0">
     <w:name w:val="Default Paragraph Font"/>
     <w:uiPriority w:val="1"/>
+    <w:semiHidden/>
     <w:unhideWhenUsed/>
   </w:style>
   <w:style w:type="table" w:default="1" w:styleId="a1">

</xml_diff>